<commit_message>
DOCS: Primer documento semana 2
Plan de dirección del proyecto
</commit_message>
<xml_diff>
--- a/docs/words/ACTA DE CONSTITUCIÓN_v1.3.docx
+++ b/docs/words/ACTA DE CONSTITUCIÓN_v1.3.docx
@@ -2125,7 +2125,14 @@
               <w:rPr>
                 <w:rFonts w:ascii="Calibri" w:eastAsia="Calibri" w:hAnsi="Calibri" w:cs="Calibri"/>
               </w:rPr>
-              <w:t xml:space="preserve">completa en el proceso </w:t>
+              <w:t xml:space="preserve">completa </w:t>
+            </w:r>
+            <w:r>
+              <w:rPr>
+                <w:rFonts w:ascii="Calibri" w:eastAsia="Calibri" w:hAnsi="Calibri" w:cs="Calibri"/>
+              </w:rPr>
+              <w:lastRenderedPageBreak/>
+              <w:t xml:space="preserve">en el proceso </w:t>
             </w:r>
             <w:r>
               <w:rPr>
@@ -3179,49 +3186,6 @@
         <w:t>RESUMIDO</w:t>
       </w:r>
     </w:p>
-    <w:p>
-      <w:pPr>
-        <w:shd w:val="clear" w:color="auto" w:fill="D9D9D9" w:themeFill="background1" w:themeFillShade="D9"/>
-        <w:spacing w:after="0" w:afterAutospacing="0"/>
-        <w:jc w:val="both"/>
-        <w:rPr>
-          <w:b/>
-        </w:rPr>
-      </w:pPr>
-      <w:r>
-        <w:rPr>
-          <w:rFonts w:eastAsia="Times New Roman" w:cstheme="minorHAnsi"/>
-          <w:i/>
-          <w:color w:val="0070C0"/>
-          <w:sz w:val="20"/>
-          <w:szCs w:val="20"/>
-          <w:lang w:val="es-ES"/>
-        </w:rPr>
-        <w:t xml:space="preserve">Proporcionar el coste total para </w:t>
-      </w:r>
-      <w:r>
-        <w:rPr>
-          <w:rFonts w:eastAsia="Times New Roman" w:cstheme="minorHAnsi"/>
-          <w:i/>
-          <w:color w:val="0070C0"/>
-          <w:sz w:val="20"/>
-          <w:szCs w:val="20"/>
-          <w:lang w:val="es-ES"/>
-        </w:rPr>
-        <w:t>el propietario del proyecto</w:t>
-      </w:r>
-      <w:r>
-        <w:rPr>
-          <w:rFonts w:eastAsia="Times New Roman" w:cstheme="minorHAnsi"/>
-          <w:i/>
-          <w:color w:val="0070C0"/>
-          <w:sz w:val="20"/>
-          <w:szCs w:val="20"/>
-          <w:lang w:val="es-ES"/>
-        </w:rPr>
-        <w:t xml:space="preserve"> de la solución entregada (productos del proyecto).</w:t>
-      </w:r>
-    </w:p>
     <w:tbl>
       <w:tblPr>
         <w:tblStyle w:val="Tablaconcuadrcula"/>
@@ -3258,18 +3222,6 @@
             </w:r>
             <w:r>
               <w:t>€</w:t>
-            </w:r>
-          </w:p>
-          <w:p>
-            <w:pPr>
-              <w:spacing w:afterAutospacing="0"/>
-              <w:jc w:val="both"/>
-            </w:pPr>
-            <w:r>
-              <w:t>14723</w:t>
-            </w:r>
-            <w:r>
-              <w:t>,81 €</w:t>
             </w:r>
           </w:p>
           <w:p>
@@ -3679,7 +3631,14 @@
               <w:rPr>
                 <w:lang w:val="es-ES"/>
               </w:rPr>
-              <w:t>El equipo de desarrollo tendrá libertad para el uso de la tecnología que considere oportuna en áreas no mencionadas por el cliente</w:t>
+              <w:t xml:space="preserve">El equipo de desarrollo tendrá libertad para el uso de la tecnología que considere oportuna en áreas no </w:t>
+            </w:r>
+            <w:r>
+              <w:rPr>
+                <w:lang w:val="es-ES"/>
+              </w:rPr>
+              <w:lastRenderedPageBreak/>
+              <w:t>mencionadas por el cliente</w:t>
             </w:r>
           </w:p>
           <w:p>
@@ -3796,76 +3755,6 @@
           <w:b/>
         </w:rPr>
         <w:t>RIESGOS DE ALTO NIVEL</w:t>
-      </w:r>
-    </w:p>
-    <w:p>
-      <w:pPr>
-        <w:shd w:val="clear" w:color="auto" w:fill="D9D9D9" w:themeFill="background1" w:themeFillShade="D9"/>
-        <w:spacing w:after="0" w:afterAutospacing="0"/>
-        <w:jc w:val="both"/>
-        <w:rPr>
-          <w:color w:val="1F497D" w:themeColor="text2"/>
-        </w:rPr>
-      </w:pPr>
-      <w:r>
-        <w:rPr>
-          <w:rFonts w:ascii="Calibri" w:eastAsia="Calibri" w:hAnsi="Calibri"/>
-          <w:i/>
-          <w:color w:val="1B6FB5"/>
-          <w:sz w:val="20"/>
-          <w:lang w:val="es-ES"/>
-        </w:rPr>
-        <w:t>Añad</w:t>
-      </w:r>
-      <w:r>
-        <w:rPr>
-          <w:rFonts w:ascii="Calibri" w:eastAsia="Calibri" w:hAnsi="Calibri"/>
-          <w:i/>
-          <w:color w:val="1B6FB5"/>
-          <w:sz w:val="20"/>
-          <w:lang w:val="es-ES"/>
-        </w:rPr>
-        <w:t>a</w:t>
-      </w:r>
-      <w:r>
-        <w:rPr>
-          <w:rFonts w:ascii="Calibri" w:eastAsia="Calibri" w:hAnsi="Calibri"/>
-          <w:i/>
-          <w:color w:val="1B6FB5"/>
-          <w:sz w:val="20"/>
-          <w:lang w:val="es-ES"/>
-        </w:rPr>
-        <w:t xml:space="preserve"> cualquier riesgo inicial que deba ser identificado. Se debe focalizar </w:t>
-      </w:r>
-      <w:r>
-        <w:rPr>
-          <w:rFonts w:ascii="Calibri" w:eastAsia="Calibri" w:hAnsi="Calibri"/>
-          <w:i/>
-          <w:color w:val="1B6FB5"/>
-          <w:sz w:val="20"/>
-          <w:lang w:val="es-ES"/>
-        </w:rPr>
-        <w:t xml:space="preserve">especialmente </w:t>
-      </w:r>
-      <w:r>
-        <w:rPr>
-          <w:rFonts w:ascii="Calibri" w:eastAsia="Calibri" w:hAnsi="Calibri"/>
-          <w:i/>
-          <w:color w:val="1B6FB5"/>
-          <w:sz w:val="20"/>
-          <w:lang w:val="es-ES"/>
-        </w:rPr>
-        <w:t>en los riesgos de negoci</w:t>
-      </w:r>
-      <w:r>
-        <w:rPr>
-          <w:rFonts w:ascii="Calibri" w:eastAsia="Calibri" w:hAnsi="Calibri"/>
-          <w:i/>
-          <w:color w:val="1B6FB5"/>
-          <w:sz w:val="20"/>
-          <w:lang w:val="es-ES"/>
-        </w:rPr>
-        <w:t>o.</w:t>
       </w:r>
     </w:p>
     <w:tbl>
@@ -3950,166 +3839,6 @@
           <w:b/>
         </w:rPr>
         <w:t>NIVEL DE AUTORIDAD DEL DIRECTOR DEL PROYECTO</w:t>
-      </w:r>
-    </w:p>
-    <w:p>
-      <w:pPr>
-        <w:shd w:val="clear" w:color="auto" w:fill="D9D9D9" w:themeFill="background1" w:themeFillShade="D9"/>
-        <w:spacing w:after="0" w:afterAutospacing="0"/>
-        <w:jc w:val="both"/>
-        <w:rPr>
-          <w:rFonts w:ascii="Calibri" w:eastAsia="Calibri" w:hAnsi="Calibri"/>
-          <w:i/>
-          <w:color w:val="1B6FB5"/>
-          <w:sz w:val="20"/>
-          <w:lang w:val="es-ES"/>
-        </w:rPr>
-      </w:pPr>
-      <w:r>
-        <w:rPr>
-          <w:rFonts w:ascii="Calibri" w:eastAsia="Calibri" w:hAnsi="Calibri"/>
-          <w:i/>
-          <w:color w:val="1B6FB5"/>
-          <w:sz w:val="20"/>
-          <w:lang w:val="es-ES"/>
-        </w:rPr>
-        <w:t>Indicar el nivel de autoridad del director del proyecto acerca de:</w:t>
-      </w:r>
-    </w:p>
-    <w:p>
-      <w:pPr>
-        <w:shd w:val="clear" w:color="auto" w:fill="D9D9D9" w:themeFill="background1" w:themeFillShade="D9"/>
-        <w:spacing w:after="0" w:afterAutospacing="0"/>
-        <w:jc w:val="both"/>
-        <w:rPr>
-          <w:rFonts w:ascii="Calibri" w:eastAsia="Calibri" w:hAnsi="Calibri"/>
-          <w:i/>
-          <w:color w:val="1B6FB5"/>
-          <w:sz w:val="20"/>
-          <w:lang w:val="es-ES"/>
-        </w:rPr>
-      </w:pPr>
-      <w:r>
-        <w:rPr>
-          <w:rFonts w:ascii="Calibri" w:eastAsia="Calibri" w:hAnsi="Calibri"/>
-          <w:i/>
-          <w:color w:val="1B6FB5"/>
-          <w:sz w:val="20"/>
-          <w:lang w:val="es-ES"/>
-        </w:rPr>
-        <w:t xml:space="preserve">    </w:t>
-      </w:r>
-      <w:r>
-        <w:rPr>
-          <w:rFonts w:ascii="Calibri" w:eastAsia="Calibri" w:hAnsi="Calibri"/>
-          <w:i/>
-          <w:color w:val="1B6FB5"/>
-          <w:sz w:val="20"/>
-          <w:lang w:val="es-ES"/>
-        </w:rPr>
-        <w:t>La gestión del cronograma y del presupuesto.</w:t>
-      </w:r>
-    </w:p>
-    <w:p>
-      <w:pPr>
-        <w:shd w:val="clear" w:color="auto" w:fill="D9D9D9" w:themeFill="background1" w:themeFillShade="D9"/>
-        <w:spacing w:after="0" w:afterAutospacing="0"/>
-        <w:jc w:val="both"/>
-        <w:rPr>
-          <w:rFonts w:ascii="Calibri" w:eastAsia="Calibri" w:hAnsi="Calibri"/>
-          <w:i/>
-          <w:color w:val="1B6FB5"/>
-          <w:sz w:val="20"/>
-          <w:lang w:val="es-ES"/>
-        </w:rPr>
-      </w:pPr>
-      <w:r>
-        <w:rPr>
-          <w:rFonts w:ascii="Calibri" w:eastAsia="Calibri" w:hAnsi="Calibri"/>
-          <w:i/>
-          <w:color w:val="1B6FB5"/>
-          <w:sz w:val="20"/>
-          <w:lang w:val="es-ES"/>
-        </w:rPr>
-        <w:t xml:space="preserve">    </w:t>
-      </w:r>
-      <w:r>
-        <w:rPr>
-          <w:rFonts w:ascii="Calibri" w:eastAsia="Calibri" w:hAnsi="Calibri"/>
-          <w:i/>
-          <w:color w:val="1B6FB5"/>
-          <w:sz w:val="20"/>
-          <w:lang w:val="es-ES"/>
-        </w:rPr>
-        <w:t>Los recursos materiales y humanos (dotación de personal).</w:t>
-      </w:r>
-    </w:p>
-    <w:p>
-      <w:pPr>
-        <w:shd w:val="clear" w:color="auto" w:fill="D9D9D9" w:themeFill="background1" w:themeFillShade="D9"/>
-        <w:spacing w:after="0" w:afterAutospacing="0"/>
-        <w:jc w:val="both"/>
-        <w:rPr>
-          <w:rFonts w:ascii="Calibri" w:eastAsia="Calibri" w:hAnsi="Calibri"/>
-          <w:i/>
-          <w:color w:val="1B6FB5"/>
-          <w:sz w:val="20"/>
-          <w:lang w:val="es-ES"/>
-        </w:rPr>
-      </w:pPr>
-      <w:r>
-        <w:rPr>
-          <w:rFonts w:ascii="Calibri" w:eastAsia="Calibri" w:hAnsi="Calibri"/>
-          <w:i/>
-          <w:color w:val="1B6FB5"/>
-          <w:sz w:val="20"/>
-          <w:lang w:val="es-ES"/>
-        </w:rPr>
-        <w:t xml:space="preserve">    </w:t>
-      </w:r>
-      <w:r>
-        <w:rPr>
-          <w:rFonts w:ascii="Calibri" w:eastAsia="Calibri" w:hAnsi="Calibri"/>
-          <w:i/>
-          <w:color w:val="1B6FB5"/>
-          <w:sz w:val="20"/>
-          <w:lang w:val="es-ES"/>
-        </w:rPr>
-        <w:t>Decisiones técnicas.</w:t>
-      </w:r>
-    </w:p>
-    <w:p>
-      <w:pPr>
-        <w:shd w:val="clear" w:color="auto" w:fill="D9D9D9" w:themeFill="background1" w:themeFillShade="D9"/>
-        <w:spacing w:after="0" w:afterAutospacing="0"/>
-        <w:jc w:val="both"/>
-        <w:rPr>
-          <w:rFonts w:ascii="Calibri" w:eastAsia="Calibri" w:hAnsi="Calibri"/>
-          <w:i/>
-          <w:color w:val="1B6FB5"/>
-          <w:sz w:val="20"/>
-          <w:lang w:val="es-ES"/>
-        </w:rPr>
-      </w:pPr>
-      <w:r>
-        <w:rPr>
-          <w:rFonts w:ascii="Calibri" w:eastAsia="Calibri" w:hAnsi="Calibri"/>
-          <w:i/>
-          <w:color w:val="1B6FB5"/>
-          <w:sz w:val="20"/>
-          <w:lang w:val="es-ES"/>
-        </w:rPr>
-        <w:t xml:space="preserve">    </w:t>
-      </w:r>
-      <w:r>
-        <w:rPr>
-          <w:rFonts w:ascii="Calibri" w:eastAsia="Calibri" w:hAnsi="Calibri"/>
-          <w:i/>
-          <w:color w:val="1B6FB5"/>
-          <w:sz w:val="20"/>
-          <w:lang w:val="es-ES"/>
-        </w:rPr>
-        <w:t>Resolución de conflictos.</w:t>
       </w:r>
     </w:p>
     <w:tbl>
@@ -4340,70 +4069,14 @@
               <w:rPr>
                 <w:noProof/>
               </w:rPr>
-              <mc:AlternateContent>
-                <mc:Choice Requires="wpi">
-                  <w:drawing>
-                    <wp:anchor distT="0" distB="0" distL="114300" distR="114300" simplePos="0" relativeHeight="251658240" behindDoc="0" locked="0" layoutInCell="1" allowOverlap="1" wp14:anchorId="70FC1400" wp14:editId="4157880E">
-                      <wp:simplePos x="0" y="0"/>
-                      <wp:positionH relativeFrom="column">
-                        <wp:posOffset>610870</wp:posOffset>
-                      </wp:positionH>
-                      <wp:positionV relativeFrom="paragraph">
-                        <wp:posOffset>27940</wp:posOffset>
-                      </wp:positionV>
-                      <wp:extent cx="1658880" cy="696595"/>
-                      <wp:effectExtent l="38100" t="38100" r="0" b="27305"/>
-                      <wp:wrapNone/>
-                      <wp:docPr id="2115448154" name="Entrada de lápiz 7"/>
-                      <wp:cNvGraphicFramePr>
-                        <a:graphicFrameLocks xmlns:a="http://schemas.openxmlformats.org/drawingml/2006/main"/>
-                      </wp:cNvGraphicFramePr>
-                      <a:graphic xmlns:a="http://schemas.openxmlformats.org/drawingml/2006/main">
-                        <a:graphicData uri="http://schemas.microsoft.com/office/word/2010/wordprocessingInk">
-                          <w14:contentPart bwMode="auto" r:id="rId10">
-                            <w14:nvContentPartPr>
-                              <w14:cNvContentPartPr>
-                                <a14:cpLocks xmlns:a14="http://schemas.microsoft.com/office/drawing/2010/main" noRot="1"/>
-                              </w14:cNvContentPartPr>
-                            </w14:nvContentPartPr>
-                            <w14:xfrm>
-                              <a:off x="0" y="0"/>
-                              <a:ext cx="1658880" cy="696595"/>
-                            </w14:xfrm>
-                          </w14:contentPart>
-                        </a:graphicData>
-                      </a:graphic>
-                    </wp:anchor>
-                  </w:drawing>
-                </mc:Choice>
-                <mc:Fallback>
-                  <w:pict>
-                    <v:shapetype w14:anchorId="23711631" id="_x0000_t75" coordsize="21600,21600" o:spt="75" o:preferrelative="t" path="m@4@5l@4@11@9@11@9@5xe" filled="f" stroked="f">
-                      <v:stroke joinstyle="miter"/>
-                      <v:formulas>
-                        <v:f eqn="if lineDrawn pixelLineWidth 0"/>
-                        <v:f eqn="sum @0 1 0"/>
-                        <v:f eqn="sum 0 0 @1"/>
-                        <v:f eqn="prod @2 1 2"/>
-                        <v:f eqn="prod @3 21600 pixelWidth"/>
-                        <v:f eqn="prod @3 21600 pixelHeight"/>
-                        <v:f eqn="sum @0 0 1"/>
-                        <v:f eqn="prod @6 1 2"/>
-                        <v:f eqn="prod @7 21600 pixelWidth"/>
-                        <v:f eqn="sum @8 21600 0"/>
-                        <v:f eqn="prod @7 21600 pixelHeight"/>
-                        <v:f eqn="sum @10 21600 0"/>
-                      </v:formulas>
-                      <v:path o:extrusionok="f" gradientshapeok="t" o:connecttype="rect"/>
-                      <o:lock v:ext="edit" aspectratio="t"/>
-                    </v:shapetype>
-                    <v:shape id="Entrada de lápiz 7" o:spid="_x0000_s1026" type="#_x0000_t75" style="position:absolute;margin-left:47.6pt;margin-top:1.7pt;width:131.6pt;height:55.8pt;z-index:251658240;visibility:visible;mso-wrap-style:square;mso-wrap-distance-left:9pt;mso-wrap-distance-top:0;mso-wrap-distance-right:9pt;mso-wrap-distance-bottom:0;mso-position-horizontal:absolute;mso-position-horizontal-relative:text;mso-position-vertical:absolute;mso-position-vertical-relative:text" o:gfxdata="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">
-                      <v:imagedata r:id="rId11" o:title=""/>
-                      <o:lock v:ext="edit" rotation="t" aspectratio="f"/>
-                    </v:shape>
-                  </w:pict>
-                </mc:Fallback>
-              </mc:AlternateContent>
+              <w:pict w14:anchorId="0C727F26">
+                <v:rect id="Entrada de lápiz 7" o:spid="_x0000_s2051" style="position:absolute;margin-left:47.6pt;margin-top:1.7pt;width:131.6pt;height:55.8pt;z-index:251658240;visibility:visible;mso-wrap-style:square;mso-wrap-distance-left:9pt;mso-wrap-distance-top:0;mso-wrap-distance-right:9pt;mso-wrap-distance-bottom:0;mso-position-horizontal:absolute;mso-position-horizontal-relative:text;mso-position-vertical:absolute;mso-position-vertical-relative:text" coordorigin="1,1" coordsize="4608,1934" filled="f" strokeweight=".35mm">
+                  <v:stroke endcap="round"/>
+                  <v:path shadowok="f" o:extrusionok="f" fillok="f" insetpenok="f"/>
+                  <o:lock v:ext="edit" rotation="t" text="t"/>
+                  <o:ink i="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" annotation="t"/>
+                </v:rect>
+              </w:pict>
             </w:r>
           </w:p>
         </w:tc>
@@ -4420,51 +4093,14 @@
               <w:rPr>
                 <w:noProof/>
               </w:rPr>
-              <mc:AlternateContent>
-                <mc:Choice Requires="wpi">
-                  <w:drawing>
-                    <wp:anchor distT="0" distB="0" distL="114300" distR="114300" simplePos="0" relativeHeight="251658241" behindDoc="0" locked="0" layoutInCell="1" allowOverlap="1" wp14:anchorId="6000F7E5" wp14:editId="2165879A">
-                      <wp:simplePos x="0" y="0"/>
-                      <wp:positionH relativeFrom="column">
-                        <wp:posOffset>670380</wp:posOffset>
-                      </wp:positionH>
-                      <wp:positionV relativeFrom="paragraph">
-                        <wp:posOffset>502620</wp:posOffset>
-                      </wp:positionV>
-                      <wp:extent cx="360" cy="360"/>
-                      <wp:effectExtent l="38100" t="38100" r="19050" b="19050"/>
-                      <wp:wrapNone/>
-                      <wp:docPr id="2058108761" name="Entrada de lápiz 8"/>
-                      <wp:cNvGraphicFramePr>
-                        <a:graphicFrameLocks xmlns:a="http://schemas.openxmlformats.org/drawingml/2006/main"/>
-                      </wp:cNvGraphicFramePr>
-                      <a:graphic xmlns:a="http://schemas.openxmlformats.org/drawingml/2006/main">
-                        <a:graphicData uri="http://schemas.microsoft.com/office/word/2010/wordprocessingInk">
-                          <w14:contentPart bwMode="auto" r:id="rId12">
-                            <w14:nvContentPartPr>
-                              <w14:cNvContentPartPr>
-                                <a14:cpLocks xmlns:a14="http://schemas.microsoft.com/office/drawing/2010/main" noRot="1"/>
-                              </w14:cNvContentPartPr>
-                            </w14:nvContentPartPr>
-                            <w14:xfrm>
-                              <a:off x="0" y="0"/>
-                              <a:ext cx="360" cy="360"/>
-                            </w14:xfrm>
-                          </w14:contentPart>
-                        </a:graphicData>
-                      </a:graphic>
-                    </wp:anchor>
-                  </w:drawing>
-                </mc:Choice>
-                <mc:Fallback>
-                  <w:pict>
-                    <v:shape w14:anchorId="0A38D997" id="Entrada de lápiz 8" o:spid="_x0000_s1026" type="#_x0000_t75" style="position:absolute;margin-left:52.3pt;margin-top:39.1pt;width:1.05pt;height:1.05pt;z-index:251658241;visibility:visible;mso-wrap-style:square;mso-wrap-distance-left:9pt;mso-wrap-distance-top:0;mso-wrap-distance-right:9pt;mso-wrap-distance-bottom:0;mso-position-horizontal:absolute;mso-position-horizontal-relative:text;mso-position-vertical:absolute;mso-position-vertical-relative:text" o:gfxdata="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">
-                      <v:imagedata r:id="rId13" o:title=""/>
-                      <o:lock v:ext="edit" rotation="t" aspectratio="f"/>
-                    </v:shape>
-                  </w:pict>
-                </mc:Fallback>
-              </mc:AlternateContent>
+              <w:pict w14:anchorId="741734C1">
+                <v:rect id="Entrada de lápiz 8" o:spid="_x0000_s2050" style="position:absolute;left:0;text-align:left;margin-left:52.3pt;margin-top:39.1pt;width:1.05pt;height:1.05pt;z-index:251658241;visibility:visible;mso-wrap-style:square;mso-wrap-distance-left:9pt;mso-wrap-distance-top:0;mso-wrap-distance-right:9pt;mso-wrap-distance-bottom:0;mso-position-horizontal:absolute;mso-position-horizontal-relative:text;mso-position-vertical:absolute;mso-position-vertical-relative:text" coordorigin="1" coordsize="1,1" filled="f" strokeweight=".35mm">
+                  <v:stroke endcap="round"/>
+                  <v:path shadowok="f" o:extrusionok="f" fillok="f" insetpenok="f"/>
+                  <o:lock v:ext="edit" rotation="t" text="t"/>
+                  <o:ink i="AF4dAgQEARBYz1SK5pfFT48G+LrS4ZsiAwZIEEUjRiMFAzgLZBkjMgqBx///D4DH//8PMwqBx///&#10;D4DH//8POAkA/v8DAAAAAAAKFAECQAEAEF//Cj9AIwHAs2GNcDtg&#10;" annotation="t"/>
+                </v:rect>
+              </w:pict>
             </w:r>
             <w:r>
               <w:t>07/10/2024</w:t>
@@ -4479,8 +4115,8 @@
       </w:pPr>
     </w:p>
     <w:sectPr>
-      <w:headerReference w:type="default" r:id="rId14"/>
-      <w:footerReference w:type="default" r:id="rId15"/>
+      <w:headerReference w:type="default" r:id="rId10"/>
+      <w:footerReference w:type="default" r:id="rId11"/>
       <w:pgSz w:w="12240" w:h="15840"/>
       <w:pgMar w:top="720" w:right="720" w:bottom="720" w:left="720" w:header="708" w:footer="708" w:gutter="0"/>
       <w:cols w:space="708"/>
@@ -6006,62 +5642,6 @@
 </w:styles>
 </file>
 
-<file path=word/ink/ink1.xml><?xml version="1.0" encoding="utf-8"?>
-<inkml:ink xmlns:inkml="http://www.w3.org/2003/InkML">
-  <inkml:definitions>
-    <inkml:context xml:id="ctx0">
-      <inkml:inkSource xml:id="inkSrc0">
-        <inkml:traceFormat>
-          <inkml:channel name="X" type="integer" min="-2.14748E9" max="2.14748E9" units="cm"/>
-          <inkml:channel name="Y" type="integer" min="-2.14748E9" max="2.14748E9" units="cm"/>
-          <inkml:channel name="F" type="integer" max="32767" units="dev"/>
-        </inkml:traceFormat>
-        <inkml:channelProperties>
-          <inkml:channelProperty channel="X" name="resolution" value="1000" units="1/cm"/>
-          <inkml:channelProperty channel="Y" name="resolution" value="1000" units="1/cm"/>
-          <inkml:channelProperty channel="F" name="resolution" value="0" units="1/dev"/>
-        </inkml:channelProperties>
-      </inkml:inkSource>
-      <inkml:timestamp xml:id="ts0" timeString="2024-10-07T16:36:27.236"/>
-    </inkml:context>
-    <inkml:brush xml:id="br0">
-      <inkml:brushProperty name="width" value="0.035" units="cm"/>
-      <inkml:brushProperty name="height" value="0.035" units="cm"/>
-    </inkml:brush>
-  </inkml:definitions>
-  <inkml:trace contextRef="#ctx0" brushRef="#br0">1688 449 24575,'7'1'0,"0"-1"0,0 1 0,0 1 0,0-1 0,0 1 0,0 1 0,-1-1 0,1 1 0,11 7 0,5 4 0,28 24 0,4 2 0,-23-20 0,-1 1 0,-1 2 0,-1 1 0,-1 2 0,-1 1 0,-1 0 0,-2 2 0,38 58 0,-15-8 0,38 89 0,-68-125 0,-1-1 0,-2 2 0,-2 0 0,7 51 0,-3 44 0,-14-117 0,-2 1 0,-1 0 0,0-1 0,-6 26 0,4-35 0,-1 1 0,-1-1 0,1 0 0,-2 0 0,0-1 0,-1 0 0,-16 23 0,18-29 0,0 1 0,-1 0 0,0-1 0,0 0 0,-1-1 0,0 0 0,0 0 0,0 0 0,0 0 0,-1-1 0,1-1 0,-1 1 0,-16 3 0,-64 10 0,-39 9 0,81-13 0,1-2 0,-2-2 0,1-2 0,-86 2 0,22-9 0,-120-4 0,226 5 0,1-1 0,-1-1 0,0 1 0,0-1 0,1 1 0,-1-1 0,0 0 0,1 0 0,-1-1 0,1 1 0,-1-1 0,1 0 0,0 0 0,0 0 0,0 0 0,0 0 0,0-1 0,-3-3 0,3 2 0,1-1 0,-1 1 0,1-1 0,1 0 0,-1 1 0,1-1 0,0 0 0,0 0 0,0 0 0,0 0 0,1 0 0,0 0 0,0-6 0,1-55 0,5-134 0,-4 191 0,0-1 0,0 1 0,0-1 0,1 1 0,1 0 0,0 0 0,0 1 0,1-1 0,0 1 0,0 0 0,1 0 0,0 0 0,0 1 0,1 0 0,14-12 0,7-2 0,1 1 0,1 1 0,32-15 0,-24 14 0,847-496 0,-793 461 0,1 4 0,3 5 0,131-45 0,-186 78 0,2 1 0,-1 3 0,1 1 0,0 3 0,1 1 0,68 3 0,-93 1 0,-1 1 0,21 5 0,-33-5 0,1 1 0,-1 0 0,0 0 0,1 0 0,-1 1 0,0 0 0,-1 1 0,1-1 0,6 6 0,11 7-67,0 0 0,1-2-1,47 20 1,-37-18-1029,-19-9-5730</inkml:trace>
-  <inkml:trace contextRef="#ctx0" brushRef="#br0" timeOffset="2278.53">2133 492 24575,'-1'0'0,"0"1"0,0-1 0,1 0 0,-1 0 0,0 1 0,1-1 0,-1 1 0,0-1 0,1 1 0,-1-1 0,0 1 0,1-1 0,-1 1 0,1-1 0,-1 1 0,1 0 0,-1-1 0,1 1 0,-1 0 0,1-1 0,0 1 0,-1 0 0,1 0 0,0-1 0,0 1 0,0 0 0,-1 1 0,-3 27 0,4-25 0,-1 103 0,2-75 0,-4 59 0,-18-27 0,47-142 0,41-111 0,-62 175 0,1-1 0,1 1 0,0 1 0,16-23 0,-19 31 0,1 0 0,0 1 0,-1 0 0,2 0 0,-1 0 0,0 0 0,1 1 0,-1-1 0,1 1 0,0 1 0,0-1 0,0 1 0,13-2 0,-3 0 0,63-12 0,-71 15 0,-1 0 0,0 1 0,1 0 0,-1 0 0,0 0 0,1 1 0,-1 1 0,10 1 0,-15-1 0,0-1 0,0 0 0,0 1 0,0-1 0,0 1 0,-1 0 0,1-1 0,0 1 0,-1 0 0,0 0 0,1 0 0,-1 0 0,0 0 0,0 0 0,0 1 0,0-1 0,0 0 0,0 1 0,-1-1 0,1 0 0,-1 1 0,0-1 0,0 5 0,1 7 0,-1 1 0,-2 24 0,1-30 0,0 2 0,-1-1 0,0 1 0,-1-1 0,0 0 0,0 1 0,-1-2 0,-1 1 0,0 0 0,0-1 0,-1 0 0,0 0 0,0 0 0,-1-1 0,0 0 0,-1-1 0,0 1 0,-15 10 0,-9 4 0,-1-2 0,-1-1 0,-53 22 0,86-41 0,-4 2 0,0 1 0,0-1 0,0 1 0,1 1 0,-1-1 0,-4 5 0,8-8 0,1 1 0,0-1 0,-1 1 0,1-1 0,-1 1 0,1-1 0,0 1 0,-1-1 0,1 1 0,0 0 0,-1-1 0,1 1 0,0-1 0,0 1 0,0 0 0,0-1 0,-1 1 0,1 0 0,0-1 0,0 1 0,0 0 0,1-1 0,-1 2 0,0-1 0,1 0 0,0 0 0,0 0 0,0-1 0,-1 1 0,1 0 0,0 0 0,0-1 0,0 1 0,0-1 0,0 1 0,0-1 0,1 1 0,-1-1 0,0 1 0,0-1 0,0 0 0,2 1 0,27 3 0,0-1 0,-1-1 0,1-1 0,32-4 0,4 1 0,3 2 0,-22 1 0,0-2 0,79-12 0,-112 11 0,0-2 0,0 0 0,-1 0 0,1-1 0,-1-1 0,0 0 0,0-1 0,-1 0 0,0-1 0,0-1 0,-1 0 0,0 0 0,11-12 0,-17 15 0,0 1 0,0 0 0,-1 0 0,1-1 0,-2 0 0,5-6 0,-8 11 0,1 0 0,-1 0 0,0 1 0,1-1 0,-1 0 0,0 0 0,1 0 0,-1 0 0,0 0 0,0 0 0,0 0 0,0 0 0,0 0 0,0 0 0,0 0 0,-1 0 0,1 0 0,0 1 0,0-1 0,-1 0 0,1 0 0,0 0 0,-1 0 0,1 0 0,-1 1 0,1-1 0,-1 0 0,0 0 0,1 1 0,-1-1 0,0 0 0,1 1 0,-1-1 0,0 1 0,0-1 0,0 1 0,1-1 0,-1 1 0,0-1 0,0 1 0,0 0 0,0 0 0,0-1 0,-2 1 0,-13-3 0,-1 0 0,1 1 0,-1 1 0,0 1 0,1 0 0,-20 4 0,-16-1 0,-49-4 0,-60 4 0,155-3 0,1 1 0,0 0 0,-1 1 0,1-1 0,0 1 0,-6 2 0,10-4 0,0 1 0,0-1 0,1 0 0,-1 1 0,0-1 0,0 0 0,0 1 0,1-1 0,-1 1 0,0-1 0,0 1 0,1 0 0,-1-1 0,1 1 0,-1 0 0,0-1 0,1 1 0,0 0 0,-1 0 0,1 0 0,-1-1 0,1 1 0,0 0 0,-1 0 0,1 0 0,0 0 0,0 0 0,0 0 0,0-1 0,0 1 0,0 0 0,0 0 0,0 0 0,0 0 0,0 0 0,0 0 0,1 0 0,-1-1 0,0 1 0,1 0 0,-1 0 0,1 0 0,-1-1 0,1 2 0,1 0 0,0-1 0,-1 1 0,1-1 0,0 1 0,0-1 0,0 0 0,1 0 0,-1 0 0,0 0 0,0 0 0,0 0 0,1-1 0,-1 1 0,0-1 0,1 1 0,-1-1 0,1 0 0,2 0 0,48-4 0,-49 3 0,21-4 0,0 0 0,0-2 0,0-1 0,-1-1 0,41-22 0,110-76 0,-138 82 0,118-85 0,-154 110 0,0-1 0,0 0 0,-1 1 0,1-1 0,0 1 0,0-1 0,0 1 0,0-1 0,0 1 0,0 0 0,0 0 0,0-1 0,0 1 0,0 0 0,0 0 0,0 0 0,0 0 0,0 0 0,0 0 0,1 0 0,-2 1 0,1-1 0,-1 1 0,1-1 0,-1 0 0,1 1 0,-1-1 0,0 1 0,1-1 0,-1 1 0,0-1 0,1 1 0,-1 0 0,0-1 0,0 1 0,1-1 0,-1 1 0,0 0 0,0-1 0,0 1 0,0 0 0,0-1 0,0 2 0,0 2 0,0 1 0,-1-1 0,0 1 0,0-1 0,0 1 0,0-1 0,-4 7 0,0 0 0,-2-1 0,0 0 0,0 0 0,-1-1 0,0 0 0,0 0 0,-1-1 0,-1 0 0,-13 10 0,-16 7 0,-48 23 0,43-25 0,5-1 0,-148 73 0,186-95 0,0 1 0,0-1 0,0 0 0,0 1 0,0-1 0,0 1 0,0-1 0,1 0 0,-1 0 0,0 0 0,0 1 0,0-1 0,0 0 0,0 0 0,0 0 0,0-1 0,0 1 0,0 0 0,0 0 0,0 0 0,-2-1 0,3 0 0,0 0 0,-1 1 0,1-1 0,0 0 0,0 1 0,0-1 0,-1 0 0,1 1 0,0-1 0,0 0 0,0 1 0,0-1 0,0 0 0,0 0 0,1 1 0,-1-1 0,0 0 0,0 1 0,0-1 0,1 0 0,-1 1 0,1-2 0,22-38 0,16-14 0,2 2 0,2 2 0,76-68 0,-99 102 0,1 1 0,0 0 0,0 2 0,1 1 0,1 0 0,0 2 0,1 1 0,25-7 0,-40 14 0,0-1 0,0 2 0,0-1 0,1 1 0,-1 1 0,0 0 0,12 1 0,-18-1 0,0 1 0,-1-1 0,1 1 0,0-1 0,-1 1 0,1 0 0,-1 0 0,1 1 0,-1-1 0,0 0 0,1 1 0,-1-1 0,0 1 0,0 0 0,0 0 0,0 0 0,0 0 0,-1 0 0,1 0 0,0 0 0,-1 0 0,0 1 0,0-1 0,1 1 0,-1-1 0,-1 1 0,1-1 0,1 5 0,-1-2 0,-1 1 0,1 0 0,-1 0 0,0 0 0,0 0 0,-1 0 0,1 0 0,-1 0 0,-1 0 0,1 0 0,-1-1 0,0 1 0,0 0 0,-1-1 0,0 0 0,0 0 0,0 1 0,0-2 0,-1 1 0,-6 6 0,-6 5 0,-2 0 0,0-2 0,-39 25 0,21-15 0,-31 19 0,38-26 0,22-13 0,8-5 0,61-36 0,84-36 0,-10 5 0,-50 26 0,171-59 0,-253 99 0,7-2 0,0 1 0,0 0 0,0 0 0,0 1 0,15-1 0,-24 3 0,0 0 0,0 0 0,-1 0 0,1 0 0,0 0 0,0 1 0,-1-1 0,1 1 0,-1-1 0,1 1 0,0 0 0,-1-1 0,1 1 0,-1 0 0,1 0 0,-1 0 0,0 0 0,1 0 0,-1 1 0,0-1 0,0 0 0,0 0 0,0 1 0,0-1 0,0 1 0,0-1 0,0 1 0,-1-1 0,1 1 0,0 0 0,-1-1 0,1 1 0,-1 0 0,0 0 0,0-1 0,0 1 0,0 0 0,0-1 0,0 1 0,0 0 0,0 0 0,-1-1 0,0 3 0,0 5 0,-1-1 0,-1 1 0,1-1 0,-2 1 0,1-1 0,-1 0 0,-6 10 0,5-11 0,1 0 0,0 1 0,1 0 0,0 0 0,0 0 0,1 0 0,-3 16 0,7-6-1365,5-4-5461</inkml:trace>
-  <inkml:trace contextRef="#ctx0" brushRef="#br0" timeOffset="3358.88">3065 768 24575,'-3'1'0,"0"1"0,1-1 0,-1 1 0,0 0 0,1 0 0,0-1 0,-1 1 0,1 1 0,0-1 0,0 0 0,0 1 0,-2 3 0,-12 12 0,-26 11 0,-1-1 0,-59 29 0,51-30 0,32-17 0,-15 9 0,-43 30 0,77-49 0,0 0 0,0 0 0,0 0 0,-1 0 0,1 1 0,0-1 0,0 0 0,0 0 0,0 0 0,0 0 0,0 0 0,0 1 0,-1-1 0,1 0 0,0 0 0,0 0 0,0 0 0,0 0 0,0 0 0,-1 0 0,1 0 0,0 1 0,0-1 0,0 0 0,0 0 0,-1 0 0,1 0 0,0 0 0,0 0 0,0 0 0,-1 0 0,1 0 0,0 0 0,0 0 0,0 0 0,0 0 0,-1 0 0,1-1 0,0 1 0,0 0 0,0 0 0,0 0 0,-1 0 0,1 0 0,0 0 0,0 0 0,0 0 0,0-1 0,-1 1 0,5-11 0,9-15 0,214-311 0,-197 299 0,-1-1 0,-3-2 0,-1 0 0,-2-2 0,-1 0 0,23-73 0,-30 78 0,-9 26 0,-1-1 0,-1 0 0,0 0 0,3-15 0,-7 25 0,0 0 0,1 0 0,-1 0 0,0 0 0,0 0 0,-1 0 0,1 0 0,-1 0 0,1 0 0,-1 1 0,0-1 0,0 0 0,0 0 0,0 1 0,-1-1 0,1 1 0,-1-1 0,1 1 0,-1-1 0,0 1 0,0 0 0,0 0 0,0 0 0,-4-2 0,-18-11 0,-1 2 0,-1 0 0,0 2 0,-1 1 0,0 1 0,0 1 0,-53-8 0,2 6-6,0 4-1,0 3 0,-1 3 0,1 4 1,-127 22-1,-376 121-712,308-51 698,216-72 15,1 3-1,-86 56 0,69-36 81,38-26 65,1 2 1,1 1-1,-51 48 1,80-68-129,0 0 1,1 0 0,-1 0-1,1 1 1,1-1 0,-1 1-1,1 0 1,-1 0-1,1 0 1,1 0 0,-1 0-1,1 0 1,0 0 0,-1 10-1,2-11-11,0 0 0,0 0-1,1 1 1,0-1 0,0 0-1,0 0 1,0 0 0,1 0-1,0 0 1,-1 0 0,1 0-1,1-1 1,-1 1 0,0-1 0,1 1-1,0-1 1,0 0 0,5 5-1,11 7 1,1-1 0,1 0 0,0-2 0,0 0 0,1-2 0,1 0 0,0-2 0,29 8 0,197 31 0,-242-46 0,177 19 0,0-9 0,347-24 0,-472 10 0,1-4 0,-1-2 0,-1-3 0,0-2 0,78-30 0,-132 42 0,-1 1 0,0 0 0,1-1 0,-1 0 0,0 0 0,0 0 0,0 0 0,0 0 0,0-1 0,-1 1 0,1-1 0,-1 0 0,3-3 0,-4 5 0,-1 0 0,0 0 0,1 0 0,-1 0 0,0 0 0,0 0 0,1 0 0,-1 0 0,0-1 0,0 1 0,0 0 0,0 0 0,-1 0 0,1 0 0,0 0 0,0 0 0,-1-2 0,-1 0 0,1 1 0,-1-1 0,1 1 0,-1 0 0,0-1 0,0 1 0,0 0 0,0 0 0,-3-2 0,-2-1 0,-1 0 0,0 0 0,0 0 0,0 1 0,0 0 0,-1 1 0,-9-3 0,-67-12 0,58 12 0,-76-10-210,-183-7 0,-107 31-210,266 3 161,1 6 0,-243 65 0,185-25-129,-226 105 0,182-47 219,189-91 126,1 1 1,1 2 0,-53 49-1,82-68 154,0 0 1,1 1-1,0 0 0,0 0 0,0 1 0,2 0 0,-1 0 1,1 0-1,0 0 0,1 1 0,1 0 0,0 0 0,0 0 1,1 0-1,0 1 0,1-1 0,0 1 0,1-1 0,0 0 1,1 1-1,0-1 0,1 1 0,3 10 0,-2-17-107,-1 0 0,1 1 0,0-1 0,1-1 0,-1 1 0,1 0-1,0-1 1,0 0 0,1 0 0,-1 0 0,1-1 0,0 1 0,0-1 0,0 0 0,0 0-1,0-1 1,11 4 0,11 3-7,0-1 0,37 6 0,-55-12 6,425 99-3,-259-58 0,-54-11 0,-68-16 0,1-2 0,1-3 0,0-2 0,73 3 0,-116-12 0,1 2 0,0 0 0,-1 0 0,1 1 0,14 6 0,-14-5 0,0 0 0,0 0 0,1-2 0,23 3 0,6-6 5,0-2 0,-1-1 0,53-13 0,125-42-204,-113 29-337,881-227-1637,-827 216 2398,527-152-225,-194 51 0,-359 107-922,-20 9-3684</inkml:trace>
-</inkml:ink>
-</file>
-
-<file path=word/ink/ink2.xml><?xml version="1.0" encoding="utf-8"?>
-<inkml:ink xmlns:inkml="http://www.w3.org/2003/InkML">
-  <inkml:definitions>
-    <inkml:context xml:id="ctx0">
-      <inkml:inkSource xml:id="inkSrc0">
-        <inkml:traceFormat>
-          <inkml:channel name="X" type="integer" min="-2.14748E9" max="2.14748E9" units="cm"/>
-          <inkml:channel name="Y" type="integer" min="-2.14748E9" max="2.14748E9" units="cm"/>
-          <inkml:channel name="F" type="integer" max="32767" units="dev"/>
-        </inkml:traceFormat>
-        <inkml:channelProperties>
-          <inkml:channelProperty channel="X" name="resolution" value="1000" units="1/cm"/>
-          <inkml:channelProperty channel="Y" name="resolution" value="1000" units="1/cm"/>
-          <inkml:channelProperty channel="F" name="resolution" value="0" units="1/dev"/>
-        </inkml:channelProperties>
-      </inkml:inkSource>
-      <inkml:timestamp xml:id="ts0" timeString="2024-10-07T16:36:41.079"/>
-    </inkml:context>
-    <inkml:brush xml:id="br0">
-      <inkml:brushProperty name="width" value="0.035" units="cm"/>
-      <inkml:brushProperty name="height" value="0.035" units="cm"/>
-    </inkml:brush>
-  </inkml:definitions>
-  <inkml:trace contextRef="#ctx0" brushRef="#br0">1 0 24575</inkml:trace>
-</inkml:ink>
-</file>
-
 <file path=word/theme/theme1.xml><?xml version="1.0" encoding="utf-8"?>
 <a:theme xmlns:a="http://schemas.openxmlformats.org/drawingml/2006/main" name="Tema de Office">
   <a:themeElements>
@@ -6346,15 +5926,6 @@
 </file>
 
 <file path=customXml/item1.xml><?xml version="1.0" encoding="utf-8"?>
-<?mso-contentType ?>
-<FormTemplates xmlns="http://schemas.microsoft.com/sharepoint/v3/contenttype/forms">
-  <Display>DocumentLibraryForm</Display>
-  <Edit>DocumentLibraryForm</Edit>
-  <New>DocumentLibraryForm</New>
-</FormTemplates>
-</file>
-
-<file path=customXml/item2.xml><?xml version="1.0" encoding="utf-8"?>
 <p:properties xmlns:p="http://schemas.microsoft.com/office/2006/metadata/properties" xmlns:xsi="http://www.w3.org/2001/XMLSchema-instance" xmlns:pc="http://schemas.microsoft.com/office/infopath/2007/PartnerControls">
   <documentManagement>
     <Has_Teacher_Only_SectionGroup xmlns="aa1b221f-73c9-4a68-852c-edef620d9b64" xsi:nil="true"/>
@@ -6404,6 +5975,15 @@
     <_activity xmlns="aa1b221f-73c9-4a68-852c-edef620d9b64" xsi:nil="true"/>
   </documentManagement>
 </p:properties>
+</file>
+
+<file path=customXml/item2.xml><?xml version="1.0" encoding="utf-8"?>
+<?mso-contentType ?>
+<FormTemplates xmlns="http://schemas.microsoft.com/sharepoint/v3/contenttype/forms">
+  <Display>DocumentLibraryForm</Display>
+  <Edit>DocumentLibraryForm</Edit>
+  <New>DocumentLibraryForm</New>
+</FormTemplates>
 </file>
 
 <file path=customXml/item3.xml><?xml version="1.0" encoding="utf-8"?>
@@ -6790,19 +6370,19 @@
 </file>
 
 <file path=customXml/itemProps1.xml><?xml version="1.0" encoding="utf-8"?>
-<ds:datastoreItem xmlns:ds="http://schemas.openxmlformats.org/officeDocument/2006/customXml" ds:itemID="{CD214313-0E10-4562-9F90-DE60EE9BBB37}">
+<ds:datastoreItem xmlns:ds="http://schemas.openxmlformats.org/officeDocument/2006/customXml" ds:itemID="{4AF9FEA3-A320-4371-8B64-D102E58BF25C}">
   <ds:schemaRefs>
-    <ds:schemaRef ds:uri="http://schemas.microsoft.com/sharepoint/v3/contenttype/forms"/>
+    <ds:schemaRef ds:uri="http://schemas.microsoft.com/office/2006/metadata/properties"/>
+    <ds:schemaRef ds:uri="http://schemas.microsoft.com/office/infopath/2007/PartnerControls"/>
+    <ds:schemaRef ds:uri="aa1b221f-73c9-4a68-852c-edef620d9b64"/>
   </ds:schemaRefs>
 </ds:datastoreItem>
 </file>
 
 <file path=customXml/itemProps2.xml><?xml version="1.0" encoding="utf-8"?>
-<ds:datastoreItem xmlns:ds="http://schemas.openxmlformats.org/officeDocument/2006/customXml" ds:itemID="{4AF9FEA3-A320-4371-8B64-D102E58BF25C}">
+<ds:datastoreItem xmlns:ds="http://schemas.openxmlformats.org/officeDocument/2006/customXml" ds:itemID="{CD214313-0E10-4562-9F90-DE60EE9BBB37}">
   <ds:schemaRefs>
-    <ds:schemaRef ds:uri="http://schemas.microsoft.com/office/2006/metadata/properties"/>
-    <ds:schemaRef ds:uri="http://schemas.microsoft.com/office/infopath/2007/PartnerControls"/>
-    <ds:schemaRef ds:uri="aa1b221f-73c9-4a68-852c-edef620d9b64"/>
+    <ds:schemaRef ds:uri="http://schemas.microsoft.com/sharepoint/v3/contenttype/forms"/>
   </ds:schemaRefs>
 </ds:datastoreItem>
 </file>

</xml_diff>

<commit_message>
Requisitos de alto nivel modificados
</commit_message>
<xml_diff>
--- a/docs/words/ACTA DE CONSTITUCIÓN_v1.3.docx
+++ b/docs/words/ACTA DE CONSTITUCIÓN_v1.3.docx
@@ -2184,13 +2184,13 @@
         <w:tblLook w:val="04A0" w:firstRow="1" w:lastRow="0" w:firstColumn="1" w:lastColumn="0" w:noHBand="0" w:noVBand="1"/>
       </w:tblPr>
       <w:tblGrid>
-        <w:gridCol w:w="675"/>
-        <w:gridCol w:w="10348"/>
+        <w:gridCol w:w="680"/>
+        <w:gridCol w:w="10343"/>
       </w:tblGrid>
       <w:tr>
         <w:tc>
           <w:tcPr>
-            <w:tcW w:w="675" w:type="dxa"/>
+            <w:tcW w:w="680" w:type="dxa"/>
             <w:shd w:val="clear" w:color="auto" w:fill="D9D9D9" w:themeFill="background1" w:themeFillShade="D9"/>
           </w:tcPr>
           <w:p>
@@ -2211,7 +2211,7 @@
         </w:tc>
         <w:tc>
           <w:tcPr>
-            <w:tcW w:w="10348" w:type="dxa"/>
+            <w:tcW w:w="10343" w:type="dxa"/>
             <w:shd w:val="clear" w:color="auto" w:fill="D9D9D9" w:themeFill="background1" w:themeFillShade="D9"/>
           </w:tcPr>
           <w:p>
@@ -2234,7 +2234,7 @@
       <w:tr>
         <w:tc>
           <w:tcPr>
-            <w:tcW w:w="675" w:type="dxa"/>
+            <w:tcW w:w="680" w:type="dxa"/>
             <w:vAlign w:val="center"/>
           </w:tcPr>
           <w:p>
@@ -2273,7 +2273,7 @@
         </w:tc>
         <w:tc>
           <w:tcPr>
-            <w:tcW w:w="10348" w:type="dxa"/>
+            <w:tcW w:w="10343" w:type="dxa"/>
           </w:tcPr>
           <w:p>
             <w:pPr>
@@ -2297,7 +2297,7 @@
       <w:tr>
         <w:tc>
           <w:tcPr>
-            <w:tcW w:w="675" w:type="dxa"/>
+            <w:tcW w:w="680" w:type="dxa"/>
             <w:vAlign w:val="center"/>
           </w:tcPr>
           <w:p>
@@ -2336,7 +2336,7 @@
         </w:tc>
         <w:tc>
           <w:tcPr>
-            <w:tcW w:w="10348" w:type="dxa"/>
+            <w:tcW w:w="10343" w:type="dxa"/>
           </w:tcPr>
           <w:p>
             <w:pPr>
@@ -2354,7 +2354,7 @@
       <w:tr>
         <w:tc>
           <w:tcPr>
-            <w:tcW w:w="675" w:type="dxa"/>
+            <w:tcW w:w="680" w:type="dxa"/>
             <w:vAlign w:val="center"/>
           </w:tcPr>
           <w:p>
@@ -2393,7 +2393,7 @@
         </w:tc>
         <w:tc>
           <w:tcPr>
-            <w:tcW w:w="10348" w:type="dxa"/>
+            <w:tcW w:w="10343" w:type="dxa"/>
           </w:tcPr>
           <w:p>
             <w:pPr>
@@ -2409,9 +2409,12 @@
         </w:tc>
       </w:tr>
       <w:tr>
-        <w:tc>
-          <w:tcPr>
-            <w:tcW w:w="675" w:type="dxa"/>
+        <w:trPr>
+          <w:trHeight w:val="646"/>
+        </w:trPr>
+        <w:tc>
+          <w:tcPr>
+            <w:tcW w:w="680" w:type="dxa"/>
             <w:vAlign w:val="center"/>
           </w:tcPr>
           <w:p>
@@ -2450,7 +2453,7 @@
         </w:tc>
         <w:tc>
           <w:tcPr>
-            <w:tcW w:w="10348" w:type="dxa"/>
+            <w:tcW w:w="10343" w:type="dxa"/>
           </w:tcPr>
           <w:p>
             <w:pPr>
@@ -2468,7 +2471,7 @@
       <w:tr>
         <w:tc>
           <w:tcPr>
-            <w:tcW w:w="675" w:type="dxa"/>
+            <w:tcW w:w="680" w:type="dxa"/>
             <w:vAlign w:val="center"/>
           </w:tcPr>
           <w:p>
@@ -2497,7 +2500,7 @@
         </w:tc>
         <w:tc>
           <w:tcPr>
-            <w:tcW w:w="10348" w:type="dxa"/>
+            <w:tcW w:w="10343" w:type="dxa"/>
           </w:tcPr>
           <w:p>
             <w:pPr>
@@ -2521,7 +2524,1113 @@
       <w:tr>
         <w:tc>
           <w:tcPr>
-            <w:tcW w:w="675" w:type="dxa"/>
+            <w:tcW w:w="680" w:type="dxa"/>
+          </w:tcPr>
+          <w:p>
+            <w:pPr>
+              <w:spacing w:afterAutospacing="0"/>
+              <w:jc w:val="center"/>
+              <w:rPr>
+                <w:rFonts w:eastAsia="SimSun" w:cstheme="minorHAnsi"/>
+                <w:color w:val="0070C0"/>
+                <w:sz w:val="20"/>
+                <w:szCs w:val="20"/>
+                <w:lang w:val="es-ES" w:eastAsia="zh-CN"/>
+              </w:rPr>
+            </w:pPr>
+            <w:r>
+              <w:rPr>
+                <w:rFonts w:eastAsia="SimSun" w:cstheme="minorHAnsi"/>
+                <w:color w:val="0070C0"/>
+                <w:sz w:val="20"/>
+                <w:szCs w:val="20"/>
+                <w:lang w:val="es-ES" w:eastAsia="zh-CN"/>
+              </w:rPr>
+              <w:t>R5</w:t>
+            </w:r>
+            <w:r>
+              <w:rPr>
+                <w:rFonts w:eastAsia="SimSun" w:cstheme="minorHAnsi"/>
+                <w:color w:val="0070C0"/>
+                <w:sz w:val="20"/>
+                <w:szCs w:val="20"/>
+                <w:lang w:val="es-ES" w:eastAsia="zh-CN"/>
+              </w:rPr>
+              <w:t>.1</w:t>
+            </w:r>
+          </w:p>
+        </w:tc>
+        <w:tc>
+          <w:tcPr>
+            <w:tcW w:w="10343" w:type="dxa"/>
+          </w:tcPr>
+          <w:p>
+            <w:pPr>
+              <w:spacing w:afterAutospacing="0"/>
+            </w:pPr>
+            <w:r>
+              <w:t>Visibilidad de cursos</w:t>
+            </w:r>
+          </w:p>
+        </w:tc>
+      </w:tr>
+      <w:tr>
+        <w:tc>
+          <w:tcPr>
+            <w:tcW w:w="680" w:type="dxa"/>
+          </w:tcPr>
+          <w:p>
+            <w:pPr>
+              <w:spacing w:afterAutospacing="0"/>
+              <w:jc w:val="center"/>
+              <w:rPr>
+                <w:rFonts w:eastAsia="SimSun" w:cstheme="minorHAnsi"/>
+                <w:color w:val="0070C0"/>
+                <w:sz w:val="20"/>
+                <w:szCs w:val="20"/>
+                <w:lang w:val="es-ES" w:eastAsia="zh-CN"/>
+              </w:rPr>
+            </w:pPr>
+            <w:r>
+              <w:rPr>
+                <w:rFonts w:eastAsia="SimSun" w:cstheme="minorHAnsi"/>
+                <w:color w:val="0070C0"/>
+                <w:sz w:val="20"/>
+                <w:szCs w:val="20"/>
+                <w:lang w:val="es-ES" w:eastAsia="zh-CN"/>
+              </w:rPr>
+              <w:t>R5</w:t>
+            </w:r>
+            <w:r>
+              <w:rPr>
+                <w:rFonts w:eastAsia="SimSun" w:cstheme="minorHAnsi"/>
+                <w:color w:val="0070C0"/>
+                <w:sz w:val="20"/>
+                <w:szCs w:val="20"/>
+                <w:lang w:val="es-ES" w:eastAsia="zh-CN"/>
+              </w:rPr>
+              <w:t>.2</w:t>
+            </w:r>
+          </w:p>
+        </w:tc>
+        <w:tc>
+          <w:tcPr>
+            <w:tcW w:w="10343" w:type="dxa"/>
+          </w:tcPr>
+          <w:p>
+            <w:pPr>
+              <w:spacing w:afterAutospacing="0"/>
+            </w:pPr>
+            <w:r>
+              <w:t>Búsqueda de cursos</w:t>
+            </w:r>
+          </w:p>
+        </w:tc>
+      </w:tr>
+      <w:tr>
+        <w:tc>
+          <w:tcPr>
+            <w:tcW w:w="680" w:type="dxa"/>
+          </w:tcPr>
+          <w:p>
+            <w:pPr>
+              <w:spacing w:afterAutospacing="0"/>
+              <w:jc w:val="center"/>
+              <w:rPr>
+                <w:rFonts w:eastAsia="SimSun" w:cstheme="minorHAnsi"/>
+                <w:color w:val="0070C0"/>
+                <w:sz w:val="20"/>
+                <w:szCs w:val="20"/>
+                <w:lang w:val="es-ES" w:eastAsia="zh-CN"/>
+              </w:rPr>
+            </w:pPr>
+            <w:r>
+              <w:rPr>
+                <w:rFonts w:eastAsia="SimSun" w:cstheme="minorHAnsi"/>
+                <w:color w:val="0070C0"/>
+                <w:sz w:val="20"/>
+                <w:szCs w:val="20"/>
+                <w:lang w:val="es-ES" w:eastAsia="zh-CN"/>
+              </w:rPr>
+              <w:t>R5</w:t>
+            </w:r>
+            <w:r>
+              <w:rPr>
+                <w:rFonts w:eastAsia="SimSun" w:cstheme="minorHAnsi"/>
+                <w:color w:val="0070C0"/>
+                <w:sz w:val="20"/>
+                <w:szCs w:val="20"/>
+                <w:lang w:val="es-ES" w:eastAsia="zh-CN"/>
+              </w:rPr>
+              <w:t>.3</w:t>
+            </w:r>
+          </w:p>
+        </w:tc>
+        <w:tc>
+          <w:tcPr>
+            <w:tcW w:w="10343" w:type="dxa"/>
+          </w:tcPr>
+          <w:p>
+            <w:pPr>
+              <w:spacing w:afterAutospacing="0"/>
+            </w:pPr>
+            <w:r>
+              <w:t>Compra rápida</w:t>
+            </w:r>
+          </w:p>
+        </w:tc>
+      </w:tr>
+      <w:tr>
+        <w:tc>
+          <w:tcPr>
+            <w:tcW w:w="680" w:type="dxa"/>
+          </w:tcPr>
+          <w:p>
+            <w:pPr>
+              <w:spacing w:afterAutospacing="0"/>
+              <w:jc w:val="center"/>
+              <w:rPr>
+                <w:rFonts w:eastAsia="SimSun" w:cstheme="minorHAnsi"/>
+                <w:color w:val="0070C0"/>
+                <w:sz w:val="20"/>
+                <w:szCs w:val="20"/>
+                <w:lang w:val="es-ES" w:eastAsia="zh-CN"/>
+              </w:rPr>
+            </w:pPr>
+            <w:r>
+              <w:rPr>
+                <w:rFonts w:eastAsia="SimSun" w:cstheme="minorHAnsi"/>
+                <w:color w:val="0070C0"/>
+                <w:sz w:val="20"/>
+                <w:szCs w:val="20"/>
+                <w:lang w:val="es-ES" w:eastAsia="zh-CN"/>
+              </w:rPr>
+              <w:t>R5</w:t>
+            </w:r>
+            <w:r>
+              <w:rPr>
+                <w:rFonts w:eastAsia="SimSun" w:cstheme="minorHAnsi"/>
+                <w:color w:val="0070C0"/>
+                <w:sz w:val="20"/>
+                <w:szCs w:val="20"/>
+                <w:lang w:val="es-ES" w:eastAsia="zh-CN"/>
+              </w:rPr>
+              <w:t>.4</w:t>
+            </w:r>
+          </w:p>
+        </w:tc>
+        <w:tc>
+          <w:tcPr>
+            <w:tcW w:w="10343" w:type="dxa"/>
+          </w:tcPr>
+          <w:p>
+            <w:pPr>
+              <w:spacing w:afterAutospacing="0"/>
+            </w:pPr>
+            <w:r>
+              <w:t>Seguridad durante la compra</w:t>
+            </w:r>
+          </w:p>
+        </w:tc>
+      </w:tr>
+      <w:tr>
+        <w:tc>
+          <w:tcPr>
+            <w:tcW w:w="680" w:type="dxa"/>
+          </w:tcPr>
+          <w:p>
+            <w:pPr>
+              <w:spacing w:afterAutospacing="0"/>
+              <w:jc w:val="center"/>
+              <w:rPr>
+                <w:rFonts w:eastAsia="SimSun" w:cstheme="minorHAnsi"/>
+                <w:color w:val="0070C0"/>
+                <w:sz w:val="20"/>
+                <w:szCs w:val="20"/>
+                <w:lang w:val="es-ES" w:eastAsia="zh-CN"/>
+              </w:rPr>
+            </w:pPr>
+            <w:r>
+              <w:rPr>
+                <w:rFonts w:eastAsia="SimSun" w:cstheme="minorHAnsi"/>
+                <w:color w:val="0070C0"/>
+                <w:sz w:val="20"/>
+                <w:szCs w:val="20"/>
+                <w:lang w:val="es-ES" w:eastAsia="zh-CN"/>
+              </w:rPr>
+              <w:t>R5</w:t>
+            </w:r>
+            <w:r>
+              <w:rPr>
+                <w:rFonts w:eastAsia="SimSun" w:cstheme="minorHAnsi"/>
+                <w:color w:val="0070C0"/>
+                <w:sz w:val="20"/>
+                <w:szCs w:val="20"/>
+                <w:lang w:val="es-ES" w:eastAsia="zh-CN"/>
+              </w:rPr>
+              <w:t>.5</w:t>
+            </w:r>
+          </w:p>
+        </w:tc>
+        <w:tc>
+          <w:tcPr>
+            <w:tcW w:w="10343" w:type="dxa"/>
+          </w:tcPr>
+          <w:p>
+            <w:pPr>
+              <w:spacing w:afterAutospacing="0"/>
+            </w:pPr>
+            <w:r>
+              <w:t>Interfaz en español</w:t>
+            </w:r>
+          </w:p>
+        </w:tc>
+      </w:tr>
+      <w:tr>
+        <w:tc>
+          <w:tcPr>
+            <w:tcW w:w="680" w:type="dxa"/>
+          </w:tcPr>
+          <w:p>
+            <w:pPr>
+              <w:spacing w:afterAutospacing="0"/>
+              <w:jc w:val="center"/>
+              <w:rPr>
+                <w:rFonts w:eastAsia="SimSun" w:cstheme="minorHAnsi"/>
+                <w:color w:val="0070C0"/>
+                <w:sz w:val="20"/>
+                <w:szCs w:val="20"/>
+                <w:lang w:val="es-ES" w:eastAsia="zh-CN"/>
+              </w:rPr>
+            </w:pPr>
+            <w:r>
+              <w:rPr>
+                <w:rFonts w:eastAsia="SimSun" w:cstheme="minorHAnsi"/>
+                <w:color w:val="0070C0"/>
+                <w:sz w:val="20"/>
+                <w:szCs w:val="20"/>
+                <w:lang w:val="es-ES" w:eastAsia="zh-CN"/>
+              </w:rPr>
+              <w:t>R5</w:t>
+            </w:r>
+            <w:r>
+              <w:rPr>
+                <w:rFonts w:eastAsia="SimSun" w:cstheme="minorHAnsi"/>
+                <w:color w:val="0070C0"/>
+                <w:sz w:val="20"/>
+                <w:szCs w:val="20"/>
+                <w:lang w:val="es-ES" w:eastAsia="zh-CN"/>
+              </w:rPr>
+              <w:t>.6</w:t>
+            </w:r>
+          </w:p>
+        </w:tc>
+        <w:tc>
+          <w:tcPr>
+            <w:tcW w:w="10343" w:type="dxa"/>
+          </w:tcPr>
+          <w:p>
+            <w:pPr>
+              <w:spacing w:afterAutospacing="0"/>
+            </w:pPr>
+            <w:r>
+              <w:t>Identificación</w:t>
+            </w:r>
+          </w:p>
+        </w:tc>
+      </w:tr>
+      <w:tr>
+        <w:tc>
+          <w:tcPr>
+            <w:tcW w:w="680" w:type="dxa"/>
+          </w:tcPr>
+          <w:p>
+            <w:pPr>
+              <w:spacing w:afterAutospacing="0"/>
+              <w:jc w:val="center"/>
+              <w:rPr>
+                <w:rFonts w:eastAsia="SimSun" w:cstheme="minorHAnsi"/>
+                <w:color w:val="0070C0"/>
+                <w:sz w:val="20"/>
+                <w:szCs w:val="20"/>
+                <w:lang w:val="es-ES" w:eastAsia="zh-CN"/>
+              </w:rPr>
+            </w:pPr>
+            <w:r>
+              <w:rPr>
+                <w:rFonts w:eastAsia="SimSun" w:cstheme="minorHAnsi"/>
+                <w:color w:val="0070C0"/>
+                <w:sz w:val="20"/>
+                <w:szCs w:val="20"/>
+                <w:lang w:val="es-ES" w:eastAsia="zh-CN"/>
+              </w:rPr>
+              <w:t>R5</w:t>
+            </w:r>
+            <w:r>
+              <w:rPr>
+                <w:rFonts w:eastAsia="SimSun" w:cstheme="minorHAnsi"/>
+                <w:color w:val="0070C0"/>
+                <w:sz w:val="20"/>
+                <w:szCs w:val="20"/>
+                <w:lang w:val="es-ES" w:eastAsia="zh-CN"/>
+              </w:rPr>
+              <w:t>.7</w:t>
+            </w:r>
+          </w:p>
+        </w:tc>
+        <w:tc>
+          <w:tcPr>
+            <w:tcW w:w="10343" w:type="dxa"/>
+          </w:tcPr>
+          <w:p>
+            <w:pPr>
+              <w:spacing w:afterAutospacing="0"/>
+            </w:pPr>
+            <w:r>
+              <w:t>Acceso a cursos matriculados</w:t>
+            </w:r>
+          </w:p>
+        </w:tc>
+      </w:tr>
+      <w:tr>
+        <w:tc>
+          <w:tcPr>
+            <w:tcW w:w="680" w:type="dxa"/>
+          </w:tcPr>
+          <w:p>
+            <w:pPr>
+              <w:spacing w:afterAutospacing="0"/>
+              <w:jc w:val="center"/>
+              <w:rPr>
+                <w:rFonts w:eastAsia="SimSun" w:cstheme="minorHAnsi"/>
+                <w:color w:val="0070C0"/>
+                <w:sz w:val="20"/>
+                <w:szCs w:val="20"/>
+                <w:lang w:val="es-ES" w:eastAsia="zh-CN"/>
+              </w:rPr>
+            </w:pPr>
+            <w:r>
+              <w:rPr>
+                <w:rFonts w:eastAsia="SimSun" w:cstheme="minorHAnsi"/>
+                <w:color w:val="0070C0"/>
+                <w:sz w:val="20"/>
+                <w:szCs w:val="20"/>
+                <w:lang w:val="es-ES" w:eastAsia="zh-CN"/>
+              </w:rPr>
+              <w:t>R5.8</w:t>
+            </w:r>
+          </w:p>
+        </w:tc>
+        <w:tc>
+          <w:tcPr>
+            <w:tcW w:w="10343" w:type="dxa"/>
+          </w:tcPr>
+          <w:p>
+            <w:pPr>
+              <w:spacing w:afterAutospacing="0"/>
+            </w:pPr>
+            <w:r>
+              <w:t>Cursos sin plazas</w:t>
+            </w:r>
+          </w:p>
+        </w:tc>
+      </w:tr>
+      <w:tr>
+        <w:tc>
+          <w:tcPr>
+            <w:tcW w:w="680" w:type="dxa"/>
+          </w:tcPr>
+          <w:p>
+            <w:pPr>
+              <w:spacing w:afterAutospacing="0"/>
+              <w:jc w:val="center"/>
+              <w:rPr>
+                <w:rFonts w:eastAsia="SimSun" w:cstheme="minorHAnsi"/>
+                <w:color w:val="0070C0"/>
+                <w:sz w:val="20"/>
+                <w:szCs w:val="20"/>
+                <w:lang w:val="es-ES" w:eastAsia="zh-CN"/>
+              </w:rPr>
+            </w:pPr>
+            <w:r>
+              <w:rPr>
+                <w:rFonts w:eastAsia="SimSun" w:cstheme="minorHAnsi"/>
+                <w:color w:val="0070C0"/>
+                <w:sz w:val="20"/>
+                <w:szCs w:val="20"/>
+                <w:lang w:val="es-ES" w:eastAsia="zh-CN"/>
+              </w:rPr>
+              <w:t>R5.9</w:t>
+            </w:r>
+          </w:p>
+        </w:tc>
+        <w:tc>
+          <w:tcPr>
+            <w:tcW w:w="10343" w:type="dxa"/>
+          </w:tcPr>
+          <w:p>
+            <w:pPr>
+              <w:spacing w:afterAutospacing="0"/>
+            </w:pPr>
+            <w:r>
+              <w:t>Imagen de curso</w:t>
+            </w:r>
+          </w:p>
+        </w:tc>
+      </w:tr>
+      <w:tr>
+        <w:tc>
+          <w:tcPr>
+            <w:tcW w:w="680" w:type="dxa"/>
+          </w:tcPr>
+          <w:p>
+            <w:pPr>
+              <w:spacing w:afterAutospacing="0"/>
+              <w:jc w:val="center"/>
+              <w:rPr>
+                <w:rFonts w:eastAsia="SimSun" w:cstheme="minorHAnsi"/>
+                <w:color w:val="0070C0"/>
+                <w:sz w:val="20"/>
+                <w:szCs w:val="20"/>
+                <w:lang w:val="es-ES" w:eastAsia="zh-CN"/>
+              </w:rPr>
+            </w:pPr>
+            <w:r>
+              <w:rPr>
+                <w:rFonts w:eastAsia="SimSun" w:cstheme="minorHAnsi"/>
+                <w:color w:val="0070C0"/>
+                <w:sz w:val="20"/>
+                <w:szCs w:val="20"/>
+                <w:lang w:val="es-ES" w:eastAsia="zh-CN"/>
+              </w:rPr>
+              <w:t>R5</w:t>
+            </w:r>
+            <w:r>
+              <w:rPr>
+                <w:rFonts w:eastAsia="SimSun" w:cstheme="minorHAnsi"/>
+                <w:color w:val="0070C0"/>
+                <w:sz w:val="20"/>
+                <w:szCs w:val="20"/>
+                <w:lang w:val="es-ES" w:eastAsia="zh-CN"/>
+              </w:rPr>
+              <w:t>.10</w:t>
+            </w:r>
+          </w:p>
+        </w:tc>
+        <w:tc>
+          <w:tcPr>
+            <w:tcW w:w="10343" w:type="dxa"/>
+          </w:tcPr>
+          <w:p>
+            <w:pPr>
+              <w:spacing w:afterAutospacing="0"/>
+            </w:pPr>
+            <w:r>
+              <w:t>Filtrado de cursos</w:t>
+            </w:r>
+          </w:p>
+        </w:tc>
+      </w:tr>
+      <w:tr>
+        <w:tc>
+          <w:tcPr>
+            <w:tcW w:w="680" w:type="dxa"/>
+          </w:tcPr>
+          <w:p>
+            <w:pPr>
+              <w:spacing w:afterAutospacing="0"/>
+              <w:jc w:val="center"/>
+              <w:rPr>
+                <w:rFonts w:eastAsia="SimSun" w:cstheme="minorHAnsi"/>
+                <w:color w:val="0070C0"/>
+                <w:sz w:val="20"/>
+                <w:szCs w:val="20"/>
+                <w:lang w:val="es-ES" w:eastAsia="zh-CN"/>
+              </w:rPr>
+            </w:pPr>
+            <w:r>
+              <w:rPr>
+                <w:rFonts w:eastAsia="SimSun" w:cstheme="minorHAnsi"/>
+                <w:color w:val="0070C0"/>
+                <w:sz w:val="20"/>
+                <w:szCs w:val="20"/>
+                <w:lang w:val="es-ES" w:eastAsia="zh-CN"/>
+              </w:rPr>
+              <w:t>R5</w:t>
+            </w:r>
+            <w:r>
+              <w:rPr>
+                <w:rFonts w:eastAsia="SimSun" w:cstheme="minorHAnsi"/>
+                <w:color w:val="0070C0"/>
+                <w:sz w:val="20"/>
+                <w:szCs w:val="20"/>
+                <w:lang w:val="es-ES" w:eastAsia="zh-CN"/>
+              </w:rPr>
+              <w:t>.11</w:t>
+            </w:r>
+          </w:p>
+        </w:tc>
+        <w:tc>
+          <w:tcPr>
+            <w:tcW w:w="10343" w:type="dxa"/>
+          </w:tcPr>
+          <w:p>
+            <w:pPr>
+              <w:spacing w:afterAutospacing="0"/>
+            </w:pPr>
+            <w:r>
+              <w:t>Búsqueda desde el inicio</w:t>
+            </w:r>
+          </w:p>
+        </w:tc>
+      </w:tr>
+      <w:tr>
+        <w:tc>
+          <w:tcPr>
+            <w:tcW w:w="680" w:type="dxa"/>
+          </w:tcPr>
+          <w:p>
+            <w:pPr>
+              <w:spacing w:afterAutospacing="0"/>
+              <w:jc w:val="center"/>
+              <w:rPr>
+                <w:rFonts w:eastAsia="SimSun" w:cstheme="minorHAnsi"/>
+                <w:color w:val="0070C0"/>
+                <w:sz w:val="20"/>
+                <w:szCs w:val="20"/>
+                <w:lang w:val="es-ES" w:eastAsia="zh-CN"/>
+              </w:rPr>
+            </w:pPr>
+            <w:r>
+              <w:rPr>
+                <w:rFonts w:eastAsia="SimSun" w:cstheme="minorHAnsi"/>
+                <w:color w:val="0070C0"/>
+                <w:sz w:val="20"/>
+                <w:szCs w:val="20"/>
+                <w:lang w:val="es-ES" w:eastAsia="zh-CN"/>
+              </w:rPr>
+              <w:t>R5</w:t>
+            </w:r>
+            <w:r>
+              <w:rPr>
+                <w:rFonts w:eastAsia="SimSun" w:cstheme="minorHAnsi"/>
+                <w:color w:val="0070C0"/>
+                <w:sz w:val="20"/>
+                <w:szCs w:val="20"/>
+                <w:lang w:val="es-ES" w:eastAsia="zh-CN"/>
+              </w:rPr>
+              <w:t>.12</w:t>
+            </w:r>
+          </w:p>
+        </w:tc>
+        <w:tc>
+          <w:tcPr>
+            <w:tcW w:w="10343" w:type="dxa"/>
+          </w:tcPr>
+          <w:p>
+            <w:pPr>
+              <w:spacing w:afterAutospacing="0"/>
+            </w:pPr>
+            <w:r>
+              <w:t>Navegación cómoda</w:t>
+            </w:r>
+          </w:p>
+        </w:tc>
+      </w:tr>
+      <w:tr>
+        <w:tc>
+          <w:tcPr>
+            <w:tcW w:w="680" w:type="dxa"/>
+          </w:tcPr>
+          <w:p>
+            <w:pPr>
+              <w:spacing w:afterAutospacing="0"/>
+              <w:jc w:val="center"/>
+              <w:rPr>
+                <w:rFonts w:eastAsia="SimSun" w:cstheme="minorHAnsi"/>
+                <w:color w:val="0070C0"/>
+                <w:sz w:val="20"/>
+                <w:szCs w:val="20"/>
+                <w:lang w:val="es-ES" w:eastAsia="zh-CN"/>
+              </w:rPr>
+            </w:pPr>
+            <w:r>
+              <w:rPr>
+                <w:rFonts w:eastAsia="SimSun" w:cstheme="minorHAnsi"/>
+                <w:color w:val="0070C0"/>
+                <w:sz w:val="20"/>
+                <w:szCs w:val="20"/>
+                <w:lang w:val="es-ES" w:eastAsia="zh-CN"/>
+              </w:rPr>
+              <w:t>R5</w:t>
+            </w:r>
+            <w:r>
+              <w:rPr>
+                <w:rFonts w:eastAsia="SimSun" w:cstheme="minorHAnsi"/>
+                <w:color w:val="0070C0"/>
+                <w:sz w:val="20"/>
+                <w:szCs w:val="20"/>
+                <w:lang w:val="es-ES" w:eastAsia="zh-CN"/>
+              </w:rPr>
+              <w:t>.13</w:t>
+            </w:r>
+          </w:p>
+        </w:tc>
+        <w:tc>
+          <w:tcPr>
+            <w:tcW w:w="10343" w:type="dxa"/>
+          </w:tcPr>
+          <w:p>
+            <w:pPr>
+              <w:spacing w:afterAutospacing="0"/>
+            </w:pPr>
+            <w:r>
+              <w:t>Finalización de compra</w:t>
+            </w:r>
+          </w:p>
+        </w:tc>
+      </w:tr>
+      <w:tr>
+        <w:tc>
+          <w:tcPr>
+            <w:tcW w:w="680" w:type="dxa"/>
+          </w:tcPr>
+          <w:p>
+            <w:pPr>
+              <w:spacing w:afterAutospacing="0"/>
+              <w:jc w:val="center"/>
+              <w:rPr>
+                <w:rFonts w:eastAsia="SimSun" w:cstheme="minorHAnsi"/>
+                <w:color w:val="0070C0"/>
+                <w:sz w:val="20"/>
+                <w:szCs w:val="20"/>
+                <w:lang w:val="es-ES" w:eastAsia="zh-CN"/>
+              </w:rPr>
+            </w:pPr>
+            <w:r>
+              <w:rPr>
+                <w:rFonts w:eastAsia="SimSun" w:cstheme="minorHAnsi"/>
+                <w:color w:val="0070C0"/>
+                <w:sz w:val="20"/>
+                <w:szCs w:val="20"/>
+                <w:lang w:val="es-ES" w:eastAsia="zh-CN"/>
+              </w:rPr>
+              <w:t>R5</w:t>
+            </w:r>
+            <w:r>
+              <w:rPr>
+                <w:rFonts w:eastAsia="SimSun" w:cstheme="minorHAnsi"/>
+                <w:color w:val="0070C0"/>
+                <w:sz w:val="20"/>
+                <w:szCs w:val="20"/>
+                <w:lang w:val="es-ES" w:eastAsia="zh-CN"/>
+              </w:rPr>
+              <w:t>.14</w:t>
+            </w:r>
+          </w:p>
+        </w:tc>
+        <w:tc>
+          <w:tcPr>
+            <w:tcW w:w="10343" w:type="dxa"/>
+          </w:tcPr>
+          <w:p>
+            <w:pPr>
+              <w:spacing w:afterAutospacing="0"/>
+            </w:pPr>
+            <w:r>
+              <w:t>Solicitud de datos del cliente durante la reserva</w:t>
+            </w:r>
+          </w:p>
+        </w:tc>
+      </w:tr>
+      <w:tr>
+        <w:tc>
+          <w:tcPr>
+            <w:tcW w:w="680" w:type="dxa"/>
+          </w:tcPr>
+          <w:p>
+            <w:pPr>
+              <w:spacing w:afterAutospacing="0"/>
+              <w:jc w:val="center"/>
+              <w:rPr>
+                <w:rFonts w:eastAsia="SimSun" w:cstheme="minorHAnsi"/>
+                <w:color w:val="0070C0"/>
+                <w:sz w:val="20"/>
+                <w:szCs w:val="20"/>
+                <w:lang w:val="es-ES" w:eastAsia="zh-CN"/>
+              </w:rPr>
+            </w:pPr>
+            <w:r>
+              <w:rPr>
+                <w:rFonts w:eastAsia="SimSun" w:cstheme="minorHAnsi"/>
+                <w:color w:val="0070C0"/>
+                <w:sz w:val="20"/>
+                <w:szCs w:val="20"/>
+                <w:lang w:val="es-ES" w:eastAsia="zh-CN"/>
+              </w:rPr>
+              <w:t>R5</w:t>
+            </w:r>
+            <w:r>
+              <w:rPr>
+                <w:rFonts w:eastAsia="SimSun" w:cstheme="minorHAnsi"/>
+                <w:color w:val="0070C0"/>
+                <w:sz w:val="20"/>
+                <w:szCs w:val="20"/>
+                <w:lang w:val="es-ES" w:eastAsia="zh-CN"/>
+              </w:rPr>
+              <w:t>.15</w:t>
+            </w:r>
+          </w:p>
+        </w:tc>
+        <w:tc>
+          <w:tcPr>
+            <w:tcW w:w="10343" w:type="dxa"/>
+          </w:tcPr>
+          <w:p>
+            <w:pPr>
+              <w:spacing w:afterAutospacing="0"/>
+            </w:pPr>
+            <w:r>
+              <w:t>Solicitud de datos de pago durante la reserva</w:t>
+            </w:r>
+          </w:p>
+        </w:tc>
+      </w:tr>
+      <w:tr>
+        <w:tc>
+          <w:tcPr>
+            <w:tcW w:w="680" w:type="dxa"/>
+          </w:tcPr>
+          <w:p>
+            <w:pPr>
+              <w:spacing w:afterAutospacing="0"/>
+              <w:jc w:val="center"/>
+              <w:rPr>
+                <w:rFonts w:eastAsia="SimSun" w:cstheme="minorHAnsi"/>
+                <w:color w:val="0070C0"/>
+                <w:sz w:val="20"/>
+                <w:szCs w:val="20"/>
+                <w:lang w:val="es-ES" w:eastAsia="zh-CN"/>
+              </w:rPr>
+            </w:pPr>
+            <w:r>
+              <w:rPr>
+                <w:rFonts w:eastAsia="SimSun" w:cstheme="minorHAnsi"/>
+                <w:color w:val="0070C0"/>
+                <w:sz w:val="20"/>
+                <w:szCs w:val="20"/>
+                <w:lang w:val="es-ES" w:eastAsia="zh-CN"/>
+              </w:rPr>
+              <w:t>R5</w:t>
+            </w:r>
+            <w:r>
+              <w:rPr>
+                <w:rFonts w:eastAsia="SimSun" w:cstheme="minorHAnsi"/>
+                <w:color w:val="0070C0"/>
+                <w:sz w:val="20"/>
+                <w:szCs w:val="20"/>
+                <w:lang w:val="es-ES" w:eastAsia="zh-CN"/>
+              </w:rPr>
+              <w:t>.16</w:t>
+            </w:r>
+          </w:p>
+        </w:tc>
+        <w:tc>
+          <w:tcPr>
+            <w:tcW w:w="10343" w:type="dxa"/>
+          </w:tcPr>
+          <w:p>
+            <w:pPr>
+              <w:spacing w:afterAutospacing="0"/>
+            </w:pPr>
+            <w:r>
+              <w:t>Notificación de confirmación de pago</w:t>
+            </w:r>
+          </w:p>
+        </w:tc>
+      </w:tr>
+      <w:tr>
+        <w:tc>
+          <w:tcPr>
+            <w:tcW w:w="680" w:type="dxa"/>
+          </w:tcPr>
+          <w:p>
+            <w:pPr>
+              <w:spacing w:afterAutospacing="0"/>
+              <w:jc w:val="center"/>
+              <w:rPr>
+                <w:rFonts w:eastAsia="SimSun" w:cstheme="minorHAnsi"/>
+                <w:color w:val="0070C0"/>
+                <w:sz w:val="20"/>
+                <w:szCs w:val="20"/>
+                <w:lang w:val="es-ES" w:eastAsia="zh-CN"/>
+              </w:rPr>
+            </w:pPr>
+            <w:r>
+              <w:rPr>
+                <w:rFonts w:eastAsia="SimSun" w:cstheme="minorHAnsi"/>
+                <w:color w:val="0070C0"/>
+                <w:sz w:val="20"/>
+                <w:szCs w:val="20"/>
+                <w:lang w:val="es-ES" w:eastAsia="zh-CN"/>
+              </w:rPr>
+              <w:t>R5</w:t>
+            </w:r>
+            <w:r>
+              <w:rPr>
+                <w:rFonts w:eastAsia="SimSun" w:cstheme="minorHAnsi"/>
+                <w:color w:val="0070C0"/>
+                <w:sz w:val="20"/>
+                <w:szCs w:val="20"/>
+                <w:lang w:val="es-ES" w:eastAsia="zh-CN"/>
+              </w:rPr>
+              <w:t>.17</w:t>
+            </w:r>
+          </w:p>
+        </w:tc>
+        <w:tc>
+          <w:tcPr>
+            <w:tcW w:w="10343" w:type="dxa"/>
+          </w:tcPr>
+          <w:p>
+            <w:pPr>
+              <w:spacing w:afterAutospacing="0"/>
+            </w:pPr>
+            <w:r>
+              <w:t>No devoluciones</w:t>
+            </w:r>
+          </w:p>
+        </w:tc>
+      </w:tr>
+      <w:tr>
+        <w:tc>
+          <w:tcPr>
+            <w:tcW w:w="680" w:type="dxa"/>
+          </w:tcPr>
+          <w:p>
+            <w:pPr>
+              <w:spacing w:afterAutospacing="0"/>
+              <w:jc w:val="center"/>
+              <w:rPr>
+                <w:rFonts w:eastAsia="SimSun" w:cstheme="minorHAnsi"/>
+                <w:color w:val="0070C0"/>
+                <w:sz w:val="20"/>
+                <w:szCs w:val="20"/>
+                <w:lang w:val="es-ES" w:eastAsia="zh-CN"/>
+              </w:rPr>
+            </w:pPr>
+            <w:r>
+              <w:rPr>
+                <w:rFonts w:eastAsia="SimSun" w:cstheme="minorHAnsi"/>
+                <w:color w:val="0070C0"/>
+                <w:sz w:val="20"/>
+                <w:szCs w:val="20"/>
+                <w:lang w:val="es-ES" w:eastAsia="zh-CN"/>
+              </w:rPr>
+              <w:t>R5</w:t>
+            </w:r>
+            <w:r>
+              <w:rPr>
+                <w:rFonts w:eastAsia="SimSun" w:cstheme="minorHAnsi"/>
+                <w:color w:val="0070C0"/>
+                <w:sz w:val="20"/>
+                <w:szCs w:val="20"/>
+                <w:lang w:val="es-ES" w:eastAsia="zh-CN"/>
+              </w:rPr>
+              <w:t>.18</w:t>
+            </w:r>
+          </w:p>
+        </w:tc>
+        <w:tc>
+          <w:tcPr>
+            <w:tcW w:w="10343" w:type="dxa"/>
+          </w:tcPr>
+          <w:p>
+            <w:pPr>
+              <w:spacing w:afterAutospacing="0"/>
+            </w:pPr>
+            <w:r>
+              <w:t>Información empresa ofertante</w:t>
+            </w:r>
+          </w:p>
+        </w:tc>
+      </w:tr>
+      <w:tr>
+        <w:tc>
+          <w:tcPr>
+            <w:tcW w:w="680" w:type="dxa"/>
+          </w:tcPr>
+          <w:p>
+            <w:pPr>
+              <w:spacing w:afterAutospacing="0"/>
+              <w:jc w:val="center"/>
+              <w:rPr>
+                <w:rFonts w:eastAsia="SimSun" w:cstheme="minorHAnsi"/>
+                <w:color w:val="0070C0"/>
+                <w:sz w:val="20"/>
+                <w:szCs w:val="20"/>
+                <w:lang w:val="es-ES" w:eastAsia="zh-CN"/>
+              </w:rPr>
+            </w:pPr>
+            <w:r>
+              <w:rPr>
+                <w:rFonts w:eastAsia="SimSun" w:cstheme="minorHAnsi"/>
+                <w:color w:val="0070C0"/>
+                <w:sz w:val="20"/>
+                <w:szCs w:val="20"/>
+                <w:lang w:val="es-ES" w:eastAsia="zh-CN"/>
+              </w:rPr>
+              <w:t>R5.19</w:t>
+            </w:r>
+          </w:p>
+        </w:tc>
+        <w:tc>
+          <w:tcPr>
+            <w:tcW w:w="10343" w:type="dxa"/>
+          </w:tcPr>
+          <w:p>
+            <w:pPr>
+              <w:spacing w:afterAutospacing="0"/>
+            </w:pPr>
+            <w:r>
+              <w:t>Registro de usuarios</w:t>
+            </w:r>
+          </w:p>
+        </w:tc>
+      </w:tr>
+      <w:tr>
+        <w:tc>
+          <w:tcPr>
+            <w:tcW w:w="680" w:type="dxa"/>
+          </w:tcPr>
+          <w:p>
+            <w:pPr>
+              <w:spacing w:afterAutospacing="0"/>
+              <w:jc w:val="center"/>
+              <w:rPr>
+                <w:rFonts w:eastAsia="SimSun" w:cstheme="minorHAnsi"/>
+                <w:color w:val="0070C0"/>
+                <w:sz w:val="20"/>
+                <w:szCs w:val="20"/>
+                <w:lang w:val="es-ES" w:eastAsia="zh-CN"/>
+              </w:rPr>
+            </w:pPr>
+            <w:r>
+              <w:rPr>
+                <w:rFonts w:eastAsia="SimSun" w:cstheme="minorHAnsi"/>
+                <w:color w:val="0070C0"/>
+                <w:sz w:val="20"/>
+                <w:szCs w:val="20"/>
+                <w:lang w:val="es-ES" w:eastAsia="zh-CN"/>
+              </w:rPr>
+              <w:t>R5.20</w:t>
+            </w:r>
+          </w:p>
+        </w:tc>
+        <w:tc>
+          <w:tcPr>
+            <w:tcW w:w="10343" w:type="dxa"/>
+          </w:tcPr>
+          <w:p>
+            <w:pPr>
+              <w:spacing w:afterAutospacing="0"/>
+            </w:pPr>
+            <w:r>
+              <w:t>Eliminación de usuarios</w:t>
+            </w:r>
+          </w:p>
+        </w:tc>
+      </w:tr>
+      <w:tr>
+        <w:tc>
+          <w:tcPr>
+            <w:tcW w:w="680" w:type="dxa"/>
+          </w:tcPr>
+          <w:p>
+            <w:pPr>
+              <w:spacing w:afterAutospacing="0"/>
+              <w:jc w:val="center"/>
+              <w:rPr>
+                <w:rFonts w:eastAsia="SimSun" w:cstheme="minorHAnsi"/>
+                <w:color w:val="0070C0"/>
+                <w:sz w:val="20"/>
+                <w:szCs w:val="20"/>
+                <w:lang w:val="es-ES" w:eastAsia="zh-CN"/>
+              </w:rPr>
+            </w:pPr>
+            <w:r>
+              <w:rPr>
+                <w:rFonts w:eastAsia="SimSun" w:cstheme="minorHAnsi"/>
+                <w:color w:val="0070C0"/>
+                <w:sz w:val="20"/>
+                <w:szCs w:val="20"/>
+                <w:lang w:val="es-ES" w:eastAsia="zh-CN"/>
+              </w:rPr>
+              <w:t>R5.21</w:t>
+            </w:r>
+          </w:p>
+        </w:tc>
+        <w:tc>
+          <w:tcPr>
+            <w:tcW w:w="10343" w:type="dxa"/>
+          </w:tcPr>
+          <w:p>
+            <w:pPr>
+              <w:spacing w:afterAutospacing="0"/>
+            </w:pPr>
+            <w:r>
+              <w:t>Unicidad de usuarios</w:t>
+            </w:r>
+          </w:p>
+        </w:tc>
+      </w:tr>
+      <w:tr>
+        <w:tc>
+          <w:tcPr>
+            <w:tcW w:w="680" w:type="dxa"/>
+          </w:tcPr>
+          <w:p>
+            <w:pPr>
+              <w:spacing w:afterAutospacing="0"/>
+              <w:jc w:val="center"/>
+              <w:rPr>
+                <w:rFonts w:eastAsia="SimSun" w:cstheme="minorHAnsi"/>
+                <w:color w:val="0070C0"/>
+                <w:sz w:val="20"/>
+                <w:szCs w:val="20"/>
+                <w:lang w:val="es-ES" w:eastAsia="zh-CN"/>
+              </w:rPr>
+            </w:pPr>
+            <w:r>
+              <w:rPr>
+                <w:rFonts w:eastAsia="SimSun" w:cstheme="minorHAnsi"/>
+                <w:color w:val="0070C0"/>
+                <w:sz w:val="20"/>
+                <w:szCs w:val="20"/>
+                <w:lang w:val="es-ES" w:eastAsia="zh-CN"/>
+              </w:rPr>
+              <w:t>R5.22</w:t>
+            </w:r>
+          </w:p>
+        </w:tc>
+        <w:tc>
+          <w:tcPr>
+            <w:tcW w:w="10343" w:type="dxa"/>
+          </w:tcPr>
+          <w:p>
+            <w:pPr>
+              <w:spacing w:afterAutospacing="0"/>
+            </w:pPr>
+            <w:r>
+              <w:t>Reserva unica</w:t>
+            </w:r>
+          </w:p>
+        </w:tc>
+      </w:tr>
+      <w:tr>
+        <w:tc>
+          <w:tcPr>
+            <w:tcW w:w="680" w:type="dxa"/>
             <w:vAlign w:val="center"/>
           </w:tcPr>
           <w:p>
@@ -2550,7 +3659,7 @@
         </w:tc>
         <w:tc>
           <w:tcPr>
-            <w:tcW w:w="10348" w:type="dxa"/>
+            <w:tcW w:w="10343" w:type="dxa"/>
           </w:tcPr>
           <w:p>
             <w:pPr>
@@ -3011,6 +4120,7 @@
                 <w:szCs w:val="20"/>
                 <w:lang w:val="es-ES" w:eastAsia="zh-CN"/>
               </w:rPr>
+              <w:lastRenderedPageBreak/>
               <w:t>Inicio Iteración 2 de desarrollo</w:t>
             </w:r>
           </w:p>
@@ -3631,14 +4741,7 @@
               <w:rPr>
                 <w:lang w:val="es-ES"/>
               </w:rPr>
-              <w:t xml:space="preserve">El equipo de desarrollo tendrá libertad para el uso de la tecnología que considere oportuna en áreas no </w:t>
-            </w:r>
-            <w:r>
-              <w:rPr>
-                <w:lang w:val="es-ES"/>
-              </w:rPr>
-              <w:lastRenderedPageBreak/>
-              <w:t>mencionadas por el cliente</w:t>
+              <w:t>El equipo de desarrollo tendrá libertad para el uso de la tecnología que considere oportuna en áreas no mencionadas por el cliente</w:t>
             </w:r>
           </w:p>
           <w:p>
@@ -4053,6 +5156,7 @@
               <w:spacing w:before="120" w:after="120" w:afterAutospacing="0"/>
             </w:pPr>
             <w:r>
+              <w:lastRenderedPageBreak/>
               <w:t>Director del Proyecto</w:t>
             </w:r>
           </w:p>
@@ -4070,11 +5174,11 @@
                 <w:noProof/>
               </w:rPr>
               <w:pict w14:anchorId="0C727F26">
-                <v:rect id="Entrada de lápiz 7" o:spid="_x0000_s2051" style="position:absolute;margin-left:47.6pt;margin-top:1.7pt;width:131.6pt;height:55.8pt;z-index:251658240;visibility:visible;mso-wrap-style:square;mso-wrap-distance-left:9pt;mso-wrap-distance-top:0;mso-wrap-distance-right:9pt;mso-wrap-distance-bottom:0;mso-position-horizontal:absolute;mso-position-horizontal-relative:text;mso-position-vertical:absolute;mso-position-vertical-relative:text" coordorigin="1,1" coordsize="4608,1934" filled="f" strokeweight=".35mm">
+                <v:rect id="Entrada de lápiz 7" o:spid="_x0000_s2051" style="position:absolute;margin-left:47.6pt;margin-top:1.7pt;width:131.6pt;height:55.8pt;z-index:251658240;visibility:visible;mso-wrap-style:square;mso-wrap-distance-left:9pt;mso-wrap-distance-top:0;mso-wrap-distance-right:9pt;mso-wrap-distance-bottom:0;mso-position-horizontal:absolute;mso-position-horizontal-relative:text;mso-position-vertical:absolute;mso-position-vertical-relative:text" filled="f" strokeweight=".35mm">
                   <v:stroke endcap="round"/>
                   <v:path shadowok="f" o:extrusionok="f" fillok="f" insetpenok="f"/>
-                  <o:lock v:ext="edit" rotation="t" text="t"/>
-                  <o:ink i="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" annotation="t"/>
+                  <o:lock v:ext="edit" rotation="t" aspectratio="t" verticies="t" text="t" shapetype="t"/>
+                  <o:ink i="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" annotation="t"/>
                 </v:rect>
               </w:pict>
             </w:r>
@@ -4094,10 +5198,10 @@
                 <w:noProof/>
               </w:rPr>
               <w:pict w14:anchorId="741734C1">
-                <v:rect id="Entrada de lápiz 8" o:spid="_x0000_s2050" style="position:absolute;left:0;text-align:left;margin-left:52.3pt;margin-top:39.1pt;width:1.05pt;height:1.05pt;z-index:251658241;visibility:visible;mso-wrap-style:square;mso-wrap-distance-left:9pt;mso-wrap-distance-top:0;mso-wrap-distance-right:9pt;mso-wrap-distance-bottom:0;mso-position-horizontal:absolute;mso-position-horizontal-relative:text;mso-position-vertical:absolute;mso-position-vertical-relative:text" coordorigin="1" coordsize="1,1" filled="f" strokeweight=".35mm">
+                <v:rect id="Entrada de lápiz 8" o:spid="_x0000_s2050" style="position:absolute;left:0;text-align:left;margin-left:52.3pt;margin-top:39.1pt;width:1.05pt;height:1.05pt;z-index:251658241;visibility:visible;mso-wrap-style:square;mso-wrap-distance-left:9pt;mso-wrap-distance-top:0;mso-wrap-distance-right:9pt;mso-wrap-distance-bottom:0;mso-position-horizontal:absolute;mso-position-horizontal-relative:text;mso-position-vertical:absolute;mso-position-vertical-relative:text" filled="f" strokeweight=".35mm">
                   <v:stroke endcap="round"/>
                   <v:path shadowok="f" o:extrusionok="f" fillok="f" insetpenok="f"/>
-                  <o:lock v:ext="edit" rotation="t" text="t"/>
+                  <o:lock v:ext="edit" rotation="t" aspectratio="t" verticies="t" text="t" shapetype="t"/>
                   <o:ink i="AF4dAgQEARBYz1SK5pfFT48G+LrS4ZsiAwZIEEUjRiMFAzgLZBkjMgqBx///D4DH//8PMwqBx///&#10;D4DH//8POAkA/v8DAAAAAAAKFAECQAEAEF//Cj9AIwHAs2GNcDtg&#10;" annotation="t"/>
                 </v:rect>
               </w:pict>
@@ -5926,67 +7030,6 @@
 </file>
 
 <file path=customXml/item1.xml><?xml version="1.0" encoding="utf-8"?>
-<p:properties xmlns:p="http://schemas.microsoft.com/office/2006/metadata/properties" xmlns:xsi="http://www.w3.org/2001/XMLSchema-instance" xmlns:pc="http://schemas.microsoft.com/office/infopath/2007/PartnerControls">
-  <documentManagement>
-    <Has_Teacher_Only_SectionGroup xmlns="aa1b221f-73c9-4a68-852c-edef620d9b64" xsi:nil="true"/>
-    <Teachers xmlns="aa1b221f-73c9-4a68-852c-edef620d9b64">
-      <UserInfo>
-        <DisplayName/>
-        <AccountId xsi:nil="true"/>
-        <AccountType/>
-      </UserInfo>
-    </Teachers>
-    <IsNotebookLocked xmlns="aa1b221f-73c9-4a68-852c-edef620d9b64" xsi:nil="true"/>
-    <CultureName xmlns="aa1b221f-73c9-4a68-852c-edef620d9b64" xsi:nil="true"/>
-    <Owner xmlns="aa1b221f-73c9-4a68-852c-edef620d9b64">
-      <UserInfo>
-        <DisplayName/>
-        <AccountId xsi:nil="true"/>
-        <AccountType/>
-      </UserInfo>
-    </Owner>
-    <Distribution_Groups xmlns="aa1b221f-73c9-4a68-852c-edef620d9b64" xsi:nil="true"/>
-    <TeamsChannelId xmlns="aa1b221f-73c9-4a68-852c-edef620d9b64" xsi:nil="true"/>
-    <Invited_Teachers xmlns="aa1b221f-73c9-4a68-852c-edef620d9b64" xsi:nil="true"/>
-    <NotebookType xmlns="aa1b221f-73c9-4a68-852c-edef620d9b64" xsi:nil="true"/>
-    <AppVersion xmlns="aa1b221f-73c9-4a68-852c-edef620d9b64" xsi:nil="true"/>
-    <DefaultSectionNames xmlns="aa1b221f-73c9-4a68-852c-edef620d9b64" xsi:nil="true"/>
-    <Is_Collaboration_Space_Locked xmlns="aa1b221f-73c9-4a68-852c-edef620d9b64" xsi:nil="true"/>
-    <Templates xmlns="aa1b221f-73c9-4a68-852c-edef620d9b64" xsi:nil="true"/>
-    <FolderType xmlns="aa1b221f-73c9-4a68-852c-edef620d9b64" xsi:nil="true"/>
-    <Student_Groups xmlns="aa1b221f-73c9-4a68-852c-edef620d9b64">
-      <UserInfo>
-        <DisplayName/>
-        <AccountId xsi:nil="true"/>
-        <AccountType/>
-      </UserInfo>
-    </Student_Groups>
-    <Math_Settings xmlns="aa1b221f-73c9-4a68-852c-edef620d9b64" xsi:nil="true"/>
-    <Self_Registration_Enabled xmlns="aa1b221f-73c9-4a68-852c-edef620d9b64" xsi:nil="true"/>
-    <Students xmlns="aa1b221f-73c9-4a68-852c-edef620d9b64">
-      <UserInfo>
-        <DisplayName/>
-        <AccountId xsi:nil="true"/>
-        <AccountType/>
-      </UserInfo>
-    </Students>
-    <LMS_Mappings xmlns="aa1b221f-73c9-4a68-852c-edef620d9b64" xsi:nil="true"/>
-    <Invited_Students xmlns="aa1b221f-73c9-4a68-852c-edef620d9b64" xsi:nil="true"/>
-    <_activity xmlns="aa1b221f-73c9-4a68-852c-edef620d9b64" xsi:nil="true"/>
-  </documentManagement>
-</p:properties>
-</file>
-
-<file path=customXml/item2.xml><?xml version="1.0" encoding="utf-8"?>
-<?mso-contentType ?>
-<FormTemplates xmlns="http://schemas.microsoft.com/sharepoint/v3/contenttype/forms">
-  <Display>DocumentLibraryForm</Display>
-  <Edit>DocumentLibraryForm</Edit>
-  <New>DocumentLibraryForm</New>
-</FormTemplates>
-</file>
-
-<file path=customXml/item3.xml><?xml version="1.0" encoding="utf-8"?>
 <ct:contentTypeSchema xmlns:ct="http://schemas.microsoft.com/office/2006/metadata/contentType" xmlns:ma="http://schemas.microsoft.com/office/2006/metadata/properties/metaAttributes" ct:_="" ma:_="" ma:contentTypeName="Documento" ma:contentTypeID="0x01010004B9778079CC1F4AA5349450C37B1B85" ma:contentTypeVersion="29" ma:contentTypeDescription="Crear nuevo documento." ma:contentTypeScope="" ma:versionID="62435c44699f876d581df23dd1a8ce19">
   <xsd:schema xmlns:xsd="http://www.w3.org/2001/XMLSchema" xmlns:xs="http://www.w3.org/2001/XMLSchema" xmlns:p="http://schemas.microsoft.com/office/2006/metadata/properties" xmlns:ns3="aa1b221f-73c9-4a68-852c-edef620d9b64" xmlns:ns4="dddfc035-4e9b-413a-bec3-777fe120d358" targetNamespace="http://schemas.microsoft.com/office/2006/metadata/properties" ma:root="true" ma:fieldsID="ed4dc94ea12d8e23d5739eb0f525b66e" ns3:_="" ns4:_="">
     <xsd:import namespace="aa1b221f-73c9-4a68-852c-edef620d9b64"/>
@@ -6369,25 +7412,68 @@
 </ct:contentTypeSchema>
 </file>
 
-<file path=customXml/itemProps1.xml><?xml version="1.0" encoding="utf-8"?>
-<ds:datastoreItem xmlns:ds="http://schemas.openxmlformats.org/officeDocument/2006/customXml" ds:itemID="{4AF9FEA3-A320-4371-8B64-D102E58BF25C}">
-  <ds:schemaRefs>
-    <ds:schemaRef ds:uri="http://schemas.microsoft.com/office/2006/metadata/properties"/>
-    <ds:schemaRef ds:uri="http://schemas.microsoft.com/office/infopath/2007/PartnerControls"/>
-    <ds:schemaRef ds:uri="aa1b221f-73c9-4a68-852c-edef620d9b64"/>
-  </ds:schemaRefs>
-</ds:datastoreItem>
+<file path=customXml/item2.xml><?xml version="1.0" encoding="utf-8"?>
+<?mso-contentType ?>
+<FormTemplates xmlns="http://schemas.microsoft.com/sharepoint/v3/contenttype/forms">
+  <Display>DocumentLibraryForm</Display>
+  <Edit>DocumentLibraryForm</Edit>
+  <New>DocumentLibraryForm</New>
+</FormTemplates>
 </file>
 
-<file path=customXml/itemProps2.xml><?xml version="1.0" encoding="utf-8"?>
-<ds:datastoreItem xmlns:ds="http://schemas.openxmlformats.org/officeDocument/2006/customXml" ds:itemID="{CD214313-0E10-4562-9F90-DE60EE9BBB37}">
-  <ds:schemaRefs>
-    <ds:schemaRef ds:uri="http://schemas.microsoft.com/sharepoint/v3/contenttype/forms"/>
-  </ds:schemaRefs>
-</ds:datastoreItem>
+<file path=customXml/item3.xml><?xml version="1.0" encoding="utf-8"?>
+<p:properties xmlns:p="http://schemas.microsoft.com/office/2006/metadata/properties" xmlns:xsi="http://www.w3.org/2001/XMLSchema-instance" xmlns:pc="http://schemas.microsoft.com/office/infopath/2007/PartnerControls">
+  <documentManagement>
+    <Has_Teacher_Only_SectionGroup xmlns="aa1b221f-73c9-4a68-852c-edef620d9b64" xsi:nil="true"/>
+    <Teachers xmlns="aa1b221f-73c9-4a68-852c-edef620d9b64">
+      <UserInfo>
+        <DisplayName/>
+        <AccountId xsi:nil="true"/>
+        <AccountType/>
+      </UserInfo>
+    </Teachers>
+    <IsNotebookLocked xmlns="aa1b221f-73c9-4a68-852c-edef620d9b64" xsi:nil="true"/>
+    <CultureName xmlns="aa1b221f-73c9-4a68-852c-edef620d9b64" xsi:nil="true"/>
+    <Owner xmlns="aa1b221f-73c9-4a68-852c-edef620d9b64">
+      <UserInfo>
+        <DisplayName/>
+        <AccountId xsi:nil="true"/>
+        <AccountType/>
+      </UserInfo>
+    </Owner>
+    <Distribution_Groups xmlns="aa1b221f-73c9-4a68-852c-edef620d9b64" xsi:nil="true"/>
+    <TeamsChannelId xmlns="aa1b221f-73c9-4a68-852c-edef620d9b64" xsi:nil="true"/>
+    <Invited_Teachers xmlns="aa1b221f-73c9-4a68-852c-edef620d9b64" xsi:nil="true"/>
+    <NotebookType xmlns="aa1b221f-73c9-4a68-852c-edef620d9b64" xsi:nil="true"/>
+    <AppVersion xmlns="aa1b221f-73c9-4a68-852c-edef620d9b64" xsi:nil="true"/>
+    <DefaultSectionNames xmlns="aa1b221f-73c9-4a68-852c-edef620d9b64" xsi:nil="true"/>
+    <Is_Collaboration_Space_Locked xmlns="aa1b221f-73c9-4a68-852c-edef620d9b64" xsi:nil="true"/>
+    <Templates xmlns="aa1b221f-73c9-4a68-852c-edef620d9b64" xsi:nil="true"/>
+    <FolderType xmlns="aa1b221f-73c9-4a68-852c-edef620d9b64" xsi:nil="true"/>
+    <Student_Groups xmlns="aa1b221f-73c9-4a68-852c-edef620d9b64">
+      <UserInfo>
+        <DisplayName/>
+        <AccountId xsi:nil="true"/>
+        <AccountType/>
+      </UserInfo>
+    </Student_Groups>
+    <Math_Settings xmlns="aa1b221f-73c9-4a68-852c-edef620d9b64" xsi:nil="true"/>
+    <Self_Registration_Enabled xmlns="aa1b221f-73c9-4a68-852c-edef620d9b64" xsi:nil="true"/>
+    <Students xmlns="aa1b221f-73c9-4a68-852c-edef620d9b64">
+      <UserInfo>
+        <DisplayName/>
+        <AccountId xsi:nil="true"/>
+        <AccountType/>
+      </UserInfo>
+    </Students>
+    <LMS_Mappings xmlns="aa1b221f-73c9-4a68-852c-edef620d9b64" xsi:nil="true"/>
+    <Invited_Students xmlns="aa1b221f-73c9-4a68-852c-edef620d9b64" xsi:nil="true"/>
+    <_activity xmlns="aa1b221f-73c9-4a68-852c-edef620d9b64" xsi:nil="true"/>
+  </documentManagement>
+</p:properties>
 </file>
 
-<file path=customXml/itemProps3.xml><?xml version="1.0" encoding="utf-8"?>
+<file path=customXml/itemProps1.xml><?xml version="1.0" encoding="utf-8"?>
 <ds:datastoreItem xmlns:ds="http://schemas.openxmlformats.org/officeDocument/2006/customXml" ds:itemID="{EDF2F3D3-3A22-41A4-A8CB-E04C4C996384}">
   <ds:schemaRefs>
     <ds:schemaRef ds:uri="http://schemas.microsoft.com/office/2006/metadata/contentType"/>
@@ -6404,4 +7490,22 @@
     <ds:schemaRef ds:uri="http://schemas.microsoft.com/internal/obd"/>
   </ds:schemaRefs>
 </ds:datastoreItem>
+</file>
+
+<file path=customXml/itemProps2.xml><?xml version="1.0" encoding="utf-8"?>
+<ds:datastoreItem xmlns:ds="http://schemas.openxmlformats.org/officeDocument/2006/customXml" ds:itemID="{CD214313-0E10-4562-9F90-DE60EE9BBB37}">
+  <ds:schemaRefs>
+    <ds:schemaRef ds:uri="http://schemas.microsoft.com/sharepoint/v3/contenttype/forms"/>
+  </ds:schemaRefs>
+</ds:datastoreItem>
+</file>
+
+<file path=customXml/itemProps3.xml><?xml version="1.0" encoding="utf-8"?>
+<ds:datastoreItem xmlns:ds="http://schemas.openxmlformats.org/officeDocument/2006/customXml" ds:itemID="{4AF9FEA3-A320-4371-8B64-D102E58BF25C}">
+  <ds:schemaRefs>
+    <ds:schemaRef ds:uri="http://schemas.microsoft.com/office/2006/metadata/properties"/>
+    <ds:schemaRef ds:uri="http://schemas.microsoft.com/office/infopath/2007/PartnerControls"/>
+    <ds:schemaRef ds:uri="aa1b221f-73c9-4a68-852c-edef620d9b64"/>
+  </ds:schemaRefs>
+</ds:datastoreItem>
 </file>
</xml_diff>

<commit_message>
registro de requisitos modificado
</commit_message>
<xml_diff>
--- a/docs/words/ACTA DE CONSTITUCIÓN_v1.3.docx
+++ b/docs/words/ACTA DE CONSTITUCIÓN_v1.3.docx
@@ -152,6 +152,7 @@
                 <w:lang w:val="es-ES" w:eastAsia="zh-CN"/>
               </w:rPr>
             </w:pPr>
+            <w:proofErr w:type="spellStart"/>
             <w:r>
               <w:rPr>
                 <w:rFonts w:eastAsia="SimSun" w:cstheme="minorHAnsi"/>
@@ -161,6 +162,7 @@
               </w:rPr>
               <w:t>OpoSchedule</w:t>
             </w:r>
+            <w:proofErr w:type="spellEnd"/>
           </w:p>
         </w:tc>
       </w:tr>
@@ -2538,26 +2540,6 @@
                 <w:lang w:val="es-ES" w:eastAsia="zh-CN"/>
               </w:rPr>
             </w:pPr>
-            <w:r>
-              <w:rPr>
-                <w:rFonts w:eastAsia="SimSun" w:cstheme="minorHAnsi"/>
-                <w:color w:val="0070C0"/>
-                <w:sz w:val="20"/>
-                <w:szCs w:val="20"/>
-                <w:lang w:val="es-ES" w:eastAsia="zh-CN"/>
-              </w:rPr>
-              <w:t>R5</w:t>
-            </w:r>
-            <w:r>
-              <w:rPr>
-                <w:rFonts w:eastAsia="SimSun" w:cstheme="minorHAnsi"/>
-                <w:color w:val="0070C0"/>
-                <w:sz w:val="20"/>
-                <w:szCs w:val="20"/>
-                <w:lang w:val="es-ES" w:eastAsia="zh-CN"/>
-              </w:rPr>
-              <w:t>.1</w:t>
-            </w:r>
           </w:p>
         </w:tc>
         <w:tc>
@@ -2568,9 +2550,6 @@
             <w:pPr>
               <w:spacing w:afterAutospacing="0"/>
             </w:pPr>
-            <w:r>
-              <w:t>Visibilidad de cursos</w:t>
-            </w:r>
           </w:p>
         </w:tc>
       </w:tr>
@@ -2591,26 +2570,6 @@
                 <w:lang w:val="es-ES" w:eastAsia="zh-CN"/>
               </w:rPr>
             </w:pPr>
-            <w:r>
-              <w:rPr>
-                <w:rFonts w:eastAsia="SimSun" w:cstheme="minorHAnsi"/>
-                <w:color w:val="0070C0"/>
-                <w:sz w:val="20"/>
-                <w:szCs w:val="20"/>
-                <w:lang w:val="es-ES" w:eastAsia="zh-CN"/>
-              </w:rPr>
-              <w:t>R5</w:t>
-            </w:r>
-            <w:r>
-              <w:rPr>
-                <w:rFonts w:eastAsia="SimSun" w:cstheme="minorHAnsi"/>
-                <w:color w:val="0070C0"/>
-                <w:sz w:val="20"/>
-                <w:szCs w:val="20"/>
-                <w:lang w:val="es-ES" w:eastAsia="zh-CN"/>
-              </w:rPr>
-              <w:t>.2</w:t>
-            </w:r>
           </w:p>
         </w:tc>
         <w:tc>
@@ -2621,9 +2580,6 @@
             <w:pPr>
               <w:spacing w:afterAutospacing="0"/>
             </w:pPr>
-            <w:r>
-              <w:t>Búsqueda de cursos</w:t>
-            </w:r>
           </w:p>
         </w:tc>
       </w:tr>
@@ -2644,26 +2600,6 @@
                 <w:lang w:val="es-ES" w:eastAsia="zh-CN"/>
               </w:rPr>
             </w:pPr>
-            <w:r>
-              <w:rPr>
-                <w:rFonts w:eastAsia="SimSun" w:cstheme="minorHAnsi"/>
-                <w:color w:val="0070C0"/>
-                <w:sz w:val="20"/>
-                <w:szCs w:val="20"/>
-                <w:lang w:val="es-ES" w:eastAsia="zh-CN"/>
-              </w:rPr>
-              <w:t>R5</w:t>
-            </w:r>
-            <w:r>
-              <w:rPr>
-                <w:rFonts w:eastAsia="SimSun" w:cstheme="minorHAnsi"/>
-                <w:color w:val="0070C0"/>
-                <w:sz w:val="20"/>
-                <w:szCs w:val="20"/>
-                <w:lang w:val="es-ES" w:eastAsia="zh-CN"/>
-              </w:rPr>
-              <w:t>.3</w:t>
-            </w:r>
           </w:p>
         </w:tc>
         <w:tc>
@@ -2674,9 +2610,6 @@
             <w:pPr>
               <w:spacing w:afterAutospacing="0"/>
             </w:pPr>
-            <w:r>
-              <w:t>Compra rápida</w:t>
-            </w:r>
           </w:p>
         </w:tc>
       </w:tr>
@@ -2697,26 +2630,6 @@
                 <w:lang w:val="es-ES" w:eastAsia="zh-CN"/>
               </w:rPr>
             </w:pPr>
-            <w:r>
-              <w:rPr>
-                <w:rFonts w:eastAsia="SimSun" w:cstheme="minorHAnsi"/>
-                <w:color w:val="0070C0"/>
-                <w:sz w:val="20"/>
-                <w:szCs w:val="20"/>
-                <w:lang w:val="es-ES" w:eastAsia="zh-CN"/>
-              </w:rPr>
-              <w:t>R5</w:t>
-            </w:r>
-            <w:r>
-              <w:rPr>
-                <w:rFonts w:eastAsia="SimSun" w:cstheme="minorHAnsi"/>
-                <w:color w:val="0070C0"/>
-                <w:sz w:val="20"/>
-                <w:szCs w:val="20"/>
-                <w:lang w:val="es-ES" w:eastAsia="zh-CN"/>
-              </w:rPr>
-              <w:t>.4</w:t>
-            </w:r>
           </w:p>
         </w:tc>
         <w:tc>
@@ -2727,9 +2640,6 @@
             <w:pPr>
               <w:spacing w:afterAutospacing="0"/>
             </w:pPr>
-            <w:r>
-              <w:t>Seguridad durante la compra</w:t>
-            </w:r>
           </w:p>
         </w:tc>
       </w:tr>
@@ -2750,26 +2660,6 @@
                 <w:lang w:val="es-ES" w:eastAsia="zh-CN"/>
               </w:rPr>
             </w:pPr>
-            <w:r>
-              <w:rPr>
-                <w:rFonts w:eastAsia="SimSun" w:cstheme="minorHAnsi"/>
-                <w:color w:val="0070C0"/>
-                <w:sz w:val="20"/>
-                <w:szCs w:val="20"/>
-                <w:lang w:val="es-ES" w:eastAsia="zh-CN"/>
-              </w:rPr>
-              <w:t>R5</w:t>
-            </w:r>
-            <w:r>
-              <w:rPr>
-                <w:rFonts w:eastAsia="SimSun" w:cstheme="minorHAnsi"/>
-                <w:color w:val="0070C0"/>
-                <w:sz w:val="20"/>
-                <w:szCs w:val="20"/>
-                <w:lang w:val="es-ES" w:eastAsia="zh-CN"/>
-              </w:rPr>
-              <w:t>.5</w:t>
-            </w:r>
           </w:p>
         </w:tc>
         <w:tc>
@@ -2780,9 +2670,6 @@
             <w:pPr>
               <w:spacing w:afterAutospacing="0"/>
             </w:pPr>
-            <w:r>
-              <w:t>Interfaz en español</w:t>
-            </w:r>
           </w:p>
         </w:tc>
       </w:tr>
@@ -2803,26 +2690,6 @@
                 <w:lang w:val="es-ES" w:eastAsia="zh-CN"/>
               </w:rPr>
             </w:pPr>
-            <w:r>
-              <w:rPr>
-                <w:rFonts w:eastAsia="SimSun" w:cstheme="minorHAnsi"/>
-                <w:color w:val="0070C0"/>
-                <w:sz w:val="20"/>
-                <w:szCs w:val="20"/>
-                <w:lang w:val="es-ES" w:eastAsia="zh-CN"/>
-              </w:rPr>
-              <w:t>R5</w:t>
-            </w:r>
-            <w:r>
-              <w:rPr>
-                <w:rFonts w:eastAsia="SimSun" w:cstheme="minorHAnsi"/>
-                <w:color w:val="0070C0"/>
-                <w:sz w:val="20"/>
-                <w:szCs w:val="20"/>
-                <w:lang w:val="es-ES" w:eastAsia="zh-CN"/>
-              </w:rPr>
-              <w:t>.6</w:t>
-            </w:r>
           </w:p>
         </w:tc>
         <w:tc>
@@ -2833,9 +2700,6 @@
             <w:pPr>
               <w:spacing w:afterAutospacing="0"/>
             </w:pPr>
-            <w:r>
-              <w:t>Identificación</w:t>
-            </w:r>
           </w:p>
         </w:tc>
       </w:tr>
@@ -2856,26 +2720,6 @@
                 <w:lang w:val="es-ES" w:eastAsia="zh-CN"/>
               </w:rPr>
             </w:pPr>
-            <w:r>
-              <w:rPr>
-                <w:rFonts w:eastAsia="SimSun" w:cstheme="minorHAnsi"/>
-                <w:color w:val="0070C0"/>
-                <w:sz w:val="20"/>
-                <w:szCs w:val="20"/>
-                <w:lang w:val="es-ES" w:eastAsia="zh-CN"/>
-              </w:rPr>
-              <w:t>R5</w:t>
-            </w:r>
-            <w:r>
-              <w:rPr>
-                <w:rFonts w:eastAsia="SimSun" w:cstheme="minorHAnsi"/>
-                <w:color w:val="0070C0"/>
-                <w:sz w:val="20"/>
-                <w:szCs w:val="20"/>
-                <w:lang w:val="es-ES" w:eastAsia="zh-CN"/>
-              </w:rPr>
-              <w:t>.7</w:t>
-            </w:r>
           </w:p>
         </w:tc>
         <w:tc>
@@ -2886,9 +2730,6 @@
             <w:pPr>
               <w:spacing w:afterAutospacing="0"/>
             </w:pPr>
-            <w:r>
-              <w:t>Acceso a cursos matriculados</w:t>
-            </w:r>
           </w:p>
         </w:tc>
       </w:tr>
@@ -2909,16 +2750,6 @@
                 <w:lang w:val="es-ES" w:eastAsia="zh-CN"/>
               </w:rPr>
             </w:pPr>
-            <w:r>
-              <w:rPr>
-                <w:rFonts w:eastAsia="SimSun" w:cstheme="minorHAnsi"/>
-                <w:color w:val="0070C0"/>
-                <w:sz w:val="20"/>
-                <w:szCs w:val="20"/>
-                <w:lang w:val="es-ES" w:eastAsia="zh-CN"/>
-              </w:rPr>
-              <w:t>R5.8</w:t>
-            </w:r>
           </w:p>
         </w:tc>
         <w:tc>
@@ -2929,9 +2760,6 @@
             <w:pPr>
               <w:spacing w:afterAutospacing="0"/>
             </w:pPr>
-            <w:r>
-              <w:t>Cursos sin plazas</w:t>
-            </w:r>
           </w:p>
         </w:tc>
       </w:tr>
@@ -2952,16 +2780,6 @@
                 <w:lang w:val="es-ES" w:eastAsia="zh-CN"/>
               </w:rPr>
             </w:pPr>
-            <w:r>
-              <w:rPr>
-                <w:rFonts w:eastAsia="SimSun" w:cstheme="minorHAnsi"/>
-                <w:color w:val="0070C0"/>
-                <w:sz w:val="20"/>
-                <w:szCs w:val="20"/>
-                <w:lang w:val="es-ES" w:eastAsia="zh-CN"/>
-              </w:rPr>
-              <w:t>R5.9</w:t>
-            </w:r>
           </w:p>
         </w:tc>
         <w:tc>
@@ -2972,9 +2790,6 @@
             <w:pPr>
               <w:spacing w:afterAutospacing="0"/>
             </w:pPr>
-            <w:r>
-              <w:t>Imagen de curso</w:t>
-            </w:r>
           </w:p>
         </w:tc>
       </w:tr>
@@ -2995,26 +2810,6 @@
                 <w:lang w:val="es-ES" w:eastAsia="zh-CN"/>
               </w:rPr>
             </w:pPr>
-            <w:r>
-              <w:rPr>
-                <w:rFonts w:eastAsia="SimSun" w:cstheme="minorHAnsi"/>
-                <w:color w:val="0070C0"/>
-                <w:sz w:val="20"/>
-                <w:szCs w:val="20"/>
-                <w:lang w:val="es-ES" w:eastAsia="zh-CN"/>
-              </w:rPr>
-              <w:t>R5</w:t>
-            </w:r>
-            <w:r>
-              <w:rPr>
-                <w:rFonts w:eastAsia="SimSun" w:cstheme="minorHAnsi"/>
-                <w:color w:val="0070C0"/>
-                <w:sz w:val="20"/>
-                <w:szCs w:val="20"/>
-                <w:lang w:val="es-ES" w:eastAsia="zh-CN"/>
-              </w:rPr>
-              <w:t>.10</w:t>
-            </w:r>
           </w:p>
         </w:tc>
         <w:tc>
@@ -3025,9 +2820,6 @@
             <w:pPr>
               <w:spacing w:afterAutospacing="0"/>
             </w:pPr>
-            <w:r>
-              <w:t>Filtrado de cursos</w:t>
-            </w:r>
           </w:p>
         </w:tc>
       </w:tr>
@@ -3048,26 +2840,6 @@
                 <w:lang w:val="es-ES" w:eastAsia="zh-CN"/>
               </w:rPr>
             </w:pPr>
-            <w:r>
-              <w:rPr>
-                <w:rFonts w:eastAsia="SimSun" w:cstheme="minorHAnsi"/>
-                <w:color w:val="0070C0"/>
-                <w:sz w:val="20"/>
-                <w:szCs w:val="20"/>
-                <w:lang w:val="es-ES" w:eastAsia="zh-CN"/>
-              </w:rPr>
-              <w:t>R5</w:t>
-            </w:r>
-            <w:r>
-              <w:rPr>
-                <w:rFonts w:eastAsia="SimSun" w:cstheme="minorHAnsi"/>
-                <w:color w:val="0070C0"/>
-                <w:sz w:val="20"/>
-                <w:szCs w:val="20"/>
-                <w:lang w:val="es-ES" w:eastAsia="zh-CN"/>
-              </w:rPr>
-              <w:t>.11</w:t>
-            </w:r>
           </w:p>
         </w:tc>
         <w:tc>
@@ -3078,9 +2850,6 @@
             <w:pPr>
               <w:spacing w:afterAutospacing="0"/>
             </w:pPr>
-            <w:r>
-              <w:t>Búsqueda desde el inicio</w:t>
-            </w:r>
           </w:p>
         </w:tc>
       </w:tr>
@@ -3101,26 +2870,6 @@
                 <w:lang w:val="es-ES" w:eastAsia="zh-CN"/>
               </w:rPr>
             </w:pPr>
-            <w:r>
-              <w:rPr>
-                <w:rFonts w:eastAsia="SimSun" w:cstheme="minorHAnsi"/>
-                <w:color w:val="0070C0"/>
-                <w:sz w:val="20"/>
-                <w:szCs w:val="20"/>
-                <w:lang w:val="es-ES" w:eastAsia="zh-CN"/>
-              </w:rPr>
-              <w:t>R5</w:t>
-            </w:r>
-            <w:r>
-              <w:rPr>
-                <w:rFonts w:eastAsia="SimSun" w:cstheme="minorHAnsi"/>
-                <w:color w:val="0070C0"/>
-                <w:sz w:val="20"/>
-                <w:szCs w:val="20"/>
-                <w:lang w:val="es-ES" w:eastAsia="zh-CN"/>
-              </w:rPr>
-              <w:t>.12</w:t>
-            </w:r>
           </w:p>
         </w:tc>
         <w:tc>
@@ -3131,9 +2880,6 @@
             <w:pPr>
               <w:spacing w:afterAutospacing="0"/>
             </w:pPr>
-            <w:r>
-              <w:t>Navegación cómoda</w:t>
-            </w:r>
           </w:p>
         </w:tc>
       </w:tr>
@@ -3154,26 +2900,6 @@
                 <w:lang w:val="es-ES" w:eastAsia="zh-CN"/>
               </w:rPr>
             </w:pPr>
-            <w:r>
-              <w:rPr>
-                <w:rFonts w:eastAsia="SimSun" w:cstheme="minorHAnsi"/>
-                <w:color w:val="0070C0"/>
-                <w:sz w:val="20"/>
-                <w:szCs w:val="20"/>
-                <w:lang w:val="es-ES" w:eastAsia="zh-CN"/>
-              </w:rPr>
-              <w:t>R5</w:t>
-            </w:r>
-            <w:r>
-              <w:rPr>
-                <w:rFonts w:eastAsia="SimSun" w:cstheme="minorHAnsi"/>
-                <w:color w:val="0070C0"/>
-                <w:sz w:val="20"/>
-                <w:szCs w:val="20"/>
-                <w:lang w:val="es-ES" w:eastAsia="zh-CN"/>
-              </w:rPr>
-              <w:t>.13</w:t>
-            </w:r>
           </w:p>
         </w:tc>
         <w:tc>
@@ -3184,9 +2910,6 @@
             <w:pPr>
               <w:spacing w:afterAutospacing="0"/>
             </w:pPr>
-            <w:r>
-              <w:t>Finalización de compra</w:t>
-            </w:r>
           </w:p>
         </w:tc>
       </w:tr>
@@ -3207,26 +2930,6 @@
                 <w:lang w:val="es-ES" w:eastAsia="zh-CN"/>
               </w:rPr>
             </w:pPr>
-            <w:r>
-              <w:rPr>
-                <w:rFonts w:eastAsia="SimSun" w:cstheme="minorHAnsi"/>
-                <w:color w:val="0070C0"/>
-                <w:sz w:val="20"/>
-                <w:szCs w:val="20"/>
-                <w:lang w:val="es-ES" w:eastAsia="zh-CN"/>
-              </w:rPr>
-              <w:t>R5</w:t>
-            </w:r>
-            <w:r>
-              <w:rPr>
-                <w:rFonts w:eastAsia="SimSun" w:cstheme="minorHAnsi"/>
-                <w:color w:val="0070C0"/>
-                <w:sz w:val="20"/>
-                <w:szCs w:val="20"/>
-                <w:lang w:val="es-ES" w:eastAsia="zh-CN"/>
-              </w:rPr>
-              <w:t>.14</w:t>
-            </w:r>
           </w:p>
         </w:tc>
         <w:tc>
@@ -3237,9 +2940,6 @@
             <w:pPr>
               <w:spacing w:afterAutospacing="0"/>
             </w:pPr>
-            <w:r>
-              <w:t>Solicitud de datos del cliente durante la reserva</w:t>
-            </w:r>
           </w:p>
         </w:tc>
       </w:tr>
@@ -3260,26 +2960,6 @@
                 <w:lang w:val="es-ES" w:eastAsia="zh-CN"/>
               </w:rPr>
             </w:pPr>
-            <w:r>
-              <w:rPr>
-                <w:rFonts w:eastAsia="SimSun" w:cstheme="minorHAnsi"/>
-                <w:color w:val="0070C0"/>
-                <w:sz w:val="20"/>
-                <w:szCs w:val="20"/>
-                <w:lang w:val="es-ES" w:eastAsia="zh-CN"/>
-              </w:rPr>
-              <w:t>R5</w:t>
-            </w:r>
-            <w:r>
-              <w:rPr>
-                <w:rFonts w:eastAsia="SimSun" w:cstheme="minorHAnsi"/>
-                <w:color w:val="0070C0"/>
-                <w:sz w:val="20"/>
-                <w:szCs w:val="20"/>
-                <w:lang w:val="es-ES" w:eastAsia="zh-CN"/>
-              </w:rPr>
-              <w:t>.15</w:t>
-            </w:r>
           </w:p>
         </w:tc>
         <w:tc>
@@ -3290,9 +2970,6 @@
             <w:pPr>
               <w:spacing w:afterAutospacing="0"/>
             </w:pPr>
-            <w:r>
-              <w:t>Solicitud de datos de pago durante la reserva</w:t>
-            </w:r>
           </w:p>
         </w:tc>
       </w:tr>
@@ -3313,26 +2990,6 @@
                 <w:lang w:val="es-ES" w:eastAsia="zh-CN"/>
               </w:rPr>
             </w:pPr>
-            <w:r>
-              <w:rPr>
-                <w:rFonts w:eastAsia="SimSun" w:cstheme="minorHAnsi"/>
-                <w:color w:val="0070C0"/>
-                <w:sz w:val="20"/>
-                <w:szCs w:val="20"/>
-                <w:lang w:val="es-ES" w:eastAsia="zh-CN"/>
-              </w:rPr>
-              <w:t>R5</w:t>
-            </w:r>
-            <w:r>
-              <w:rPr>
-                <w:rFonts w:eastAsia="SimSun" w:cstheme="minorHAnsi"/>
-                <w:color w:val="0070C0"/>
-                <w:sz w:val="20"/>
-                <w:szCs w:val="20"/>
-                <w:lang w:val="es-ES" w:eastAsia="zh-CN"/>
-              </w:rPr>
-              <w:t>.16</w:t>
-            </w:r>
           </w:p>
         </w:tc>
         <w:tc>
@@ -3343,9 +3000,6 @@
             <w:pPr>
               <w:spacing w:afterAutospacing="0"/>
             </w:pPr>
-            <w:r>
-              <w:t>Notificación de confirmación de pago</w:t>
-            </w:r>
           </w:p>
         </w:tc>
       </w:tr>
@@ -3366,26 +3020,6 @@
                 <w:lang w:val="es-ES" w:eastAsia="zh-CN"/>
               </w:rPr>
             </w:pPr>
-            <w:r>
-              <w:rPr>
-                <w:rFonts w:eastAsia="SimSun" w:cstheme="minorHAnsi"/>
-                <w:color w:val="0070C0"/>
-                <w:sz w:val="20"/>
-                <w:szCs w:val="20"/>
-                <w:lang w:val="es-ES" w:eastAsia="zh-CN"/>
-              </w:rPr>
-              <w:t>R5</w:t>
-            </w:r>
-            <w:r>
-              <w:rPr>
-                <w:rFonts w:eastAsia="SimSun" w:cstheme="minorHAnsi"/>
-                <w:color w:val="0070C0"/>
-                <w:sz w:val="20"/>
-                <w:szCs w:val="20"/>
-                <w:lang w:val="es-ES" w:eastAsia="zh-CN"/>
-              </w:rPr>
-              <w:t>.17</w:t>
-            </w:r>
           </w:p>
         </w:tc>
         <w:tc>
@@ -3396,234 +3030,6 @@
             <w:pPr>
               <w:spacing w:afterAutospacing="0"/>
             </w:pPr>
-            <w:r>
-              <w:t>No devoluciones</w:t>
-            </w:r>
-          </w:p>
-        </w:tc>
-      </w:tr>
-      <w:tr>
-        <w:tc>
-          <w:tcPr>
-            <w:tcW w:w="680" w:type="dxa"/>
-          </w:tcPr>
-          <w:p>
-            <w:pPr>
-              <w:spacing w:afterAutospacing="0"/>
-              <w:jc w:val="center"/>
-              <w:rPr>
-                <w:rFonts w:eastAsia="SimSun" w:cstheme="minorHAnsi"/>
-                <w:color w:val="0070C0"/>
-                <w:sz w:val="20"/>
-                <w:szCs w:val="20"/>
-                <w:lang w:val="es-ES" w:eastAsia="zh-CN"/>
-              </w:rPr>
-            </w:pPr>
-            <w:r>
-              <w:rPr>
-                <w:rFonts w:eastAsia="SimSun" w:cstheme="minorHAnsi"/>
-                <w:color w:val="0070C0"/>
-                <w:sz w:val="20"/>
-                <w:szCs w:val="20"/>
-                <w:lang w:val="es-ES" w:eastAsia="zh-CN"/>
-              </w:rPr>
-              <w:t>R5</w:t>
-            </w:r>
-            <w:r>
-              <w:rPr>
-                <w:rFonts w:eastAsia="SimSun" w:cstheme="minorHAnsi"/>
-                <w:color w:val="0070C0"/>
-                <w:sz w:val="20"/>
-                <w:szCs w:val="20"/>
-                <w:lang w:val="es-ES" w:eastAsia="zh-CN"/>
-              </w:rPr>
-              <w:t>.18</w:t>
-            </w:r>
-          </w:p>
-        </w:tc>
-        <w:tc>
-          <w:tcPr>
-            <w:tcW w:w="10343" w:type="dxa"/>
-          </w:tcPr>
-          <w:p>
-            <w:pPr>
-              <w:spacing w:afterAutospacing="0"/>
-            </w:pPr>
-            <w:r>
-              <w:t>Información empresa ofertante</w:t>
-            </w:r>
-          </w:p>
-        </w:tc>
-      </w:tr>
-      <w:tr>
-        <w:tc>
-          <w:tcPr>
-            <w:tcW w:w="680" w:type="dxa"/>
-          </w:tcPr>
-          <w:p>
-            <w:pPr>
-              <w:spacing w:afterAutospacing="0"/>
-              <w:jc w:val="center"/>
-              <w:rPr>
-                <w:rFonts w:eastAsia="SimSun" w:cstheme="minorHAnsi"/>
-                <w:color w:val="0070C0"/>
-                <w:sz w:val="20"/>
-                <w:szCs w:val="20"/>
-                <w:lang w:val="es-ES" w:eastAsia="zh-CN"/>
-              </w:rPr>
-            </w:pPr>
-            <w:r>
-              <w:rPr>
-                <w:rFonts w:eastAsia="SimSun" w:cstheme="minorHAnsi"/>
-                <w:color w:val="0070C0"/>
-                <w:sz w:val="20"/>
-                <w:szCs w:val="20"/>
-                <w:lang w:val="es-ES" w:eastAsia="zh-CN"/>
-              </w:rPr>
-              <w:t>R5.19</w:t>
-            </w:r>
-          </w:p>
-        </w:tc>
-        <w:tc>
-          <w:tcPr>
-            <w:tcW w:w="10343" w:type="dxa"/>
-          </w:tcPr>
-          <w:p>
-            <w:pPr>
-              <w:spacing w:afterAutospacing="0"/>
-            </w:pPr>
-            <w:r>
-              <w:t>Registro de usuarios</w:t>
-            </w:r>
-          </w:p>
-        </w:tc>
-      </w:tr>
-      <w:tr>
-        <w:tc>
-          <w:tcPr>
-            <w:tcW w:w="680" w:type="dxa"/>
-          </w:tcPr>
-          <w:p>
-            <w:pPr>
-              <w:spacing w:afterAutospacing="0"/>
-              <w:jc w:val="center"/>
-              <w:rPr>
-                <w:rFonts w:eastAsia="SimSun" w:cstheme="minorHAnsi"/>
-                <w:color w:val="0070C0"/>
-                <w:sz w:val="20"/>
-                <w:szCs w:val="20"/>
-                <w:lang w:val="es-ES" w:eastAsia="zh-CN"/>
-              </w:rPr>
-            </w:pPr>
-            <w:r>
-              <w:rPr>
-                <w:rFonts w:eastAsia="SimSun" w:cstheme="minorHAnsi"/>
-                <w:color w:val="0070C0"/>
-                <w:sz w:val="20"/>
-                <w:szCs w:val="20"/>
-                <w:lang w:val="es-ES" w:eastAsia="zh-CN"/>
-              </w:rPr>
-              <w:t>R5.20</w:t>
-            </w:r>
-          </w:p>
-        </w:tc>
-        <w:tc>
-          <w:tcPr>
-            <w:tcW w:w="10343" w:type="dxa"/>
-          </w:tcPr>
-          <w:p>
-            <w:pPr>
-              <w:spacing w:afterAutospacing="0"/>
-            </w:pPr>
-            <w:r>
-              <w:t>Eliminación de usuarios</w:t>
-            </w:r>
-          </w:p>
-        </w:tc>
-      </w:tr>
-      <w:tr>
-        <w:tc>
-          <w:tcPr>
-            <w:tcW w:w="680" w:type="dxa"/>
-          </w:tcPr>
-          <w:p>
-            <w:pPr>
-              <w:spacing w:afterAutospacing="0"/>
-              <w:jc w:val="center"/>
-              <w:rPr>
-                <w:rFonts w:eastAsia="SimSun" w:cstheme="minorHAnsi"/>
-                <w:color w:val="0070C0"/>
-                <w:sz w:val="20"/>
-                <w:szCs w:val="20"/>
-                <w:lang w:val="es-ES" w:eastAsia="zh-CN"/>
-              </w:rPr>
-            </w:pPr>
-            <w:r>
-              <w:rPr>
-                <w:rFonts w:eastAsia="SimSun" w:cstheme="minorHAnsi"/>
-                <w:color w:val="0070C0"/>
-                <w:sz w:val="20"/>
-                <w:szCs w:val="20"/>
-                <w:lang w:val="es-ES" w:eastAsia="zh-CN"/>
-              </w:rPr>
-              <w:t>R5.21</w:t>
-            </w:r>
-          </w:p>
-        </w:tc>
-        <w:tc>
-          <w:tcPr>
-            <w:tcW w:w="10343" w:type="dxa"/>
-          </w:tcPr>
-          <w:p>
-            <w:pPr>
-              <w:spacing w:afterAutospacing="0"/>
-            </w:pPr>
-            <w:r>
-              <w:t>Unicidad de usuarios</w:t>
-            </w:r>
-          </w:p>
-        </w:tc>
-      </w:tr>
-      <w:tr>
-        <w:tc>
-          <w:tcPr>
-            <w:tcW w:w="680" w:type="dxa"/>
-          </w:tcPr>
-          <w:p>
-            <w:pPr>
-              <w:spacing w:afterAutospacing="0"/>
-              <w:jc w:val="center"/>
-              <w:rPr>
-                <w:rFonts w:eastAsia="SimSun" w:cstheme="minorHAnsi"/>
-                <w:color w:val="0070C0"/>
-                <w:sz w:val="20"/>
-                <w:szCs w:val="20"/>
-                <w:lang w:val="es-ES" w:eastAsia="zh-CN"/>
-              </w:rPr>
-            </w:pPr>
-            <w:r>
-              <w:rPr>
-                <w:rFonts w:eastAsia="SimSun" w:cstheme="minorHAnsi"/>
-                <w:color w:val="0070C0"/>
-                <w:sz w:val="20"/>
-                <w:szCs w:val="20"/>
-                <w:lang w:val="es-ES" w:eastAsia="zh-CN"/>
-              </w:rPr>
-              <w:t>R5.22</w:t>
-            </w:r>
-          </w:p>
-        </w:tc>
-        <w:tc>
-          <w:tcPr>
-            <w:tcW w:w="10343" w:type="dxa"/>
-          </w:tcPr>
-          <w:p>
-            <w:pPr>
-              <w:spacing w:afterAutospacing="0"/>
-            </w:pPr>
-            <w:r>
-              <w:t>Reserva unica</w:t>
-            </w:r>
           </w:p>
         </w:tc>
       </w:tr>
@@ -4120,7 +3526,6 @@
                 <w:szCs w:val="20"/>
                 <w:lang w:val="es-ES" w:eastAsia="zh-CN"/>
               </w:rPr>
-              <w:lastRenderedPageBreak/>
               <w:t>Inicio Iteración 2 de desarrollo</w:t>
             </w:r>
           </w:p>
@@ -4316,6 +3721,7 @@
               <w:jc w:val="both"/>
             </w:pPr>
             <w:r>
+              <w:lastRenderedPageBreak/>
               <w:t xml:space="preserve">Teniendo en cuenta el alcance del proyecto y los trabajadores, estimamos un presupuesto de: </w:t>
             </w:r>
             <w:r>
@@ -5156,7 +4562,6 @@
               <w:spacing w:before="120" w:after="120" w:afterAutospacing="0"/>
             </w:pPr>
             <w:r>
-              <w:lastRenderedPageBreak/>
               <w:t>Director del Proyecto</w:t>
             </w:r>
           </w:p>
@@ -5178,7 +4583,7 @@
                   <v:stroke endcap="round"/>
                   <v:path shadowok="f" o:extrusionok="f" fillok="f" insetpenok="f"/>
                   <o:lock v:ext="edit" rotation="t" aspectratio="t" verticies="t" text="t" shapetype="t"/>
-                  <o:ink i="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" annotation="t"/>
+                  <o:ink i="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" annotation="t"/>
                 </v:rect>
               </w:pict>
             </w:r>
@@ -5202,7 +4607,7 @@
                   <v:stroke endcap="round"/>
                   <v:path shadowok="f" o:extrusionok="f" fillok="f" insetpenok="f"/>
                   <o:lock v:ext="edit" rotation="t" aspectratio="t" verticies="t" text="t" shapetype="t"/>
-                  <o:ink i="AF4dAgQEARBYz1SK5pfFT48G+LrS4ZsiAwZIEEUjRiMFAzgLZBkjMgqBx///D4DH//8PMwqBx///&#10;D4DH//8POAkA/v8DAAAAAAAKFAECQAEAEF//Cj9AIwHAs2GNcDtg&#10;" annotation="t"/>
+                  <o:ink i="AF4dAgYGARBYz1SK5pfFT48G+LrS4ZsiAwZIEEUjRiMFAzgLZBkjMgqBx///D4DH//8PMwqBx///&#10;D4DH//8POAkA/v8DAAAAAAAKFAECQAEAEF//Cj9AIwHAs2GNcDtg&#10;" annotation="t"/>
                 </v:rect>
               </w:pict>
             </w:r>
@@ -7030,6 +6435,67 @@
 </file>
 
 <file path=customXml/item1.xml><?xml version="1.0" encoding="utf-8"?>
+<p:properties xmlns:p="http://schemas.microsoft.com/office/2006/metadata/properties" xmlns:xsi="http://www.w3.org/2001/XMLSchema-instance" xmlns:pc="http://schemas.microsoft.com/office/infopath/2007/PartnerControls">
+  <documentManagement>
+    <Has_Teacher_Only_SectionGroup xmlns="aa1b221f-73c9-4a68-852c-edef620d9b64" xsi:nil="true"/>
+    <Teachers xmlns="aa1b221f-73c9-4a68-852c-edef620d9b64">
+      <UserInfo>
+        <DisplayName/>
+        <AccountId xsi:nil="true"/>
+        <AccountType/>
+      </UserInfo>
+    </Teachers>
+    <IsNotebookLocked xmlns="aa1b221f-73c9-4a68-852c-edef620d9b64" xsi:nil="true"/>
+    <CultureName xmlns="aa1b221f-73c9-4a68-852c-edef620d9b64" xsi:nil="true"/>
+    <Owner xmlns="aa1b221f-73c9-4a68-852c-edef620d9b64">
+      <UserInfo>
+        <DisplayName/>
+        <AccountId xsi:nil="true"/>
+        <AccountType/>
+      </UserInfo>
+    </Owner>
+    <Distribution_Groups xmlns="aa1b221f-73c9-4a68-852c-edef620d9b64" xsi:nil="true"/>
+    <TeamsChannelId xmlns="aa1b221f-73c9-4a68-852c-edef620d9b64" xsi:nil="true"/>
+    <Invited_Teachers xmlns="aa1b221f-73c9-4a68-852c-edef620d9b64" xsi:nil="true"/>
+    <NotebookType xmlns="aa1b221f-73c9-4a68-852c-edef620d9b64" xsi:nil="true"/>
+    <AppVersion xmlns="aa1b221f-73c9-4a68-852c-edef620d9b64" xsi:nil="true"/>
+    <DefaultSectionNames xmlns="aa1b221f-73c9-4a68-852c-edef620d9b64" xsi:nil="true"/>
+    <Is_Collaboration_Space_Locked xmlns="aa1b221f-73c9-4a68-852c-edef620d9b64" xsi:nil="true"/>
+    <Templates xmlns="aa1b221f-73c9-4a68-852c-edef620d9b64" xsi:nil="true"/>
+    <FolderType xmlns="aa1b221f-73c9-4a68-852c-edef620d9b64" xsi:nil="true"/>
+    <Student_Groups xmlns="aa1b221f-73c9-4a68-852c-edef620d9b64">
+      <UserInfo>
+        <DisplayName/>
+        <AccountId xsi:nil="true"/>
+        <AccountType/>
+      </UserInfo>
+    </Student_Groups>
+    <Math_Settings xmlns="aa1b221f-73c9-4a68-852c-edef620d9b64" xsi:nil="true"/>
+    <Self_Registration_Enabled xmlns="aa1b221f-73c9-4a68-852c-edef620d9b64" xsi:nil="true"/>
+    <Students xmlns="aa1b221f-73c9-4a68-852c-edef620d9b64">
+      <UserInfo>
+        <DisplayName/>
+        <AccountId xsi:nil="true"/>
+        <AccountType/>
+      </UserInfo>
+    </Students>
+    <LMS_Mappings xmlns="aa1b221f-73c9-4a68-852c-edef620d9b64" xsi:nil="true"/>
+    <Invited_Students xmlns="aa1b221f-73c9-4a68-852c-edef620d9b64" xsi:nil="true"/>
+    <_activity xmlns="aa1b221f-73c9-4a68-852c-edef620d9b64" xsi:nil="true"/>
+  </documentManagement>
+</p:properties>
+</file>
+
+<file path=customXml/item2.xml><?xml version="1.0" encoding="utf-8"?>
+<?mso-contentType ?>
+<FormTemplates xmlns="http://schemas.microsoft.com/sharepoint/v3/contenttype/forms">
+  <Display>DocumentLibraryForm</Display>
+  <Edit>DocumentLibraryForm</Edit>
+  <New>DocumentLibraryForm</New>
+</FormTemplates>
+</file>
+
+<file path=customXml/item3.xml><?xml version="1.0" encoding="utf-8"?>
 <ct:contentTypeSchema xmlns:ct="http://schemas.microsoft.com/office/2006/metadata/contentType" xmlns:ma="http://schemas.microsoft.com/office/2006/metadata/properties/metaAttributes" ct:_="" ma:_="" ma:contentTypeName="Documento" ma:contentTypeID="0x01010004B9778079CC1F4AA5349450C37B1B85" ma:contentTypeVersion="29" ma:contentTypeDescription="Crear nuevo documento." ma:contentTypeScope="" ma:versionID="62435c44699f876d581df23dd1a8ce19">
   <xsd:schema xmlns:xsd="http://www.w3.org/2001/XMLSchema" xmlns:xs="http://www.w3.org/2001/XMLSchema" xmlns:p="http://schemas.microsoft.com/office/2006/metadata/properties" xmlns:ns3="aa1b221f-73c9-4a68-852c-edef620d9b64" xmlns:ns4="dddfc035-4e9b-413a-bec3-777fe120d358" targetNamespace="http://schemas.microsoft.com/office/2006/metadata/properties" ma:root="true" ma:fieldsID="ed4dc94ea12d8e23d5739eb0f525b66e" ns3:_="" ns4:_="">
     <xsd:import namespace="aa1b221f-73c9-4a68-852c-edef620d9b64"/>
@@ -7412,68 +6878,25 @@
 </ct:contentTypeSchema>
 </file>
 
-<file path=customXml/item2.xml><?xml version="1.0" encoding="utf-8"?>
-<?mso-contentType ?>
-<FormTemplates xmlns="http://schemas.microsoft.com/sharepoint/v3/contenttype/forms">
-  <Display>DocumentLibraryForm</Display>
-  <Edit>DocumentLibraryForm</Edit>
-  <New>DocumentLibraryForm</New>
-</FormTemplates>
+<file path=customXml/itemProps1.xml><?xml version="1.0" encoding="utf-8"?>
+<ds:datastoreItem xmlns:ds="http://schemas.openxmlformats.org/officeDocument/2006/customXml" ds:itemID="{4AF9FEA3-A320-4371-8B64-D102E58BF25C}">
+  <ds:schemaRefs>
+    <ds:schemaRef ds:uri="http://schemas.microsoft.com/office/2006/metadata/properties"/>
+    <ds:schemaRef ds:uri="http://schemas.microsoft.com/office/infopath/2007/PartnerControls"/>
+    <ds:schemaRef ds:uri="aa1b221f-73c9-4a68-852c-edef620d9b64"/>
+  </ds:schemaRefs>
+</ds:datastoreItem>
 </file>
 
-<file path=customXml/item3.xml><?xml version="1.0" encoding="utf-8"?>
-<p:properties xmlns:p="http://schemas.microsoft.com/office/2006/metadata/properties" xmlns:xsi="http://www.w3.org/2001/XMLSchema-instance" xmlns:pc="http://schemas.microsoft.com/office/infopath/2007/PartnerControls">
-  <documentManagement>
-    <Has_Teacher_Only_SectionGroup xmlns="aa1b221f-73c9-4a68-852c-edef620d9b64" xsi:nil="true"/>
-    <Teachers xmlns="aa1b221f-73c9-4a68-852c-edef620d9b64">
-      <UserInfo>
-        <DisplayName/>
-        <AccountId xsi:nil="true"/>
-        <AccountType/>
-      </UserInfo>
-    </Teachers>
-    <IsNotebookLocked xmlns="aa1b221f-73c9-4a68-852c-edef620d9b64" xsi:nil="true"/>
-    <CultureName xmlns="aa1b221f-73c9-4a68-852c-edef620d9b64" xsi:nil="true"/>
-    <Owner xmlns="aa1b221f-73c9-4a68-852c-edef620d9b64">
-      <UserInfo>
-        <DisplayName/>
-        <AccountId xsi:nil="true"/>
-        <AccountType/>
-      </UserInfo>
-    </Owner>
-    <Distribution_Groups xmlns="aa1b221f-73c9-4a68-852c-edef620d9b64" xsi:nil="true"/>
-    <TeamsChannelId xmlns="aa1b221f-73c9-4a68-852c-edef620d9b64" xsi:nil="true"/>
-    <Invited_Teachers xmlns="aa1b221f-73c9-4a68-852c-edef620d9b64" xsi:nil="true"/>
-    <NotebookType xmlns="aa1b221f-73c9-4a68-852c-edef620d9b64" xsi:nil="true"/>
-    <AppVersion xmlns="aa1b221f-73c9-4a68-852c-edef620d9b64" xsi:nil="true"/>
-    <DefaultSectionNames xmlns="aa1b221f-73c9-4a68-852c-edef620d9b64" xsi:nil="true"/>
-    <Is_Collaboration_Space_Locked xmlns="aa1b221f-73c9-4a68-852c-edef620d9b64" xsi:nil="true"/>
-    <Templates xmlns="aa1b221f-73c9-4a68-852c-edef620d9b64" xsi:nil="true"/>
-    <FolderType xmlns="aa1b221f-73c9-4a68-852c-edef620d9b64" xsi:nil="true"/>
-    <Student_Groups xmlns="aa1b221f-73c9-4a68-852c-edef620d9b64">
-      <UserInfo>
-        <DisplayName/>
-        <AccountId xsi:nil="true"/>
-        <AccountType/>
-      </UserInfo>
-    </Student_Groups>
-    <Math_Settings xmlns="aa1b221f-73c9-4a68-852c-edef620d9b64" xsi:nil="true"/>
-    <Self_Registration_Enabled xmlns="aa1b221f-73c9-4a68-852c-edef620d9b64" xsi:nil="true"/>
-    <Students xmlns="aa1b221f-73c9-4a68-852c-edef620d9b64">
-      <UserInfo>
-        <DisplayName/>
-        <AccountId xsi:nil="true"/>
-        <AccountType/>
-      </UserInfo>
-    </Students>
-    <LMS_Mappings xmlns="aa1b221f-73c9-4a68-852c-edef620d9b64" xsi:nil="true"/>
-    <Invited_Students xmlns="aa1b221f-73c9-4a68-852c-edef620d9b64" xsi:nil="true"/>
-    <_activity xmlns="aa1b221f-73c9-4a68-852c-edef620d9b64" xsi:nil="true"/>
-  </documentManagement>
-</p:properties>
+<file path=customXml/itemProps2.xml><?xml version="1.0" encoding="utf-8"?>
+<ds:datastoreItem xmlns:ds="http://schemas.openxmlformats.org/officeDocument/2006/customXml" ds:itemID="{CD214313-0E10-4562-9F90-DE60EE9BBB37}">
+  <ds:schemaRefs>
+    <ds:schemaRef ds:uri="http://schemas.microsoft.com/sharepoint/v3/contenttype/forms"/>
+  </ds:schemaRefs>
+</ds:datastoreItem>
 </file>
 
-<file path=customXml/itemProps1.xml><?xml version="1.0" encoding="utf-8"?>
+<file path=customXml/itemProps3.xml><?xml version="1.0" encoding="utf-8"?>
 <ds:datastoreItem xmlns:ds="http://schemas.openxmlformats.org/officeDocument/2006/customXml" ds:itemID="{EDF2F3D3-3A22-41A4-A8CB-E04C4C996384}">
   <ds:schemaRefs>
     <ds:schemaRef ds:uri="http://schemas.microsoft.com/office/2006/metadata/contentType"/>
@@ -7490,22 +6913,4 @@
     <ds:schemaRef ds:uri="http://schemas.microsoft.com/internal/obd"/>
   </ds:schemaRefs>
 </ds:datastoreItem>
-</file>
-
-<file path=customXml/itemProps2.xml><?xml version="1.0" encoding="utf-8"?>
-<ds:datastoreItem xmlns:ds="http://schemas.openxmlformats.org/officeDocument/2006/customXml" ds:itemID="{CD214313-0E10-4562-9F90-DE60EE9BBB37}">
-  <ds:schemaRefs>
-    <ds:schemaRef ds:uri="http://schemas.microsoft.com/sharepoint/v3/contenttype/forms"/>
-  </ds:schemaRefs>
-</ds:datastoreItem>
-</file>
-
-<file path=customXml/itemProps3.xml><?xml version="1.0" encoding="utf-8"?>
-<ds:datastoreItem xmlns:ds="http://schemas.openxmlformats.org/officeDocument/2006/customXml" ds:itemID="{4AF9FEA3-A320-4371-8B64-D102E58BF25C}">
-  <ds:schemaRefs>
-    <ds:schemaRef ds:uri="http://schemas.microsoft.com/office/2006/metadata/properties"/>
-    <ds:schemaRef ds:uri="http://schemas.microsoft.com/office/infopath/2007/PartnerControls"/>
-    <ds:schemaRef ds:uri="aa1b221f-73c9-4a68-852c-edef620d9b64"/>
-  </ds:schemaRefs>
-</ds:datastoreItem>
 </file>
</xml_diff>

<commit_message>
documento de requisitos y acta de constitucion modificados
</commit_message>
<xml_diff>
--- a/docs/words/ACTA DE CONSTITUCIÓN_v1.3.docx
+++ b/docs/words/ACTA DE CONSTITUCIÓN_v1.3.docx
@@ -152,7 +152,6 @@
                 <w:lang w:val="es-ES" w:eastAsia="zh-CN"/>
               </w:rPr>
             </w:pPr>
-            <w:proofErr w:type="spellStart"/>
             <w:r>
               <w:rPr>
                 <w:rFonts w:eastAsia="SimSun" w:cstheme="minorHAnsi"/>
@@ -162,7 +161,6 @@
               </w:rPr>
               <w:t>OpoSchedule</w:t>
             </w:r>
-            <w:proofErr w:type="spellEnd"/>
           </w:p>
         </w:tc>
       </w:tr>
@@ -2259,17 +2257,7 @@
                 <w:szCs w:val="20"/>
                 <w:lang w:val="es-ES" w:eastAsia="zh-CN"/>
               </w:rPr>
-              <w:t>R</w:t>
-            </w:r>
-            <w:r>
-              <w:rPr>
-                <w:rFonts w:eastAsia="SimSun" w:cstheme="minorHAnsi"/>
-                <w:color w:val="0070C0"/>
-                <w:sz w:val="20"/>
-                <w:szCs w:val="20"/>
-                <w:lang w:val="es-ES" w:eastAsia="zh-CN"/>
-              </w:rPr>
-              <w:t>1</w:t>
+              <w:t>R1</w:t>
             </w:r>
           </w:p>
         </w:tc>
@@ -2282,16 +2270,12 @@
               <w:spacing w:afterAutospacing="0"/>
             </w:pPr>
             <w:r>
-              <w:t xml:space="preserve">Las versiones del producto software </w:t>
-            </w:r>
-            <w:r>
-              <w:t xml:space="preserve">para pruebas </w:t>
-            </w:r>
-            <w:r>
-              <w:t>estarán disponibles en algún PaaS</w:t>
-            </w:r>
-            <w:r>
-              <w:t>.</w:t>
+              <w:rPr>
+                <w:b/>
+                <w:sz w:val="20"/>
+                <w:lang w:val="es-ES"/>
+              </w:rPr>
+              <w:t>Versionado del producto para pruebas en PaaS</w:t>
             </w:r>
           </w:p>
         </w:tc>
@@ -2322,17 +2306,7 @@
                 <w:szCs w:val="20"/>
                 <w:lang w:val="es-ES" w:eastAsia="zh-CN"/>
               </w:rPr>
-              <w:t>R</w:t>
-            </w:r>
-            <w:r>
-              <w:rPr>
-                <w:rFonts w:eastAsia="SimSun" w:cstheme="minorHAnsi"/>
-                <w:color w:val="0070C0"/>
-                <w:sz w:val="20"/>
-                <w:szCs w:val="20"/>
-                <w:lang w:val="es-ES" w:eastAsia="zh-CN"/>
-              </w:rPr>
-              <w:t>2</w:t>
+              <w:t>R2</w:t>
             </w:r>
           </w:p>
         </w:tc>
@@ -2345,10 +2319,12 @@
               <w:spacing w:afterAutospacing="0"/>
             </w:pPr>
             <w:r>
-              <w:t>Entrega del producto final como un contenedor de aplicaciones con un manual de instrucciones de instalación y puesta en producción</w:t>
-            </w:r>
-            <w:r>
-              <w:t>.</w:t>
+              <w:rPr>
+                <w:b/>
+                <w:sz w:val="20"/>
+                <w:lang w:val="es-ES"/>
+              </w:rPr>
+              <w:t>Entrega del producto</w:t>
             </w:r>
           </w:p>
         </w:tc>
@@ -2379,17 +2355,7 @@
                 <w:szCs w:val="20"/>
                 <w:lang w:val="es-ES" w:eastAsia="zh-CN"/>
               </w:rPr>
-              <w:t>R</w:t>
-            </w:r>
-            <w:r>
-              <w:rPr>
-                <w:rFonts w:eastAsia="SimSun" w:cstheme="minorHAnsi"/>
-                <w:color w:val="0070C0"/>
-                <w:sz w:val="20"/>
-                <w:szCs w:val="20"/>
-                <w:lang w:val="es-ES" w:eastAsia="zh-CN"/>
-              </w:rPr>
-              <w:t>3</w:t>
+              <w:t>R3</w:t>
             </w:r>
           </w:p>
         </w:tc>
@@ -2402,17 +2368,19 @@
               <w:spacing w:afterAutospacing="0"/>
             </w:pPr>
             <w:r>
-              <w:t xml:space="preserve">La organización (consultora) tiene como requisito </w:t>
-            </w:r>
-            <w:r>
-              <w:t>la utilización de un ciclo de vida híbrido</w:t>
+              <w:rPr>
+                <w:b/>
+                <w:sz w:val="20"/>
+                <w:lang w:val="es-ES"/>
+              </w:rPr>
+              <w:t>Ciclo de vida hibrido</w:t>
             </w:r>
           </w:p>
         </w:tc>
       </w:tr>
       <w:tr>
         <w:trPr>
-          <w:trHeight w:val="646"/>
+          <w:trHeight w:val="286"/>
         </w:trPr>
         <w:tc>
           <w:tcPr>
@@ -2439,17 +2407,7 @@
                 <w:szCs w:val="20"/>
                 <w:lang w:val="es-ES" w:eastAsia="zh-CN"/>
               </w:rPr>
-              <w:t>R</w:t>
-            </w:r>
-            <w:r>
-              <w:rPr>
-                <w:rFonts w:eastAsia="SimSun" w:cstheme="minorHAnsi"/>
-                <w:color w:val="0070C0"/>
-                <w:sz w:val="20"/>
-                <w:szCs w:val="20"/>
-                <w:lang w:val="es-ES" w:eastAsia="zh-CN"/>
-              </w:rPr>
-              <w:t>4</w:t>
+              <w:t>R4</w:t>
             </w:r>
           </w:p>
         </w:tc>
@@ -2462,10 +2420,12 @@
               <w:spacing w:afterAutospacing="0"/>
             </w:pPr>
             <w:r>
-              <w:t xml:space="preserve">La organización (consultora) tiene como requisito la utilización de las plantillas </w:t>
-            </w:r>
-            <w:r>
-              <w:t>de documentos proporcionados por esta</w:t>
+              <w:rPr>
+                <w:b/>
+                <w:sz w:val="20"/>
+                <w:lang w:val="es-ES"/>
+              </w:rPr>
+              <w:t>Uso de plantillas</w:t>
             </w:r>
           </w:p>
         </w:tc>
@@ -2509,16 +2469,12 @@
               <w:spacing w:afterAutospacing="0"/>
             </w:pPr>
             <w:r>
-              <w:t>El producto final debe</w:t>
-            </w:r>
-            <w:r>
-              <w:t xml:space="preserve"> c</w:t>
-            </w:r>
-            <w:r>
-              <w:t>umplir con los requisitos especi</w:t>
-            </w:r>
-            <w:r>
-              <w:t>ficados en el documento ‘Requisitos del producto’</w:t>
+              <w:rPr>
+                <w:b/>
+                <w:sz w:val="20"/>
+                <w:lang w:val="es-ES"/>
+              </w:rPr>
+              <w:t>Aplicación completa</w:t>
             </w:r>
           </w:p>
         </w:tc>
@@ -2540,6 +2496,26 @@
                 <w:lang w:val="es-ES" w:eastAsia="zh-CN"/>
               </w:rPr>
             </w:pPr>
+            <w:r>
+              <w:rPr>
+                <w:rFonts w:eastAsia="SimSun" w:cstheme="minorHAnsi"/>
+                <w:color w:val="0070C0"/>
+                <w:sz w:val="20"/>
+                <w:szCs w:val="20"/>
+                <w:lang w:val="es-ES" w:eastAsia="zh-CN"/>
+              </w:rPr>
+              <w:t>R5</w:t>
+            </w:r>
+            <w:r>
+              <w:rPr>
+                <w:rFonts w:eastAsia="SimSun" w:cstheme="minorHAnsi"/>
+                <w:color w:val="0070C0"/>
+                <w:sz w:val="20"/>
+                <w:szCs w:val="20"/>
+                <w:lang w:val="es-ES" w:eastAsia="zh-CN"/>
+              </w:rPr>
+              <w:t>.1</w:t>
+            </w:r>
           </w:p>
         </w:tc>
         <w:tc>
@@ -2550,6 +2526,14 @@
             <w:pPr>
               <w:spacing w:afterAutospacing="0"/>
             </w:pPr>
+            <w:r>
+              <w:rPr>
+                <w:b/>
+                <w:sz w:val="20"/>
+                <w:lang w:val="es-ES"/>
+              </w:rPr>
+              <w:t>Registro de usuario</w:t>
+            </w:r>
           </w:p>
         </w:tc>
       </w:tr>
@@ -2570,6 +2554,26 @@
                 <w:lang w:val="es-ES" w:eastAsia="zh-CN"/>
               </w:rPr>
             </w:pPr>
+            <w:r>
+              <w:rPr>
+                <w:rFonts w:eastAsia="SimSun" w:cstheme="minorHAnsi"/>
+                <w:color w:val="0070C0"/>
+                <w:sz w:val="20"/>
+                <w:szCs w:val="20"/>
+                <w:lang w:val="es-ES" w:eastAsia="zh-CN"/>
+              </w:rPr>
+              <w:t>R5</w:t>
+            </w:r>
+            <w:r>
+              <w:rPr>
+                <w:rFonts w:eastAsia="SimSun" w:cstheme="minorHAnsi"/>
+                <w:color w:val="0070C0"/>
+                <w:sz w:val="20"/>
+                <w:szCs w:val="20"/>
+                <w:lang w:val="es-ES" w:eastAsia="zh-CN"/>
+              </w:rPr>
+              <w:t>.2</w:t>
+            </w:r>
           </w:p>
         </w:tc>
         <w:tc>
@@ -2580,6 +2584,14 @@
             <w:pPr>
               <w:spacing w:afterAutospacing="0"/>
             </w:pPr>
+            <w:r>
+              <w:rPr>
+                <w:b/>
+                <w:sz w:val="20"/>
+                <w:lang w:val="es-ES"/>
+              </w:rPr>
+              <w:t>Visibilidad de usuario</w:t>
+            </w:r>
           </w:p>
         </w:tc>
       </w:tr>
@@ -2600,6 +2612,26 @@
                 <w:lang w:val="es-ES" w:eastAsia="zh-CN"/>
               </w:rPr>
             </w:pPr>
+            <w:r>
+              <w:rPr>
+                <w:rFonts w:eastAsia="SimSun" w:cstheme="minorHAnsi"/>
+                <w:color w:val="0070C0"/>
+                <w:sz w:val="20"/>
+                <w:szCs w:val="20"/>
+                <w:lang w:val="es-ES" w:eastAsia="zh-CN"/>
+              </w:rPr>
+              <w:t>R5</w:t>
+            </w:r>
+            <w:r>
+              <w:rPr>
+                <w:rFonts w:eastAsia="SimSun" w:cstheme="minorHAnsi"/>
+                <w:color w:val="0070C0"/>
+                <w:sz w:val="20"/>
+                <w:szCs w:val="20"/>
+                <w:lang w:val="es-ES" w:eastAsia="zh-CN"/>
+              </w:rPr>
+              <w:t>.3</w:t>
+            </w:r>
           </w:p>
         </w:tc>
         <w:tc>
@@ -2608,8 +2640,19 @@
           </w:tcPr>
           <w:p>
             <w:pPr>
-              <w:spacing w:afterAutospacing="0"/>
-            </w:pPr>
+              <w:tabs>
+                <w:tab w:val="left" w:pos="8475"/>
+              </w:tabs>
+              <w:spacing w:afterAutospacing="0"/>
+            </w:pPr>
+            <w:r>
+              <w:rPr>
+                <w:b/>
+                <w:sz w:val="20"/>
+                <w:lang w:val="es-ES"/>
+              </w:rPr>
+              <w:t>Edición de usuario</w:t>
+            </w:r>
           </w:p>
         </w:tc>
       </w:tr>
@@ -2630,6 +2673,26 @@
                 <w:lang w:val="es-ES" w:eastAsia="zh-CN"/>
               </w:rPr>
             </w:pPr>
+            <w:r>
+              <w:rPr>
+                <w:rFonts w:eastAsia="SimSun" w:cstheme="minorHAnsi"/>
+                <w:color w:val="0070C0"/>
+                <w:sz w:val="20"/>
+                <w:szCs w:val="20"/>
+                <w:lang w:val="es-ES" w:eastAsia="zh-CN"/>
+              </w:rPr>
+              <w:t>R5</w:t>
+            </w:r>
+            <w:r>
+              <w:rPr>
+                <w:rFonts w:eastAsia="SimSun" w:cstheme="minorHAnsi"/>
+                <w:color w:val="0070C0"/>
+                <w:sz w:val="20"/>
+                <w:szCs w:val="20"/>
+                <w:lang w:val="es-ES" w:eastAsia="zh-CN"/>
+              </w:rPr>
+              <w:t>.4</w:t>
+            </w:r>
           </w:p>
         </w:tc>
         <w:tc>
@@ -2640,6 +2703,14 @@
             <w:pPr>
               <w:spacing w:afterAutospacing="0"/>
             </w:pPr>
+            <w:r>
+              <w:rPr>
+                <w:b/>
+                <w:sz w:val="20"/>
+                <w:lang w:val="es-ES"/>
+              </w:rPr>
+              <w:t>Eliminación de usuario</w:t>
+            </w:r>
           </w:p>
         </w:tc>
       </w:tr>
@@ -2660,6 +2731,26 @@
                 <w:lang w:val="es-ES" w:eastAsia="zh-CN"/>
               </w:rPr>
             </w:pPr>
+            <w:r>
+              <w:rPr>
+                <w:rFonts w:eastAsia="SimSun" w:cstheme="minorHAnsi"/>
+                <w:color w:val="0070C0"/>
+                <w:sz w:val="20"/>
+                <w:szCs w:val="20"/>
+                <w:lang w:val="es-ES" w:eastAsia="zh-CN"/>
+              </w:rPr>
+              <w:t>R5</w:t>
+            </w:r>
+            <w:r>
+              <w:rPr>
+                <w:rFonts w:eastAsia="SimSun" w:cstheme="minorHAnsi"/>
+                <w:color w:val="0070C0"/>
+                <w:sz w:val="20"/>
+                <w:szCs w:val="20"/>
+                <w:lang w:val="es-ES" w:eastAsia="zh-CN"/>
+              </w:rPr>
+              <w:t>.5</w:t>
+            </w:r>
           </w:p>
         </w:tc>
         <w:tc>
@@ -2670,6 +2761,13 @@
             <w:pPr>
               <w:spacing w:afterAutospacing="0"/>
             </w:pPr>
+            <w:r>
+              <w:rPr>
+                <w:b/>
+                <w:sz w:val="20"/>
+              </w:rPr>
+              <w:t>Unicidad de usuarios</w:t>
+            </w:r>
           </w:p>
         </w:tc>
       </w:tr>
@@ -2690,6 +2788,26 @@
                 <w:lang w:val="es-ES" w:eastAsia="zh-CN"/>
               </w:rPr>
             </w:pPr>
+            <w:r>
+              <w:rPr>
+                <w:rFonts w:eastAsia="SimSun" w:cstheme="minorHAnsi"/>
+                <w:color w:val="0070C0"/>
+                <w:sz w:val="20"/>
+                <w:szCs w:val="20"/>
+                <w:lang w:val="es-ES" w:eastAsia="zh-CN"/>
+              </w:rPr>
+              <w:t>R5</w:t>
+            </w:r>
+            <w:r>
+              <w:rPr>
+                <w:rFonts w:eastAsia="SimSun" w:cstheme="minorHAnsi"/>
+                <w:color w:val="0070C0"/>
+                <w:sz w:val="20"/>
+                <w:szCs w:val="20"/>
+                <w:lang w:val="es-ES" w:eastAsia="zh-CN"/>
+              </w:rPr>
+              <w:t>.6</w:t>
+            </w:r>
           </w:p>
         </w:tc>
         <w:tc>
@@ -2700,6 +2818,14 @@
             <w:pPr>
               <w:spacing w:afterAutospacing="0"/>
             </w:pPr>
+            <w:r>
+              <w:rPr>
+                <w:b/>
+                <w:sz w:val="20"/>
+                <w:lang w:val="es-ES"/>
+              </w:rPr>
+              <w:t>Creación de cursos</w:t>
+            </w:r>
           </w:p>
         </w:tc>
       </w:tr>
@@ -2720,6 +2846,26 @@
                 <w:lang w:val="es-ES" w:eastAsia="zh-CN"/>
               </w:rPr>
             </w:pPr>
+            <w:r>
+              <w:rPr>
+                <w:rFonts w:eastAsia="SimSun" w:cstheme="minorHAnsi"/>
+                <w:color w:val="0070C0"/>
+                <w:sz w:val="20"/>
+                <w:szCs w:val="20"/>
+                <w:lang w:val="es-ES" w:eastAsia="zh-CN"/>
+              </w:rPr>
+              <w:t>R5</w:t>
+            </w:r>
+            <w:r>
+              <w:rPr>
+                <w:rFonts w:eastAsia="SimSun" w:cstheme="minorHAnsi"/>
+                <w:color w:val="0070C0"/>
+                <w:sz w:val="20"/>
+                <w:szCs w:val="20"/>
+                <w:lang w:val="es-ES" w:eastAsia="zh-CN"/>
+              </w:rPr>
+              <w:t>.7</w:t>
+            </w:r>
           </w:p>
         </w:tc>
         <w:tc>
@@ -2730,6 +2876,14 @@
             <w:pPr>
               <w:spacing w:afterAutospacing="0"/>
             </w:pPr>
+            <w:r>
+              <w:rPr>
+                <w:b/>
+                <w:sz w:val="20"/>
+                <w:lang w:val="es-ES"/>
+              </w:rPr>
+              <w:t>Listado de cursos</w:t>
+            </w:r>
           </w:p>
         </w:tc>
       </w:tr>
@@ -2750,6 +2904,26 @@
                 <w:lang w:val="es-ES" w:eastAsia="zh-CN"/>
               </w:rPr>
             </w:pPr>
+            <w:r>
+              <w:rPr>
+                <w:rFonts w:eastAsia="SimSun" w:cstheme="minorHAnsi"/>
+                <w:color w:val="0070C0"/>
+                <w:sz w:val="20"/>
+                <w:szCs w:val="20"/>
+                <w:lang w:val="es-ES" w:eastAsia="zh-CN"/>
+              </w:rPr>
+              <w:t>R5</w:t>
+            </w:r>
+            <w:r>
+              <w:rPr>
+                <w:rFonts w:eastAsia="SimSun" w:cstheme="minorHAnsi"/>
+                <w:color w:val="0070C0"/>
+                <w:sz w:val="20"/>
+                <w:szCs w:val="20"/>
+                <w:lang w:val="es-ES" w:eastAsia="zh-CN"/>
+              </w:rPr>
+              <w:t>.8</w:t>
+            </w:r>
           </w:p>
         </w:tc>
         <w:tc>
@@ -2760,6 +2934,14 @@
             <w:pPr>
               <w:spacing w:afterAutospacing="0"/>
             </w:pPr>
+            <w:r>
+              <w:rPr>
+                <w:b/>
+                <w:sz w:val="20"/>
+                <w:lang w:val="es-ES"/>
+              </w:rPr>
+              <w:t>Edición de cursos</w:t>
+            </w:r>
           </w:p>
         </w:tc>
       </w:tr>
@@ -2780,6 +2962,26 @@
                 <w:lang w:val="es-ES" w:eastAsia="zh-CN"/>
               </w:rPr>
             </w:pPr>
+            <w:r>
+              <w:rPr>
+                <w:rFonts w:eastAsia="SimSun" w:cstheme="minorHAnsi"/>
+                <w:color w:val="0070C0"/>
+                <w:sz w:val="20"/>
+                <w:szCs w:val="20"/>
+                <w:lang w:val="es-ES" w:eastAsia="zh-CN"/>
+              </w:rPr>
+              <w:t>R5</w:t>
+            </w:r>
+            <w:r>
+              <w:rPr>
+                <w:rFonts w:eastAsia="SimSun" w:cstheme="minorHAnsi"/>
+                <w:color w:val="0070C0"/>
+                <w:sz w:val="20"/>
+                <w:szCs w:val="20"/>
+                <w:lang w:val="es-ES" w:eastAsia="zh-CN"/>
+              </w:rPr>
+              <w:t>.9</w:t>
+            </w:r>
           </w:p>
         </w:tc>
         <w:tc>
@@ -2790,6 +2992,14 @@
             <w:pPr>
               <w:spacing w:afterAutospacing="0"/>
             </w:pPr>
+            <w:r>
+              <w:rPr>
+                <w:b/>
+                <w:sz w:val="20"/>
+                <w:lang w:val="es-ES"/>
+              </w:rPr>
+              <w:t>Listado de usuarios (administrador)</w:t>
+            </w:r>
           </w:p>
         </w:tc>
       </w:tr>
@@ -2810,6 +3020,26 @@
                 <w:lang w:val="es-ES" w:eastAsia="zh-CN"/>
               </w:rPr>
             </w:pPr>
+            <w:r>
+              <w:rPr>
+                <w:rFonts w:eastAsia="SimSun" w:cstheme="minorHAnsi"/>
+                <w:color w:val="0070C0"/>
+                <w:sz w:val="20"/>
+                <w:szCs w:val="20"/>
+                <w:lang w:val="es-ES" w:eastAsia="zh-CN"/>
+              </w:rPr>
+              <w:t>R5</w:t>
+            </w:r>
+            <w:r>
+              <w:rPr>
+                <w:rFonts w:eastAsia="SimSun" w:cstheme="minorHAnsi"/>
+                <w:color w:val="0070C0"/>
+                <w:sz w:val="20"/>
+                <w:szCs w:val="20"/>
+                <w:lang w:val="es-ES" w:eastAsia="zh-CN"/>
+              </w:rPr>
+              <w:t>.10</w:t>
+            </w:r>
           </w:p>
         </w:tc>
         <w:tc>
@@ -2820,6 +3050,14 @@
             <w:pPr>
               <w:spacing w:afterAutospacing="0"/>
             </w:pPr>
+            <w:r>
+              <w:rPr>
+                <w:b/>
+                <w:sz w:val="20"/>
+                <w:lang w:val="es-ES"/>
+              </w:rPr>
+              <w:t>Eliminación de usuarios (administrador)</w:t>
+            </w:r>
           </w:p>
         </w:tc>
       </w:tr>
@@ -2840,6 +3078,26 @@
                 <w:lang w:val="es-ES" w:eastAsia="zh-CN"/>
               </w:rPr>
             </w:pPr>
+            <w:r>
+              <w:rPr>
+                <w:rFonts w:eastAsia="SimSun" w:cstheme="minorHAnsi"/>
+                <w:color w:val="0070C0"/>
+                <w:sz w:val="20"/>
+                <w:szCs w:val="20"/>
+                <w:lang w:val="es-ES" w:eastAsia="zh-CN"/>
+              </w:rPr>
+              <w:t>R5</w:t>
+            </w:r>
+            <w:r>
+              <w:rPr>
+                <w:rFonts w:eastAsia="SimSun" w:cstheme="minorHAnsi"/>
+                <w:color w:val="0070C0"/>
+                <w:sz w:val="20"/>
+                <w:szCs w:val="20"/>
+                <w:lang w:val="es-ES" w:eastAsia="zh-CN"/>
+              </w:rPr>
+              <w:t>.11</w:t>
+            </w:r>
           </w:p>
         </w:tc>
         <w:tc>
@@ -2850,6 +3108,14 @@
             <w:pPr>
               <w:spacing w:afterAutospacing="0"/>
             </w:pPr>
+            <w:r>
+              <w:rPr>
+                <w:b/>
+                <w:sz w:val="20"/>
+                <w:lang w:val="es-ES"/>
+              </w:rPr>
+              <w:t xml:space="preserve">Listado de cursos </w:t>
+            </w:r>
           </w:p>
         </w:tc>
       </w:tr>
@@ -2870,6 +3136,26 @@
                 <w:lang w:val="es-ES" w:eastAsia="zh-CN"/>
               </w:rPr>
             </w:pPr>
+            <w:r>
+              <w:rPr>
+                <w:rFonts w:eastAsia="SimSun" w:cstheme="minorHAnsi"/>
+                <w:color w:val="0070C0"/>
+                <w:sz w:val="20"/>
+                <w:szCs w:val="20"/>
+                <w:lang w:val="es-ES" w:eastAsia="zh-CN"/>
+              </w:rPr>
+              <w:t>R5</w:t>
+            </w:r>
+            <w:r>
+              <w:rPr>
+                <w:rFonts w:eastAsia="SimSun" w:cstheme="minorHAnsi"/>
+                <w:color w:val="0070C0"/>
+                <w:sz w:val="20"/>
+                <w:szCs w:val="20"/>
+                <w:lang w:val="es-ES" w:eastAsia="zh-CN"/>
+              </w:rPr>
+              <w:t>.12</w:t>
+            </w:r>
           </w:p>
         </w:tc>
         <w:tc>
@@ -2880,6 +3166,14 @@
             <w:pPr>
               <w:spacing w:afterAutospacing="0"/>
             </w:pPr>
+            <w:r>
+              <w:rPr>
+                <w:b/>
+                <w:sz w:val="20"/>
+                <w:lang w:val="es-ES"/>
+              </w:rPr>
+              <w:t>Listado de cursos matriculados</w:t>
+            </w:r>
           </w:p>
         </w:tc>
       </w:tr>
@@ -2900,6 +3194,26 @@
                 <w:lang w:val="es-ES" w:eastAsia="zh-CN"/>
               </w:rPr>
             </w:pPr>
+            <w:r>
+              <w:rPr>
+                <w:rFonts w:eastAsia="SimSun" w:cstheme="minorHAnsi"/>
+                <w:color w:val="0070C0"/>
+                <w:sz w:val="20"/>
+                <w:szCs w:val="20"/>
+                <w:lang w:val="es-ES" w:eastAsia="zh-CN"/>
+              </w:rPr>
+              <w:t>R5</w:t>
+            </w:r>
+            <w:r>
+              <w:rPr>
+                <w:rFonts w:eastAsia="SimSun" w:cstheme="minorHAnsi"/>
+                <w:color w:val="0070C0"/>
+                <w:sz w:val="20"/>
+                <w:szCs w:val="20"/>
+                <w:lang w:val="es-ES" w:eastAsia="zh-CN"/>
+              </w:rPr>
+              <w:t>.13</w:t>
+            </w:r>
           </w:p>
         </w:tc>
         <w:tc>
@@ -2910,6 +3224,14 @@
             <w:pPr>
               <w:spacing w:afterAutospacing="0"/>
             </w:pPr>
+            <w:r>
+              <w:rPr>
+                <w:b/>
+                <w:sz w:val="20"/>
+                <w:lang w:val="es-ES"/>
+              </w:rPr>
+              <w:t>Filtrado de cursos</w:t>
+            </w:r>
           </w:p>
         </w:tc>
       </w:tr>
@@ -2930,6 +3252,26 @@
                 <w:lang w:val="es-ES" w:eastAsia="zh-CN"/>
               </w:rPr>
             </w:pPr>
+            <w:r>
+              <w:rPr>
+                <w:rFonts w:eastAsia="SimSun" w:cstheme="minorHAnsi"/>
+                <w:color w:val="0070C0"/>
+                <w:sz w:val="20"/>
+                <w:szCs w:val="20"/>
+                <w:lang w:val="es-ES" w:eastAsia="zh-CN"/>
+              </w:rPr>
+              <w:t>R5</w:t>
+            </w:r>
+            <w:r>
+              <w:rPr>
+                <w:rFonts w:eastAsia="SimSun" w:cstheme="minorHAnsi"/>
+                <w:color w:val="0070C0"/>
+                <w:sz w:val="20"/>
+                <w:szCs w:val="20"/>
+                <w:lang w:val="es-ES" w:eastAsia="zh-CN"/>
+              </w:rPr>
+              <w:t>.14</w:t>
+            </w:r>
           </w:p>
         </w:tc>
         <w:tc>
@@ -2940,6 +3282,14 @@
             <w:pPr>
               <w:spacing w:afterAutospacing="0"/>
             </w:pPr>
+            <w:r>
+              <w:rPr>
+                <w:b/>
+                <w:sz w:val="20"/>
+                <w:lang w:val="es-ES"/>
+              </w:rPr>
+              <w:t>Descripción de cursos</w:t>
+            </w:r>
           </w:p>
         </w:tc>
       </w:tr>
@@ -2960,6 +3310,26 @@
                 <w:lang w:val="es-ES" w:eastAsia="zh-CN"/>
               </w:rPr>
             </w:pPr>
+            <w:r>
+              <w:rPr>
+                <w:rFonts w:eastAsia="SimSun" w:cstheme="minorHAnsi"/>
+                <w:color w:val="0070C0"/>
+                <w:sz w:val="20"/>
+                <w:szCs w:val="20"/>
+                <w:lang w:val="es-ES" w:eastAsia="zh-CN"/>
+              </w:rPr>
+              <w:t>R5</w:t>
+            </w:r>
+            <w:r>
+              <w:rPr>
+                <w:rFonts w:eastAsia="SimSun" w:cstheme="minorHAnsi"/>
+                <w:color w:val="0070C0"/>
+                <w:sz w:val="20"/>
+                <w:szCs w:val="20"/>
+                <w:lang w:val="es-ES" w:eastAsia="zh-CN"/>
+              </w:rPr>
+              <w:t>.15</w:t>
+            </w:r>
           </w:p>
         </w:tc>
         <w:tc>
@@ -2970,6 +3340,14 @@
             <w:pPr>
               <w:spacing w:afterAutospacing="0"/>
             </w:pPr>
+            <w:r>
+              <w:rPr>
+                <w:b/>
+                <w:sz w:val="20"/>
+                <w:lang w:val="es-ES"/>
+              </w:rPr>
+              <w:t>Compra de cursos</w:t>
+            </w:r>
           </w:p>
         </w:tc>
       </w:tr>
@@ -2990,6 +3368,26 @@
                 <w:lang w:val="es-ES" w:eastAsia="zh-CN"/>
               </w:rPr>
             </w:pPr>
+            <w:r>
+              <w:rPr>
+                <w:rFonts w:eastAsia="SimSun" w:cstheme="minorHAnsi"/>
+                <w:color w:val="0070C0"/>
+                <w:sz w:val="20"/>
+                <w:szCs w:val="20"/>
+                <w:lang w:val="es-ES" w:eastAsia="zh-CN"/>
+              </w:rPr>
+              <w:t>R5</w:t>
+            </w:r>
+            <w:r>
+              <w:rPr>
+                <w:rFonts w:eastAsia="SimSun" w:cstheme="minorHAnsi"/>
+                <w:color w:val="0070C0"/>
+                <w:sz w:val="20"/>
+                <w:szCs w:val="20"/>
+                <w:lang w:val="es-ES" w:eastAsia="zh-CN"/>
+              </w:rPr>
+              <w:t>.16</w:t>
+            </w:r>
           </w:p>
         </w:tc>
         <w:tc>
@@ -3000,6 +3398,14 @@
             <w:pPr>
               <w:spacing w:afterAutospacing="0"/>
             </w:pPr>
+            <w:r>
+              <w:rPr>
+                <w:b/>
+                <w:sz w:val="20"/>
+                <w:lang w:val="es-ES"/>
+              </w:rPr>
+              <w:t>Cursos sin plaza</w:t>
+            </w:r>
           </w:p>
         </w:tc>
       </w:tr>
@@ -3020,6 +3426,26 @@
                 <w:lang w:val="es-ES" w:eastAsia="zh-CN"/>
               </w:rPr>
             </w:pPr>
+            <w:r>
+              <w:rPr>
+                <w:rFonts w:eastAsia="SimSun" w:cstheme="minorHAnsi"/>
+                <w:color w:val="0070C0"/>
+                <w:sz w:val="20"/>
+                <w:szCs w:val="20"/>
+                <w:lang w:val="es-ES" w:eastAsia="zh-CN"/>
+              </w:rPr>
+              <w:t>R5</w:t>
+            </w:r>
+            <w:r>
+              <w:rPr>
+                <w:rFonts w:eastAsia="SimSun" w:cstheme="minorHAnsi"/>
+                <w:color w:val="0070C0"/>
+                <w:sz w:val="20"/>
+                <w:szCs w:val="20"/>
+                <w:lang w:val="es-ES" w:eastAsia="zh-CN"/>
+              </w:rPr>
+              <w:t>.17</w:t>
+            </w:r>
           </w:p>
         </w:tc>
         <w:tc>
@@ -3030,6 +3456,14 @@
             <w:pPr>
               <w:spacing w:afterAutospacing="0"/>
             </w:pPr>
+            <w:r>
+              <w:rPr>
+                <w:b/>
+                <w:sz w:val="20"/>
+                <w:lang w:val="es-ES"/>
+              </w:rPr>
+              <w:t>Inscripción a cursos</w:t>
+            </w:r>
           </w:p>
         </w:tc>
       </w:tr>
@@ -3037,7 +3471,6 @@
         <w:tc>
           <w:tcPr>
             <w:tcW w:w="680" w:type="dxa"/>
-            <w:vAlign w:val="center"/>
           </w:tcPr>
           <w:p>
             <w:pPr>
@@ -3059,6 +3492,1023 @@
                 <w:szCs w:val="20"/>
                 <w:lang w:val="es-ES" w:eastAsia="zh-CN"/>
               </w:rPr>
+              <w:t>R5</w:t>
+            </w:r>
+            <w:r>
+              <w:rPr>
+                <w:rFonts w:eastAsia="SimSun" w:cstheme="minorHAnsi"/>
+                <w:color w:val="0070C0"/>
+                <w:sz w:val="20"/>
+                <w:szCs w:val="20"/>
+                <w:lang w:val="es-ES" w:eastAsia="zh-CN"/>
+              </w:rPr>
+              <w:t>.1</w:t>
+            </w:r>
+            <w:r>
+              <w:rPr>
+                <w:rFonts w:eastAsia="SimSun" w:cstheme="minorHAnsi"/>
+                <w:color w:val="0070C0"/>
+                <w:sz w:val="20"/>
+                <w:szCs w:val="20"/>
+                <w:lang w:val="es-ES" w:eastAsia="zh-CN"/>
+              </w:rPr>
+              <w:t>8</w:t>
+            </w:r>
+          </w:p>
+        </w:tc>
+        <w:tc>
+          <w:tcPr>
+            <w:tcW w:w="10343" w:type="dxa"/>
+          </w:tcPr>
+          <w:p>
+            <w:pPr>
+              <w:spacing w:afterAutospacing="0"/>
+            </w:pPr>
+            <w:r>
+              <w:rPr>
+                <w:b/>
+                <w:sz w:val="20"/>
+                <w:lang w:val="es-ES"/>
+              </w:rPr>
+              <w:t>Matricula única</w:t>
+            </w:r>
+          </w:p>
+        </w:tc>
+      </w:tr>
+      <w:tr>
+        <w:tc>
+          <w:tcPr>
+            <w:tcW w:w="680" w:type="dxa"/>
+          </w:tcPr>
+          <w:p>
+            <w:pPr>
+              <w:spacing w:afterAutospacing="0"/>
+              <w:jc w:val="center"/>
+              <w:rPr>
+                <w:rFonts w:eastAsia="SimSun" w:cstheme="minorHAnsi"/>
+                <w:color w:val="0070C0"/>
+                <w:sz w:val="20"/>
+                <w:szCs w:val="20"/>
+                <w:lang w:val="es-ES" w:eastAsia="zh-CN"/>
+              </w:rPr>
+            </w:pPr>
+            <w:r>
+              <w:rPr>
+                <w:rFonts w:eastAsia="SimSun" w:cstheme="minorHAnsi"/>
+                <w:color w:val="0070C0"/>
+                <w:sz w:val="20"/>
+                <w:szCs w:val="20"/>
+                <w:lang w:val="es-ES" w:eastAsia="zh-CN"/>
+              </w:rPr>
+              <w:t>R5</w:t>
+            </w:r>
+            <w:r>
+              <w:rPr>
+                <w:rFonts w:eastAsia="SimSun" w:cstheme="minorHAnsi"/>
+                <w:color w:val="0070C0"/>
+                <w:sz w:val="20"/>
+                <w:szCs w:val="20"/>
+                <w:lang w:val="es-ES" w:eastAsia="zh-CN"/>
+              </w:rPr>
+              <w:t>.1</w:t>
+            </w:r>
+            <w:r>
+              <w:rPr>
+                <w:rFonts w:eastAsia="SimSun" w:cstheme="minorHAnsi"/>
+                <w:color w:val="0070C0"/>
+                <w:sz w:val="20"/>
+                <w:szCs w:val="20"/>
+                <w:lang w:val="es-ES" w:eastAsia="zh-CN"/>
+              </w:rPr>
+              <w:t>9</w:t>
+            </w:r>
+          </w:p>
+        </w:tc>
+        <w:tc>
+          <w:tcPr>
+            <w:tcW w:w="10343" w:type="dxa"/>
+          </w:tcPr>
+          <w:p>
+            <w:pPr>
+              <w:spacing w:afterAutospacing="0"/>
+            </w:pPr>
+            <w:r>
+              <w:rPr>
+                <w:b/>
+                <w:sz w:val="20"/>
+                <w:lang w:val="es-ES"/>
+              </w:rPr>
+              <w:t>Información empresa ofertante</w:t>
+            </w:r>
+          </w:p>
+        </w:tc>
+      </w:tr>
+      <w:tr>
+        <w:tc>
+          <w:tcPr>
+            <w:tcW w:w="680" w:type="dxa"/>
+          </w:tcPr>
+          <w:p>
+            <w:pPr>
+              <w:spacing w:afterAutospacing="0"/>
+              <w:jc w:val="center"/>
+              <w:rPr>
+                <w:rFonts w:eastAsia="SimSun" w:cstheme="minorHAnsi"/>
+                <w:color w:val="0070C0"/>
+                <w:sz w:val="20"/>
+                <w:szCs w:val="20"/>
+                <w:lang w:val="es-ES" w:eastAsia="zh-CN"/>
+              </w:rPr>
+            </w:pPr>
+            <w:r>
+              <w:rPr>
+                <w:rFonts w:eastAsia="SimSun" w:cstheme="minorHAnsi"/>
+                <w:color w:val="0070C0"/>
+                <w:sz w:val="20"/>
+                <w:szCs w:val="20"/>
+                <w:lang w:val="es-ES" w:eastAsia="zh-CN"/>
+              </w:rPr>
+              <w:t>R5</w:t>
+            </w:r>
+            <w:r>
+              <w:rPr>
+                <w:rFonts w:eastAsia="SimSun" w:cstheme="minorHAnsi"/>
+                <w:color w:val="0070C0"/>
+                <w:sz w:val="20"/>
+                <w:szCs w:val="20"/>
+                <w:lang w:val="es-ES" w:eastAsia="zh-CN"/>
+              </w:rPr>
+              <w:t>.</w:t>
+            </w:r>
+            <w:r>
+              <w:rPr>
+                <w:rFonts w:eastAsia="SimSun" w:cstheme="minorHAnsi"/>
+                <w:color w:val="0070C0"/>
+                <w:sz w:val="20"/>
+                <w:szCs w:val="20"/>
+                <w:lang w:val="es-ES" w:eastAsia="zh-CN"/>
+              </w:rPr>
+              <w:t>20</w:t>
+            </w:r>
+          </w:p>
+        </w:tc>
+        <w:tc>
+          <w:tcPr>
+            <w:tcW w:w="10343" w:type="dxa"/>
+          </w:tcPr>
+          <w:p>
+            <w:pPr>
+              <w:spacing w:afterAutospacing="0"/>
+            </w:pPr>
+            <w:r>
+              <w:rPr>
+                <w:b/>
+                <w:sz w:val="20"/>
+                <w:lang w:val="es-ES"/>
+              </w:rPr>
+              <w:t>No devoluciones</w:t>
+            </w:r>
+          </w:p>
+        </w:tc>
+      </w:tr>
+      <w:tr>
+        <w:tc>
+          <w:tcPr>
+            <w:tcW w:w="680" w:type="dxa"/>
+          </w:tcPr>
+          <w:p>
+            <w:pPr>
+              <w:spacing w:afterAutospacing="0"/>
+              <w:jc w:val="center"/>
+              <w:rPr>
+                <w:rFonts w:eastAsia="SimSun" w:cstheme="minorHAnsi"/>
+                <w:color w:val="0070C0"/>
+                <w:sz w:val="20"/>
+                <w:szCs w:val="20"/>
+                <w:lang w:val="es-ES" w:eastAsia="zh-CN"/>
+              </w:rPr>
+            </w:pPr>
+            <w:r>
+              <w:rPr>
+                <w:rFonts w:eastAsia="SimSun" w:cstheme="minorHAnsi"/>
+                <w:color w:val="0070C0"/>
+                <w:sz w:val="20"/>
+                <w:szCs w:val="20"/>
+                <w:lang w:val="es-ES" w:eastAsia="zh-CN"/>
+              </w:rPr>
+              <w:t>R5</w:t>
+            </w:r>
+            <w:r>
+              <w:rPr>
+                <w:rFonts w:eastAsia="SimSun" w:cstheme="minorHAnsi"/>
+                <w:color w:val="0070C0"/>
+                <w:sz w:val="20"/>
+                <w:szCs w:val="20"/>
+                <w:lang w:val="es-ES" w:eastAsia="zh-CN"/>
+              </w:rPr>
+              <w:t>.</w:t>
+            </w:r>
+            <w:r>
+              <w:rPr>
+                <w:rFonts w:eastAsia="SimSun" w:cstheme="minorHAnsi"/>
+                <w:color w:val="0070C0"/>
+                <w:sz w:val="20"/>
+                <w:szCs w:val="20"/>
+                <w:lang w:val="es-ES" w:eastAsia="zh-CN"/>
+              </w:rPr>
+              <w:t>21</w:t>
+            </w:r>
+          </w:p>
+        </w:tc>
+        <w:tc>
+          <w:tcPr>
+            <w:tcW w:w="10343" w:type="dxa"/>
+          </w:tcPr>
+          <w:p>
+            <w:pPr>
+              <w:spacing w:afterAutospacing="0"/>
+            </w:pPr>
+            <w:r>
+              <w:rPr>
+                <w:b/>
+                <w:sz w:val="20"/>
+              </w:rPr>
+              <w:t>Inicio de sesión</w:t>
+            </w:r>
+          </w:p>
+        </w:tc>
+      </w:tr>
+      <w:tr>
+        <w:tc>
+          <w:tcPr>
+            <w:tcW w:w="680" w:type="dxa"/>
+          </w:tcPr>
+          <w:p>
+            <w:pPr>
+              <w:spacing w:afterAutospacing="0"/>
+              <w:jc w:val="center"/>
+              <w:rPr>
+                <w:rFonts w:eastAsia="SimSun" w:cstheme="minorHAnsi"/>
+                <w:color w:val="0070C0"/>
+                <w:sz w:val="20"/>
+                <w:szCs w:val="20"/>
+                <w:lang w:val="es-ES" w:eastAsia="zh-CN"/>
+              </w:rPr>
+            </w:pPr>
+            <w:r>
+              <w:rPr>
+                <w:rFonts w:eastAsia="SimSun" w:cstheme="minorHAnsi"/>
+                <w:color w:val="0070C0"/>
+                <w:sz w:val="20"/>
+                <w:szCs w:val="20"/>
+                <w:lang w:val="es-ES" w:eastAsia="zh-CN"/>
+              </w:rPr>
+              <w:t>R5</w:t>
+            </w:r>
+            <w:r>
+              <w:rPr>
+                <w:rFonts w:eastAsia="SimSun" w:cstheme="minorHAnsi"/>
+                <w:color w:val="0070C0"/>
+                <w:sz w:val="20"/>
+                <w:szCs w:val="20"/>
+                <w:lang w:val="es-ES" w:eastAsia="zh-CN"/>
+              </w:rPr>
+              <w:t>.</w:t>
+            </w:r>
+            <w:r>
+              <w:rPr>
+                <w:rFonts w:eastAsia="SimSun" w:cstheme="minorHAnsi"/>
+                <w:color w:val="0070C0"/>
+                <w:sz w:val="20"/>
+                <w:szCs w:val="20"/>
+                <w:lang w:val="es-ES" w:eastAsia="zh-CN"/>
+              </w:rPr>
+              <w:t>22</w:t>
+            </w:r>
+          </w:p>
+        </w:tc>
+        <w:tc>
+          <w:tcPr>
+            <w:tcW w:w="10343" w:type="dxa"/>
+          </w:tcPr>
+          <w:p>
+            <w:pPr>
+              <w:spacing w:afterAutospacing="0"/>
+            </w:pPr>
+            <w:r>
+              <w:rPr>
+                <w:b/>
+                <w:sz w:val="20"/>
+              </w:rPr>
+              <w:t>Cierre de sesión</w:t>
+            </w:r>
+          </w:p>
+        </w:tc>
+      </w:tr>
+      <w:tr>
+        <w:tc>
+          <w:tcPr>
+            <w:tcW w:w="680" w:type="dxa"/>
+          </w:tcPr>
+          <w:p>
+            <w:pPr>
+              <w:spacing w:afterAutospacing="0"/>
+              <w:jc w:val="center"/>
+              <w:rPr>
+                <w:rFonts w:eastAsia="SimSun" w:cstheme="minorHAnsi"/>
+                <w:color w:val="0070C0"/>
+                <w:sz w:val="20"/>
+                <w:szCs w:val="20"/>
+                <w:lang w:val="es-ES" w:eastAsia="zh-CN"/>
+              </w:rPr>
+            </w:pPr>
+            <w:r>
+              <w:rPr>
+                <w:rFonts w:eastAsia="SimSun" w:cstheme="minorHAnsi"/>
+                <w:color w:val="0070C0"/>
+                <w:sz w:val="20"/>
+                <w:szCs w:val="20"/>
+                <w:lang w:val="es-ES" w:eastAsia="zh-CN"/>
+              </w:rPr>
+              <w:t>R5</w:t>
+            </w:r>
+            <w:r>
+              <w:rPr>
+                <w:rFonts w:eastAsia="SimSun" w:cstheme="minorHAnsi"/>
+                <w:color w:val="0070C0"/>
+                <w:sz w:val="20"/>
+                <w:szCs w:val="20"/>
+                <w:lang w:val="es-ES" w:eastAsia="zh-CN"/>
+              </w:rPr>
+              <w:t>.</w:t>
+            </w:r>
+            <w:r>
+              <w:rPr>
+                <w:rFonts w:eastAsia="SimSun" w:cstheme="minorHAnsi"/>
+                <w:color w:val="0070C0"/>
+                <w:sz w:val="20"/>
+                <w:szCs w:val="20"/>
+                <w:lang w:val="es-ES" w:eastAsia="zh-CN"/>
+              </w:rPr>
+              <w:t>23</w:t>
+            </w:r>
+          </w:p>
+        </w:tc>
+        <w:tc>
+          <w:tcPr>
+            <w:tcW w:w="10343" w:type="dxa"/>
+          </w:tcPr>
+          <w:p>
+            <w:pPr>
+              <w:spacing w:afterAutospacing="0"/>
+            </w:pPr>
+            <w:r>
+              <w:rPr>
+                <w:b/>
+                <w:sz w:val="20"/>
+                <w:lang w:val="es-ES"/>
+              </w:rPr>
+              <w:t>Disponibilidad de búsqueda de cursos</w:t>
+            </w:r>
+          </w:p>
+        </w:tc>
+      </w:tr>
+      <w:tr>
+        <w:tc>
+          <w:tcPr>
+            <w:tcW w:w="680" w:type="dxa"/>
+          </w:tcPr>
+          <w:p>
+            <w:pPr>
+              <w:spacing w:afterAutospacing="0"/>
+              <w:jc w:val="center"/>
+              <w:rPr>
+                <w:rFonts w:eastAsia="SimSun" w:cstheme="minorHAnsi"/>
+                <w:color w:val="0070C0"/>
+                <w:sz w:val="20"/>
+                <w:szCs w:val="20"/>
+                <w:lang w:val="es-ES" w:eastAsia="zh-CN"/>
+              </w:rPr>
+            </w:pPr>
+            <w:r>
+              <w:rPr>
+                <w:rFonts w:eastAsia="SimSun" w:cstheme="minorHAnsi"/>
+                <w:color w:val="0070C0"/>
+                <w:sz w:val="20"/>
+                <w:szCs w:val="20"/>
+                <w:lang w:val="es-ES" w:eastAsia="zh-CN"/>
+              </w:rPr>
+              <w:t>R5</w:t>
+            </w:r>
+            <w:r>
+              <w:rPr>
+                <w:rFonts w:eastAsia="SimSun" w:cstheme="minorHAnsi"/>
+                <w:color w:val="0070C0"/>
+                <w:sz w:val="20"/>
+                <w:szCs w:val="20"/>
+                <w:lang w:val="es-ES" w:eastAsia="zh-CN"/>
+              </w:rPr>
+              <w:t>.</w:t>
+            </w:r>
+            <w:r>
+              <w:rPr>
+                <w:rFonts w:eastAsia="SimSun" w:cstheme="minorHAnsi"/>
+                <w:color w:val="0070C0"/>
+                <w:sz w:val="20"/>
+                <w:szCs w:val="20"/>
+                <w:lang w:val="es-ES" w:eastAsia="zh-CN"/>
+              </w:rPr>
+              <w:t>24</w:t>
+            </w:r>
+          </w:p>
+        </w:tc>
+        <w:tc>
+          <w:tcPr>
+            <w:tcW w:w="10343" w:type="dxa"/>
+          </w:tcPr>
+          <w:p>
+            <w:pPr>
+              <w:spacing w:afterAutospacing="0"/>
+            </w:pPr>
+            <w:r>
+              <w:rPr>
+                <w:b/>
+                <w:sz w:val="20"/>
+                <w:lang w:val="es-ES"/>
+              </w:rPr>
+              <w:t>Compra rápida</w:t>
+            </w:r>
+          </w:p>
+        </w:tc>
+      </w:tr>
+      <w:tr>
+        <w:tc>
+          <w:tcPr>
+            <w:tcW w:w="680" w:type="dxa"/>
+          </w:tcPr>
+          <w:p>
+            <w:pPr>
+              <w:spacing w:afterAutospacing="0"/>
+              <w:jc w:val="center"/>
+              <w:rPr>
+                <w:rFonts w:eastAsia="SimSun" w:cstheme="minorHAnsi"/>
+                <w:color w:val="0070C0"/>
+                <w:sz w:val="20"/>
+                <w:szCs w:val="20"/>
+                <w:lang w:val="es-ES" w:eastAsia="zh-CN"/>
+              </w:rPr>
+            </w:pPr>
+            <w:r>
+              <w:rPr>
+                <w:rFonts w:eastAsia="SimSun" w:cstheme="minorHAnsi"/>
+                <w:color w:val="0070C0"/>
+                <w:sz w:val="20"/>
+                <w:szCs w:val="20"/>
+                <w:lang w:val="es-ES" w:eastAsia="zh-CN"/>
+              </w:rPr>
+              <w:t>R5</w:t>
+            </w:r>
+            <w:r>
+              <w:rPr>
+                <w:rFonts w:eastAsia="SimSun" w:cstheme="minorHAnsi"/>
+                <w:color w:val="0070C0"/>
+                <w:sz w:val="20"/>
+                <w:szCs w:val="20"/>
+                <w:lang w:val="es-ES" w:eastAsia="zh-CN"/>
+              </w:rPr>
+              <w:t>.</w:t>
+            </w:r>
+            <w:r>
+              <w:rPr>
+                <w:rFonts w:eastAsia="SimSun" w:cstheme="minorHAnsi"/>
+                <w:color w:val="0070C0"/>
+                <w:sz w:val="20"/>
+                <w:szCs w:val="20"/>
+                <w:lang w:val="es-ES" w:eastAsia="zh-CN"/>
+              </w:rPr>
+              <w:t>25</w:t>
+            </w:r>
+          </w:p>
+        </w:tc>
+        <w:tc>
+          <w:tcPr>
+            <w:tcW w:w="10343" w:type="dxa"/>
+          </w:tcPr>
+          <w:p>
+            <w:pPr>
+              <w:spacing w:afterAutospacing="0"/>
+            </w:pPr>
+            <w:r>
+              <w:rPr>
+                <w:b/>
+                <w:sz w:val="20"/>
+                <w:lang w:val="es-ES"/>
+              </w:rPr>
+              <w:t>Seguridad durante la compra</w:t>
+            </w:r>
+          </w:p>
+        </w:tc>
+      </w:tr>
+      <w:tr>
+        <w:tc>
+          <w:tcPr>
+            <w:tcW w:w="680" w:type="dxa"/>
+          </w:tcPr>
+          <w:p>
+            <w:pPr>
+              <w:spacing w:afterAutospacing="0"/>
+              <w:jc w:val="center"/>
+              <w:rPr>
+                <w:rFonts w:eastAsia="SimSun" w:cstheme="minorHAnsi"/>
+                <w:color w:val="0070C0"/>
+                <w:sz w:val="20"/>
+                <w:szCs w:val="20"/>
+                <w:lang w:val="es-ES" w:eastAsia="zh-CN"/>
+              </w:rPr>
+            </w:pPr>
+            <w:r>
+              <w:rPr>
+                <w:rFonts w:eastAsia="SimSun" w:cstheme="minorHAnsi"/>
+                <w:color w:val="0070C0"/>
+                <w:sz w:val="20"/>
+                <w:szCs w:val="20"/>
+                <w:lang w:val="es-ES" w:eastAsia="zh-CN"/>
+              </w:rPr>
+              <w:t>R5</w:t>
+            </w:r>
+            <w:r>
+              <w:rPr>
+                <w:rFonts w:eastAsia="SimSun" w:cstheme="minorHAnsi"/>
+                <w:color w:val="0070C0"/>
+                <w:sz w:val="20"/>
+                <w:szCs w:val="20"/>
+                <w:lang w:val="es-ES" w:eastAsia="zh-CN"/>
+              </w:rPr>
+              <w:t>.</w:t>
+            </w:r>
+            <w:r>
+              <w:rPr>
+                <w:rFonts w:eastAsia="SimSun" w:cstheme="minorHAnsi"/>
+                <w:color w:val="0070C0"/>
+                <w:sz w:val="20"/>
+                <w:szCs w:val="20"/>
+                <w:lang w:val="es-ES" w:eastAsia="zh-CN"/>
+              </w:rPr>
+              <w:t>26</w:t>
+            </w:r>
+          </w:p>
+        </w:tc>
+        <w:tc>
+          <w:tcPr>
+            <w:tcW w:w="10343" w:type="dxa"/>
+          </w:tcPr>
+          <w:p>
+            <w:pPr>
+              <w:spacing w:afterAutospacing="0"/>
+            </w:pPr>
+            <w:r>
+              <w:rPr>
+                <w:b/>
+                <w:sz w:val="20"/>
+              </w:rPr>
+              <w:t>Interfaz en español</w:t>
+            </w:r>
+          </w:p>
+        </w:tc>
+      </w:tr>
+      <w:tr>
+        <w:tc>
+          <w:tcPr>
+            <w:tcW w:w="680" w:type="dxa"/>
+          </w:tcPr>
+          <w:p>
+            <w:pPr>
+              <w:spacing w:afterAutospacing="0"/>
+              <w:jc w:val="center"/>
+              <w:rPr>
+                <w:rFonts w:eastAsia="SimSun" w:cstheme="minorHAnsi"/>
+                <w:color w:val="0070C0"/>
+                <w:sz w:val="20"/>
+                <w:szCs w:val="20"/>
+                <w:lang w:val="es-ES" w:eastAsia="zh-CN"/>
+              </w:rPr>
+            </w:pPr>
+            <w:r>
+              <w:rPr>
+                <w:rFonts w:eastAsia="SimSun" w:cstheme="minorHAnsi"/>
+                <w:color w:val="0070C0"/>
+                <w:sz w:val="20"/>
+                <w:szCs w:val="20"/>
+                <w:lang w:val="es-ES" w:eastAsia="zh-CN"/>
+              </w:rPr>
+              <w:t>R5</w:t>
+            </w:r>
+            <w:r>
+              <w:rPr>
+                <w:rFonts w:eastAsia="SimSun" w:cstheme="minorHAnsi"/>
+                <w:color w:val="0070C0"/>
+                <w:sz w:val="20"/>
+                <w:szCs w:val="20"/>
+                <w:lang w:val="es-ES" w:eastAsia="zh-CN"/>
+              </w:rPr>
+              <w:t>.</w:t>
+            </w:r>
+            <w:r>
+              <w:rPr>
+                <w:rFonts w:eastAsia="SimSun" w:cstheme="minorHAnsi"/>
+                <w:color w:val="0070C0"/>
+                <w:sz w:val="20"/>
+                <w:szCs w:val="20"/>
+                <w:lang w:val="es-ES" w:eastAsia="zh-CN"/>
+              </w:rPr>
+              <w:t>27</w:t>
+            </w:r>
+          </w:p>
+        </w:tc>
+        <w:tc>
+          <w:tcPr>
+            <w:tcW w:w="10343" w:type="dxa"/>
+          </w:tcPr>
+          <w:p>
+            <w:pPr>
+              <w:spacing w:afterAutospacing="0"/>
+            </w:pPr>
+            <w:r>
+              <w:rPr>
+                <w:b/>
+                <w:sz w:val="20"/>
+                <w:lang w:val="es-ES"/>
+              </w:rPr>
+              <w:t>Solicitud de datos de cliente</w:t>
+            </w:r>
+          </w:p>
+        </w:tc>
+      </w:tr>
+      <w:tr>
+        <w:tc>
+          <w:tcPr>
+            <w:tcW w:w="680" w:type="dxa"/>
+          </w:tcPr>
+          <w:p>
+            <w:pPr>
+              <w:spacing w:afterAutospacing="0"/>
+              <w:jc w:val="center"/>
+              <w:rPr>
+                <w:rFonts w:eastAsia="SimSun" w:cstheme="minorHAnsi"/>
+                <w:color w:val="0070C0"/>
+                <w:sz w:val="20"/>
+                <w:szCs w:val="20"/>
+                <w:lang w:val="es-ES" w:eastAsia="zh-CN"/>
+              </w:rPr>
+            </w:pPr>
+            <w:r>
+              <w:rPr>
+                <w:rFonts w:eastAsia="SimSun" w:cstheme="minorHAnsi"/>
+                <w:color w:val="0070C0"/>
+                <w:sz w:val="20"/>
+                <w:szCs w:val="20"/>
+                <w:lang w:val="es-ES" w:eastAsia="zh-CN"/>
+              </w:rPr>
+              <w:t>R5</w:t>
+            </w:r>
+            <w:r>
+              <w:rPr>
+                <w:rFonts w:eastAsia="SimSun" w:cstheme="minorHAnsi"/>
+                <w:color w:val="0070C0"/>
+                <w:sz w:val="20"/>
+                <w:szCs w:val="20"/>
+                <w:lang w:val="es-ES" w:eastAsia="zh-CN"/>
+              </w:rPr>
+              <w:t>.</w:t>
+            </w:r>
+            <w:r>
+              <w:rPr>
+                <w:rFonts w:eastAsia="SimSun" w:cstheme="minorHAnsi"/>
+                <w:color w:val="0070C0"/>
+                <w:sz w:val="20"/>
+                <w:szCs w:val="20"/>
+                <w:lang w:val="es-ES" w:eastAsia="zh-CN"/>
+              </w:rPr>
+              <w:t>28</w:t>
+            </w:r>
+          </w:p>
+        </w:tc>
+        <w:tc>
+          <w:tcPr>
+            <w:tcW w:w="10343" w:type="dxa"/>
+          </w:tcPr>
+          <w:p>
+            <w:pPr>
+              <w:spacing w:afterAutospacing="0"/>
+            </w:pPr>
+            <w:r>
+              <w:rPr>
+                <w:b/>
+                <w:sz w:val="20"/>
+                <w:lang w:val="es-ES"/>
+              </w:rPr>
+              <w:t>Solicitud de datos de pago</w:t>
+            </w:r>
+          </w:p>
+        </w:tc>
+      </w:tr>
+      <w:tr>
+        <w:tc>
+          <w:tcPr>
+            <w:tcW w:w="680" w:type="dxa"/>
+          </w:tcPr>
+          <w:p>
+            <w:pPr>
+              <w:spacing w:afterAutospacing="0"/>
+              <w:jc w:val="center"/>
+              <w:rPr>
+                <w:rFonts w:eastAsia="SimSun" w:cstheme="minorHAnsi"/>
+                <w:color w:val="0070C0"/>
+                <w:sz w:val="20"/>
+                <w:szCs w:val="20"/>
+                <w:lang w:val="es-ES" w:eastAsia="zh-CN"/>
+              </w:rPr>
+            </w:pPr>
+            <w:r>
+              <w:rPr>
+                <w:rFonts w:eastAsia="SimSun" w:cstheme="minorHAnsi"/>
+                <w:color w:val="0070C0"/>
+                <w:sz w:val="20"/>
+                <w:szCs w:val="20"/>
+                <w:lang w:val="es-ES" w:eastAsia="zh-CN"/>
+              </w:rPr>
+              <w:t>R5</w:t>
+            </w:r>
+            <w:r>
+              <w:rPr>
+                <w:rFonts w:eastAsia="SimSun" w:cstheme="minorHAnsi"/>
+                <w:color w:val="0070C0"/>
+                <w:sz w:val="20"/>
+                <w:szCs w:val="20"/>
+                <w:lang w:val="es-ES" w:eastAsia="zh-CN"/>
+              </w:rPr>
+              <w:t>.</w:t>
+            </w:r>
+            <w:r>
+              <w:rPr>
+                <w:rFonts w:eastAsia="SimSun" w:cstheme="minorHAnsi"/>
+                <w:color w:val="0070C0"/>
+                <w:sz w:val="20"/>
+                <w:szCs w:val="20"/>
+                <w:lang w:val="es-ES" w:eastAsia="zh-CN"/>
+              </w:rPr>
+              <w:t>29</w:t>
+            </w:r>
+          </w:p>
+        </w:tc>
+        <w:tc>
+          <w:tcPr>
+            <w:tcW w:w="10343" w:type="dxa"/>
+          </w:tcPr>
+          <w:p>
+            <w:pPr>
+              <w:spacing w:afterAutospacing="0"/>
+            </w:pPr>
+            <w:r>
+              <w:rPr>
+                <w:b/>
+                <w:sz w:val="20"/>
+                <w:lang w:val="es-ES"/>
+              </w:rPr>
+              <w:t>Cancelación de inscripción</w:t>
+            </w:r>
+          </w:p>
+        </w:tc>
+      </w:tr>
+      <w:tr>
+        <w:tc>
+          <w:tcPr>
+            <w:tcW w:w="680" w:type="dxa"/>
+          </w:tcPr>
+          <w:p>
+            <w:pPr>
+              <w:spacing w:afterAutospacing="0"/>
+              <w:jc w:val="center"/>
+              <w:rPr>
+                <w:rFonts w:eastAsia="SimSun" w:cstheme="minorHAnsi"/>
+                <w:color w:val="0070C0"/>
+                <w:sz w:val="20"/>
+                <w:szCs w:val="20"/>
+                <w:lang w:val="es-ES" w:eastAsia="zh-CN"/>
+              </w:rPr>
+            </w:pPr>
+            <w:r>
+              <w:rPr>
+                <w:rFonts w:eastAsia="SimSun" w:cstheme="minorHAnsi"/>
+                <w:color w:val="0070C0"/>
+                <w:sz w:val="20"/>
+                <w:szCs w:val="20"/>
+                <w:lang w:val="es-ES" w:eastAsia="zh-CN"/>
+              </w:rPr>
+              <w:t>R5</w:t>
+            </w:r>
+            <w:r>
+              <w:rPr>
+                <w:rFonts w:eastAsia="SimSun" w:cstheme="minorHAnsi"/>
+                <w:color w:val="0070C0"/>
+                <w:sz w:val="20"/>
+                <w:szCs w:val="20"/>
+                <w:lang w:val="es-ES" w:eastAsia="zh-CN"/>
+              </w:rPr>
+              <w:t>.</w:t>
+            </w:r>
+            <w:r>
+              <w:rPr>
+                <w:rFonts w:eastAsia="SimSun" w:cstheme="minorHAnsi"/>
+                <w:color w:val="0070C0"/>
+                <w:sz w:val="20"/>
+                <w:szCs w:val="20"/>
+                <w:lang w:val="es-ES" w:eastAsia="zh-CN"/>
+              </w:rPr>
+              <w:t>30</w:t>
+            </w:r>
+          </w:p>
+        </w:tc>
+        <w:tc>
+          <w:tcPr>
+            <w:tcW w:w="10343" w:type="dxa"/>
+          </w:tcPr>
+          <w:p>
+            <w:pPr>
+              <w:spacing w:afterAutospacing="0"/>
+            </w:pPr>
+            <w:r>
+              <w:rPr>
+                <w:b/>
+                <w:sz w:val="20"/>
+                <w:lang w:val="es-ES"/>
+              </w:rPr>
+              <w:t>Finalización de compra</w:t>
+            </w:r>
+          </w:p>
+        </w:tc>
+      </w:tr>
+      <w:tr>
+        <w:tc>
+          <w:tcPr>
+            <w:tcW w:w="680" w:type="dxa"/>
+          </w:tcPr>
+          <w:p>
+            <w:pPr>
+              <w:spacing w:afterAutospacing="0"/>
+              <w:jc w:val="center"/>
+              <w:rPr>
+                <w:rFonts w:eastAsia="SimSun" w:cstheme="minorHAnsi"/>
+                <w:color w:val="0070C0"/>
+                <w:sz w:val="20"/>
+                <w:szCs w:val="20"/>
+                <w:lang w:val="es-ES" w:eastAsia="zh-CN"/>
+              </w:rPr>
+            </w:pPr>
+            <w:r>
+              <w:rPr>
+                <w:rFonts w:eastAsia="SimSun" w:cstheme="minorHAnsi"/>
+                <w:color w:val="0070C0"/>
+                <w:sz w:val="20"/>
+                <w:szCs w:val="20"/>
+                <w:lang w:val="es-ES" w:eastAsia="zh-CN"/>
+              </w:rPr>
+              <w:t>R5</w:t>
+            </w:r>
+            <w:r>
+              <w:rPr>
+                <w:rFonts w:eastAsia="SimSun" w:cstheme="minorHAnsi"/>
+                <w:color w:val="0070C0"/>
+                <w:sz w:val="20"/>
+                <w:szCs w:val="20"/>
+                <w:lang w:val="es-ES" w:eastAsia="zh-CN"/>
+              </w:rPr>
+              <w:t>.</w:t>
+            </w:r>
+            <w:r>
+              <w:rPr>
+                <w:rFonts w:eastAsia="SimSun" w:cstheme="minorHAnsi"/>
+                <w:color w:val="0070C0"/>
+                <w:sz w:val="20"/>
+                <w:szCs w:val="20"/>
+                <w:lang w:val="es-ES" w:eastAsia="zh-CN"/>
+              </w:rPr>
+              <w:t>31</w:t>
+            </w:r>
+          </w:p>
+        </w:tc>
+        <w:tc>
+          <w:tcPr>
+            <w:tcW w:w="10343" w:type="dxa"/>
+          </w:tcPr>
+          <w:p>
+            <w:pPr>
+              <w:spacing w:afterAutospacing="0"/>
+            </w:pPr>
+            <w:r>
+              <w:rPr>
+                <w:b/>
+                <w:sz w:val="20"/>
+                <w:lang w:val="es-ES"/>
+              </w:rPr>
+              <w:t>Notificación de confirmación de pago</w:t>
+            </w:r>
+          </w:p>
+        </w:tc>
+      </w:tr>
+      <w:tr>
+        <w:tc>
+          <w:tcPr>
+            <w:tcW w:w="680" w:type="dxa"/>
+          </w:tcPr>
+          <w:p>
+            <w:pPr>
+              <w:spacing w:afterAutospacing="0"/>
+              <w:jc w:val="center"/>
+              <w:rPr>
+                <w:rFonts w:eastAsia="SimSun" w:cstheme="minorHAnsi"/>
+                <w:color w:val="0070C0"/>
+                <w:sz w:val="20"/>
+                <w:szCs w:val="20"/>
+                <w:lang w:val="es-ES" w:eastAsia="zh-CN"/>
+              </w:rPr>
+            </w:pPr>
+            <w:r>
+              <w:rPr>
+                <w:rFonts w:eastAsia="SimSun" w:cstheme="minorHAnsi"/>
+                <w:color w:val="0070C0"/>
+                <w:sz w:val="20"/>
+                <w:szCs w:val="20"/>
+                <w:lang w:val="es-ES" w:eastAsia="zh-CN"/>
+              </w:rPr>
+              <w:t>R5</w:t>
+            </w:r>
+            <w:r>
+              <w:rPr>
+                <w:rFonts w:eastAsia="SimSun" w:cstheme="minorHAnsi"/>
+                <w:color w:val="0070C0"/>
+                <w:sz w:val="20"/>
+                <w:szCs w:val="20"/>
+                <w:lang w:val="es-ES" w:eastAsia="zh-CN"/>
+              </w:rPr>
+              <w:t>.</w:t>
+            </w:r>
+            <w:r>
+              <w:rPr>
+                <w:rFonts w:eastAsia="SimSun" w:cstheme="minorHAnsi"/>
+                <w:color w:val="0070C0"/>
+                <w:sz w:val="20"/>
+                <w:szCs w:val="20"/>
+                <w:lang w:val="es-ES" w:eastAsia="zh-CN"/>
+              </w:rPr>
+              <w:t>32</w:t>
+            </w:r>
+          </w:p>
+        </w:tc>
+        <w:tc>
+          <w:tcPr>
+            <w:tcW w:w="10343" w:type="dxa"/>
+          </w:tcPr>
+          <w:p>
+            <w:pPr>
+              <w:spacing w:afterAutospacing="0"/>
+            </w:pPr>
+            <w:r>
+              <w:rPr>
+                <w:b/>
+                <w:sz w:val="20"/>
+                <w:lang w:val="es-ES"/>
+              </w:rPr>
+              <w:t>Imagen de curso</w:t>
+            </w:r>
+          </w:p>
+        </w:tc>
+      </w:tr>
+      <w:tr>
+        <w:tc>
+          <w:tcPr>
+            <w:tcW w:w="680" w:type="dxa"/>
+          </w:tcPr>
+          <w:p>
+            <w:pPr>
+              <w:spacing w:afterAutospacing="0"/>
+              <w:jc w:val="center"/>
+              <w:rPr>
+                <w:rFonts w:eastAsia="SimSun" w:cstheme="minorHAnsi"/>
+                <w:color w:val="0070C0"/>
+                <w:sz w:val="20"/>
+                <w:szCs w:val="20"/>
+                <w:lang w:val="es-ES" w:eastAsia="zh-CN"/>
+              </w:rPr>
+            </w:pPr>
+            <w:r>
+              <w:rPr>
+                <w:rFonts w:eastAsia="SimSun" w:cstheme="minorHAnsi"/>
+                <w:color w:val="0070C0"/>
+                <w:sz w:val="20"/>
+                <w:szCs w:val="20"/>
+                <w:lang w:val="es-ES" w:eastAsia="zh-CN"/>
+              </w:rPr>
               <w:t>R6</w:t>
             </w:r>
           </w:p>
@@ -3072,7 +4522,12 @@
               <w:spacing w:afterAutospacing="0"/>
             </w:pPr>
             <w:r>
-              <w:t>El producto final vendrá acompañado de un manual de usuario</w:t>
+              <w:rPr>
+                <w:b/>
+                <w:sz w:val="20"/>
+                <w:lang w:val="es-ES"/>
+              </w:rPr>
+              <w:t>Manual de usuario</w:t>
             </w:r>
           </w:p>
         </w:tc>
@@ -3142,6 +4597,15 @@
             </w:r>
             <w:r>
               <w:t>.</w:t>
+            </w:r>
+          </w:p>
+          <w:p>
+            <w:pPr>
+              <w:spacing w:afterAutospacing="0"/>
+              <w:jc w:val="both"/>
+            </w:pPr>
+            <w:r>
+              <w:t>- Requisitos críticos y altos completados</w:t>
             </w:r>
           </w:p>
           <w:p>
@@ -3721,7 +5185,6 @@
               <w:jc w:val="both"/>
             </w:pPr>
             <w:r>
-              <w:lastRenderedPageBreak/>
               <w:t xml:space="preserve">Teniendo en cuenta el alcance del proyecto y los trabajadores, estimamos un presupuesto de: </w:t>
             </w:r>
             <w:r>
@@ -4418,6 +5881,7 @@
         <w:rPr>
           <w:b/>
         </w:rPr>
+        <w:lastRenderedPageBreak/>
         <w:t>APRO</w:t>
       </w:r>
       <w:r>
@@ -4583,7 +6047,7 @@
                   <v:stroke endcap="round"/>
                   <v:path shadowok="f" o:extrusionok="f" fillok="f" insetpenok="f"/>
                   <o:lock v:ext="edit" rotation="t" aspectratio="t" verticies="t" text="t" shapetype="t"/>
-                  <o:ink i="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" annotation="t"/>
+                  <o:ink i="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" annotation="t"/>
                 </v:rect>
               </w:pict>
             </w:r>
@@ -4607,7 +6071,7 @@
                   <v:stroke endcap="round"/>
                   <v:path shadowok="f" o:extrusionok="f" fillok="f" insetpenok="f"/>
                   <o:lock v:ext="edit" rotation="t" aspectratio="t" verticies="t" text="t" shapetype="t"/>
-                  <o:ink i="AF4dAgYGARBYz1SK5pfFT48G+LrS4ZsiAwZIEEUjRiMFAzgLZBkjMgqBx///D4DH//8PMwqBx///&#10;D4DH//8POAkA/v8DAAAAAAAKFAECQAEAEF//Cj9AIwHAs2GNcDtg&#10;" annotation="t"/>
+                  <o:ink i="AF4dAgQEARBYz1SK5pfFT48G+LrS4ZsiAwZIEEUjRiMFAzgLZBkjMgqBx///D4DH//8PMwqBx///&#10;D4DH//8POAkA/v8DAAAAAAAKFAECQAEAEF//Cj9AIwHAs2GNcDtg&#10;" annotation="t"/>
                 </v:rect>
               </w:pict>
             </w:r>
@@ -6435,67 +7899,6 @@
 </file>
 
 <file path=customXml/item1.xml><?xml version="1.0" encoding="utf-8"?>
-<p:properties xmlns:p="http://schemas.microsoft.com/office/2006/metadata/properties" xmlns:xsi="http://www.w3.org/2001/XMLSchema-instance" xmlns:pc="http://schemas.microsoft.com/office/infopath/2007/PartnerControls">
-  <documentManagement>
-    <Has_Teacher_Only_SectionGroup xmlns="aa1b221f-73c9-4a68-852c-edef620d9b64" xsi:nil="true"/>
-    <Teachers xmlns="aa1b221f-73c9-4a68-852c-edef620d9b64">
-      <UserInfo>
-        <DisplayName/>
-        <AccountId xsi:nil="true"/>
-        <AccountType/>
-      </UserInfo>
-    </Teachers>
-    <IsNotebookLocked xmlns="aa1b221f-73c9-4a68-852c-edef620d9b64" xsi:nil="true"/>
-    <CultureName xmlns="aa1b221f-73c9-4a68-852c-edef620d9b64" xsi:nil="true"/>
-    <Owner xmlns="aa1b221f-73c9-4a68-852c-edef620d9b64">
-      <UserInfo>
-        <DisplayName/>
-        <AccountId xsi:nil="true"/>
-        <AccountType/>
-      </UserInfo>
-    </Owner>
-    <Distribution_Groups xmlns="aa1b221f-73c9-4a68-852c-edef620d9b64" xsi:nil="true"/>
-    <TeamsChannelId xmlns="aa1b221f-73c9-4a68-852c-edef620d9b64" xsi:nil="true"/>
-    <Invited_Teachers xmlns="aa1b221f-73c9-4a68-852c-edef620d9b64" xsi:nil="true"/>
-    <NotebookType xmlns="aa1b221f-73c9-4a68-852c-edef620d9b64" xsi:nil="true"/>
-    <AppVersion xmlns="aa1b221f-73c9-4a68-852c-edef620d9b64" xsi:nil="true"/>
-    <DefaultSectionNames xmlns="aa1b221f-73c9-4a68-852c-edef620d9b64" xsi:nil="true"/>
-    <Is_Collaboration_Space_Locked xmlns="aa1b221f-73c9-4a68-852c-edef620d9b64" xsi:nil="true"/>
-    <Templates xmlns="aa1b221f-73c9-4a68-852c-edef620d9b64" xsi:nil="true"/>
-    <FolderType xmlns="aa1b221f-73c9-4a68-852c-edef620d9b64" xsi:nil="true"/>
-    <Student_Groups xmlns="aa1b221f-73c9-4a68-852c-edef620d9b64">
-      <UserInfo>
-        <DisplayName/>
-        <AccountId xsi:nil="true"/>
-        <AccountType/>
-      </UserInfo>
-    </Student_Groups>
-    <Math_Settings xmlns="aa1b221f-73c9-4a68-852c-edef620d9b64" xsi:nil="true"/>
-    <Self_Registration_Enabled xmlns="aa1b221f-73c9-4a68-852c-edef620d9b64" xsi:nil="true"/>
-    <Students xmlns="aa1b221f-73c9-4a68-852c-edef620d9b64">
-      <UserInfo>
-        <DisplayName/>
-        <AccountId xsi:nil="true"/>
-        <AccountType/>
-      </UserInfo>
-    </Students>
-    <LMS_Mappings xmlns="aa1b221f-73c9-4a68-852c-edef620d9b64" xsi:nil="true"/>
-    <Invited_Students xmlns="aa1b221f-73c9-4a68-852c-edef620d9b64" xsi:nil="true"/>
-    <_activity xmlns="aa1b221f-73c9-4a68-852c-edef620d9b64" xsi:nil="true"/>
-  </documentManagement>
-</p:properties>
-</file>
-
-<file path=customXml/item2.xml><?xml version="1.0" encoding="utf-8"?>
-<?mso-contentType ?>
-<FormTemplates xmlns="http://schemas.microsoft.com/sharepoint/v3/contenttype/forms">
-  <Display>DocumentLibraryForm</Display>
-  <Edit>DocumentLibraryForm</Edit>
-  <New>DocumentLibraryForm</New>
-</FormTemplates>
-</file>
-
-<file path=customXml/item3.xml><?xml version="1.0" encoding="utf-8"?>
 <ct:contentTypeSchema xmlns:ct="http://schemas.microsoft.com/office/2006/metadata/contentType" xmlns:ma="http://schemas.microsoft.com/office/2006/metadata/properties/metaAttributes" ct:_="" ma:_="" ma:contentTypeName="Documento" ma:contentTypeID="0x01010004B9778079CC1F4AA5349450C37B1B85" ma:contentTypeVersion="29" ma:contentTypeDescription="Crear nuevo documento." ma:contentTypeScope="" ma:versionID="62435c44699f876d581df23dd1a8ce19">
   <xsd:schema xmlns:xsd="http://www.w3.org/2001/XMLSchema" xmlns:xs="http://www.w3.org/2001/XMLSchema" xmlns:p="http://schemas.microsoft.com/office/2006/metadata/properties" xmlns:ns3="aa1b221f-73c9-4a68-852c-edef620d9b64" xmlns:ns4="dddfc035-4e9b-413a-bec3-777fe120d358" targetNamespace="http://schemas.microsoft.com/office/2006/metadata/properties" ma:root="true" ma:fieldsID="ed4dc94ea12d8e23d5739eb0f525b66e" ns3:_="" ns4:_="">
     <xsd:import namespace="aa1b221f-73c9-4a68-852c-edef620d9b64"/>
@@ -6878,25 +8281,68 @@
 </ct:contentTypeSchema>
 </file>
 
-<file path=customXml/itemProps1.xml><?xml version="1.0" encoding="utf-8"?>
-<ds:datastoreItem xmlns:ds="http://schemas.openxmlformats.org/officeDocument/2006/customXml" ds:itemID="{4AF9FEA3-A320-4371-8B64-D102E58BF25C}">
-  <ds:schemaRefs>
-    <ds:schemaRef ds:uri="http://schemas.microsoft.com/office/2006/metadata/properties"/>
-    <ds:schemaRef ds:uri="http://schemas.microsoft.com/office/infopath/2007/PartnerControls"/>
-    <ds:schemaRef ds:uri="aa1b221f-73c9-4a68-852c-edef620d9b64"/>
-  </ds:schemaRefs>
-</ds:datastoreItem>
+<file path=customXml/item2.xml><?xml version="1.0" encoding="utf-8"?>
+<?mso-contentType ?>
+<FormTemplates xmlns="http://schemas.microsoft.com/sharepoint/v3/contenttype/forms">
+  <Display>DocumentLibraryForm</Display>
+  <Edit>DocumentLibraryForm</Edit>
+  <New>DocumentLibraryForm</New>
+</FormTemplates>
 </file>
 
-<file path=customXml/itemProps2.xml><?xml version="1.0" encoding="utf-8"?>
-<ds:datastoreItem xmlns:ds="http://schemas.openxmlformats.org/officeDocument/2006/customXml" ds:itemID="{CD214313-0E10-4562-9F90-DE60EE9BBB37}">
-  <ds:schemaRefs>
-    <ds:schemaRef ds:uri="http://schemas.microsoft.com/sharepoint/v3/contenttype/forms"/>
-  </ds:schemaRefs>
-</ds:datastoreItem>
+<file path=customXml/item3.xml><?xml version="1.0" encoding="utf-8"?>
+<p:properties xmlns:p="http://schemas.microsoft.com/office/2006/metadata/properties" xmlns:xsi="http://www.w3.org/2001/XMLSchema-instance" xmlns:pc="http://schemas.microsoft.com/office/infopath/2007/PartnerControls">
+  <documentManagement>
+    <Has_Teacher_Only_SectionGroup xmlns="aa1b221f-73c9-4a68-852c-edef620d9b64" xsi:nil="true"/>
+    <Teachers xmlns="aa1b221f-73c9-4a68-852c-edef620d9b64">
+      <UserInfo>
+        <DisplayName/>
+        <AccountId xsi:nil="true"/>
+        <AccountType/>
+      </UserInfo>
+    </Teachers>
+    <IsNotebookLocked xmlns="aa1b221f-73c9-4a68-852c-edef620d9b64" xsi:nil="true"/>
+    <CultureName xmlns="aa1b221f-73c9-4a68-852c-edef620d9b64" xsi:nil="true"/>
+    <Owner xmlns="aa1b221f-73c9-4a68-852c-edef620d9b64">
+      <UserInfo>
+        <DisplayName/>
+        <AccountId xsi:nil="true"/>
+        <AccountType/>
+      </UserInfo>
+    </Owner>
+    <Distribution_Groups xmlns="aa1b221f-73c9-4a68-852c-edef620d9b64" xsi:nil="true"/>
+    <TeamsChannelId xmlns="aa1b221f-73c9-4a68-852c-edef620d9b64" xsi:nil="true"/>
+    <Invited_Teachers xmlns="aa1b221f-73c9-4a68-852c-edef620d9b64" xsi:nil="true"/>
+    <NotebookType xmlns="aa1b221f-73c9-4a68-852c-edef620d9b64" xsi:nil="true"/>
+    <AppVersion xmlns="aa1b221f-73c9-4a68-852c-edef620d9b64" xsi:nil="true"/>
+    <DefaultSectionNames xmlns="aa1b221f-73c9-4a68-852c-edef620d9b64" xsi:nil="true"/>
+    <Is_Collaboration_Space_Locked xmlns="aa1b221f-73c9-4a68-852c-edef620d9b64" xsi:nil="true"/>
+    <Templates xmlns="aa1b221f-73c9-4a68-852c-edef620d9b64" xsi:nil="true"/>
+    <FolderType xmlns="aa1b221f-73c9-4a68-852c-edef620d9b64" xsi:nil="true"/>
+    <Student_Groups xmlns="aa1b221f-73c9-4a68-852c-edef620d9b64">
+      <UserInfo>
+        <DisplayName/>
+        <AccountId xsi:nil="true"/>
+        <AccountType/>
+      </UserInfo>
+    </Student_Groups>
+    <Math_Settings xmlns="aa1b221f-73c9-4a68-852c-edef620d9b64" xsi:nil="true"/>
+    <Self_Registration_Enabled xmlns="aa1b221f-73c9-4a68-852c-edef620d9b64" xsi:nil="true"/>
+    <Students xmlns="aa1b221f-73c9-4a68-852c-edef620d9b64">
+      <UserInfo>
+        <DisplayName/>
+        <AccountId xsi:nil="true"/>
+        <AccountType/>
+      </UserInfo>
+    </Students>
+    <LMS_Mappings xmlns="aa1b221f-73c9-4a68-852c-edef620d9b64" xsi:nil="true"/>
+    <Invited_Students xmlns="aa1b221f-73c9-4a68-852c-edef620d9b64" xsi:nil="true"/>
+    <_activity xmlns="aa1b221f-73c9-4a68-852c-edef620d9b64" xsi:nil="true"/>
+  </documentManagement>
+</p:properties>
 </file>
 
-<file path=customXml/itemProps3.xml><?xml version="1.0" encoding="utf-8"?>
+<file path=customXml/itemProps1.xml><?xml version="1.0" encoding="utf-8"?>
 <ds:datastoreItem xmlns:ds="http://schemas.openxmlformats.org/officeDocument/2006/customXml" ds:itemID="{EDF2F3D3-3A22-41A4-A8CB-E04C4C996384}">
   <ds:schemaRefs>
     <ds:schemaRef ds:uri="http://schemas.microsoft.com/office/2006/metadata/contentType"/>
@@ -6913,4 +8359,22 @@
     <ds:schemaRef ds:uri="http://schemas.microsoft.com/internal/obd"/>
   </ds:schemaRefs>
 </ds:datastoreItem>
+</file>
+
+<file path=customXml/itemProps2.xml><?xml version="1.0" encoding="utf-8"?>
+<ds:datastoreItem xmlns:ds="http://schemas.openxmlformats.org/officeDocument/2006/customXml" ds:itemID="{CD214313-0E10-4562-9F90-DE60EE9BBB37}">
+  <ds:schemaRefs>
+    <ds:schemaRef ds:uri="http://schemas.microsoft.com/sharepoint/v3/contenttype/forms"/>
+  </ds:schemaRefs>
+</ds:datastoreItem>
+</file>
+
+<file path=customXml/itemProps3.xml><?xml version="1.0" encoding="utf-8"?>
+<ds:datastoreItem xmlns:ds="http://schemas.openxmlformats.org/officeDocument/2006/customXml" ds:itemID="{4AF9FEA3-A320-4371-8B64-D102E58BF25C}">
+  <ds:schemaRefs>
+    <ds:schemaRef ds:uri="http://schemas.microsoft.com/office/2006/metadata/properties"/>
+    <ds:schemaRef ds:uri="http://schemas.microsoft.com/office/infopath/2007/PartnerControls"/>
+    <ds:schemaRef ds:uri="aa1b221f-73c9-4a68-852c-edef620d9b64"/>
+  </ds:schemaRefs>
+</ds:datastoreItem>
 </file>
</xml_diff>

<commit_message>
logo añadido a EDT, ACTA de constitucion, matriz y plan de direccion
</commit_message>
<xml_diff>
--- a/docs/words/ACTA DE CONSTITUCIÓN_v1.3.docx
+++ b/docs/words/ACTA DE CONSTITUCIÓN_v1.3.docx
@@ -6,6 +6,200 @@
       <w:pPr>
         <w:spacing w:after="0" w:afterAutospacing="0"/>
       </w:pPr>
+      <w:r>
+        <w:t>Fecha: 02/10/2024</w:t>
+      </w:r>
+    </w:p>
+    <w:p>
+      <w:pPr>
+        <w:spacing w:after="0" w:afterAutospacing="0"/>
+      </w:pPr>
+    </w:p>
+    <w:p>
+      <w:pPr>
+        <w:spacing w:after="0" w:afterAutospacing="0"/>
+      </w:pPr>
+    </w:p>
+    <w:p>
+      <w:pPr>
+        <w:spacing w:after="0" w:afterAutospacing="0"/>
+      </w:pPr>
+    </w:p>
+    <w:p>
+      <w:pPr>
+        <w:spacing w:after="0" w:afterAutospacing="0"/>
+      </w:pPr>
+    </w:p>
+    <w:p>
+      <w:pPr>
+        <w:spacing w:after="0" w:afterAutospacing="0"/>
+      </w:pPr>
+    </w:p>
+    <w:p>
+      <w:pPr>
+        <w:spacing w:after="0" w:afterAutospacing="0"/>
+      </w:pPr>
+    </w:p>
+    <w:p>
+      <w:pPr>
+        <w:spacing w:after="0" w:afterAutospacing="0"/>
+      </w:pPr>
+    </w:p>
+    <w:p>
+      <w:pPr>
+        <w:spacing w:after="0" w:afterAutospacing="0"/>
+      </w:pPr>
+    </w:p>
+    <w:p>
+      <w:pPr>
+        <w:spacing w:after="0" w:afterAutospacing="0"/>
+      </w:pPr>
+      <w:r>
+        <w:rPr>
+          <w:noProof/>
+        </w:rPr>
+        <w:drawing>
+          <wp:anchor distT="0" distB="0" distL="114300" distR="114300" simplePos="0" relativeHeight="251658240" behindDoc="0" locked="0" layoutInCell="1" allowOverlap="1" wp14:anchorId="68FE501A" wp14:editId="49B541E6">
+            <wp:simplePos x="0" y="0"/>
+            <wp:positionH relativeFrom="column">
+              <wp:posOffset>1864360</wp:posOffset>
+            </wp:positionH>
+            <wp:positionV relativeFrom="paragraph">
+              <wp:posOffset>321310</wp:posOffset>
+            </wp:positionV>
+            <wp:extent cx="3132814" cy="4057940"/>
+            <wp:effectExtent l="0" t="0" r="0" b="0"/>
+            <wp:wrapTopAndBottom/>
+            <wp:docPr id="569654399" name="Imagen 3"/>
+            <wp:cNvGraphicFramePr>
+              <a:graphicFrameLocks xmlns:a="http://schemas.openxmlformats.org/drawingml/2006/main" noChangeAspect="1"/>
+            </wp:cNvGraphicFramePr>
+            <a:graphic xmlns:a="http://schemas.openxmlformats.org/drawingml/2006/main">
+              <a:graphicData uri="http://schemas.openxmlformats.org/drawingml/2006/picture">
+                <pic:pic xmlns:pic="http://schemas.openxmlformats.org/drawingml/2006/picture">
+                  <pic:nvPicPr>
+                    <pic:cNvPr id="0" name="Picture 3"/>
+                    <pic:cNvPicPr>
+                      <a:picLocks noChangeAspect="1" noChangeArrowheads="1"/>
+                    </pic:cNvPicPr>
+                  </pic:nvPicPr>
+                  <pic:blipFill>
+                    <a:blip r:embed="rId10">
+                      <a:extLst>
+                        <a:ext uri="{28A0092B-C50C-407E-A947-70E740481C1C}">
+                          <a14:useLocalDpi xmlns:a14="http://schemas.microsoft.com/office/drawing/2010/main" val="0"/>
+                        </a:ext>
+                      </a:extLst>
+                    </a:blip>
+                    <a:srcRect/>
+                    <a:stretch>
+                      <a:fillRect/>
+                    </a:stretch>
+                  </pic:blipFill>
+                  <pic:spPr bwMode="auto">
+                    <a:xfrm>
+                      <a:off x="0" y="0"/>
+                      <a:ext cx="3132814" cy="4057940"/>
+                    </a:xfrm>
+                    <a:prstGeom prst="rect">
+                      <a:avLst/>
+                    </a:prstGeom>
+                    <a:noFill/>
+                    <a:ln>
+                      <a:noFill/>
+                    </a:ln>
+                  </pic:spPr>
+                </pic:pic>
+              </a:graphicData>
+            </a:graphic>
+          </wp:anchor>
+        </w:drawing>
+      </w:r>
+    </w:p>
+    <w:p>
+      <w:pPr>
+        <w:spacing w:after="0" w:afterAutospacing="0"/>
+      </w:pPr>
+    </w:p>
+    <w:p>
+      <w:pPr>
+        <w:spacing w:after="0" w:afterAutospacing="0"/>
+      </w:pPr>
+    </w:p>
+    <w:p>
+      <w:pPr>
+        <w:spacing w:after="0" w:afterAutospacing="0"/>
+        <w:jc w:val="center"/>
+        <w:rPr>
+          <w:sz w:val="36"/>
+          <w:szCs w:val="36"/>
+        </w:rPr>
+      </w:pPr>
+      <w:r>
+        <w:rPr>
+          <w:sz w:val="36"/>
+          <w:szCs w:val="36"/>
+        </w:rPr>
+        <w:t>Acta de constitución</w:t>
+      </w:r>
+    </w:p>
+    <w:p>
+      <w:pPr>
+        <w:spacing w:after="0" w:afterAutospacing="0"/>
+      </w:pPr>
+    </w:p>
+    <w:p>
+      <w:pPr>
+        <w:spacing w:after="0" w:afterAutospacing="0"/>
+      </w:pPr>
+    </w:p>
+    <w:p>
+      <w:pPr>
+        <w:spacing w:after="0" w:afterAutospacing="0"/>
+      </w:pPr>
+    </w:p>
+    <w:p>
+      <w:pPr>
+        <w:spacing w:after="0" w:afterAutospacing="0"/>
+      </w:pPr>
+    </w:p>
+    <w:p>
+      <w:pPr>
+        <w:spacing w:after="0" w:afterAutospacing="0"/>
+      </w:pPr>
+    </w:p>
+    <w:p>
+      <w:pPr>
+        <w:spacing w:after="0" w:afterAutospacing="0"/>
+      </w:pPr>
+    </w:p>
+    <w:p>
+      <w:pPr>
+        <w:spacing w:after="0" w:afterAutospacing="0"/>
+      </w:pPr>
+    </w:p>
+    <w:p>
+      <w:pPr>
+        <w:spacing w:after="0" w:afterAutospacing="0"/>
+      </w:pPr>
+    </w:p>
+    <w:p>
+      <w:pPr>
+        <w:spacing w:after="0" w:afterAutospacing="0"/>
+      </w:pPr>
+    </w:p>
+    <w:p>
+      <w:pPr>
+        <w:spacing w:after="0" w:afterAutospacing="0"/>
+      </w:pPr>
+    </w:p>
+    <w:p>
+      <w:pPr>
+        <w:spacing w:after="0" w:afterAutospacing="0"/>
+      </w:pPr>
+      <w:r>
+        <w:t>Grupo: G1.12</w:t>
+      </w:r>
     </w:p>
     <w:tbl>
       <w:tblPr>
@@ -38,6 +232,7 @@
               <w:rPr>
                 <w:b/>
               </w:rPr>
+              <w:lastRenderedPageBreak/>
               <w:t>NOMBRE DEL PROYECTO:</w:t>
             </w:r>
           </w:p>
@@ -152,6 +347,7 @@
                 <w:lang w:val="es-ES" w:eastAsia="zh-CN"/>
               </w:rPr>
             </w:pPr>
+            <w:proofErr w:type="spellStart"/>
             <w:r>
               <w:rPr>
                 <w:rFonts w:eastAsia="SimSun" w:cstheme="minorHAnsi"/>
@@ -161,6 +357,7 @@
               </w:rPr>
               <w:t>OpoSchedule</w:t>
             </w:r>
+            <w:proofErr w:type="spellEnd"/>
           </w:p>
         </w:tc>
       </w:tr>
@@ -2125,14 +2322,7 @@
               <w:rPr>
                 <w:rFonts w:ascii="Calibri" w:eastAsia="Calibri" w:hAnsi="Calibri" w:cs="Calibri"/>
               </w:rPr>
-              <w:t xml:space="preserve">completa </w:t>
-            </w:r>
-            <w:r>
-              <w:rPr>
-                <w:rFonts w:ascii="Calibri" w:eastAsia="Calibri" w:hAnsi="Calibri" w:cs="Calibri"/>
-              </w:rPr>
-              <w:lastRenderedPageBreak/>
-              <w:t xml:space="preserve">en el proceso </w:t>
+              <w:t xml:space="preserve">completa en el proceso </w:t>
             </w:r>
             <w:r>
               <w:rPr>
@@ -3502,17 +3692,7 @@
                 <w:szCs w:val="20"/>
                 <w:lang w:val="es-ES" w:eastAsia="zh-CN"/>
               </w:rPr>
-              <w:t>.1</w:t>
-            </w:r>
-            <w:r>
-              <w:rPr>
-                <w:rFonts w:eastAsia="SimSun" w:cstheme="minorHAnsi"/>
-                <w:color w:val="0070C0"/>
-                <w:sz w:val="20"/>
-                <w:szCs w:val="20"/>
-                <w:lang w:val="es-ES" w:eastAsia="zh-CN"/>
-              </w:rPr>
-              <w:t>8</w:t>
+              <w:t>.18</w:t>
             </w:r>
           </w:p>
         </w:tc>
@@ -3570,17 +3750,7 @@
                 <w:szCs w:val="20"/>
                 <w:lang w:val="es-ES" w:eastAsia="zh-CN"/>
               </w:rPr>
-              <w:t>.1</w:t>
-            </w:r>
-            <w:r>
-              <w:rPr>
-                <w:rFonts w:eastAsia="SimSun" w:cstheme="minorHAnsi"/>
-                <w:color w:val="0070C0"/>
-                <w:sz w:val="20"/>
-                <w:szCs w:val="20"/>
-                <w:lang w:val="es-ES" w:eastAsia="zh-CN"/>
-              </w:rPr>
-              <w:t>9</w:t>
+              <w:t>.19</w:t>
             </w:r>
           </w:p>
         </w:tc>
@@ -3638,17 +3808,7 @@
                 <w:szCs w:val="20"/>
                 <w:lang w:val="es-ES" w:eastAsia="zh-CN"/>
               </w:rPr>
-              <w:t>.</w:t>
-            </w:r>
-            <w:r>
-              <w:rPr>
-                <w:rFonts w:eastAsia="SimSun" w:cstheme="minorHAnsi"/>
-                <w:color w:val="0070C0"/>
-                <w:sz w:val="20"/>
-                <w:szCs w:val="20"/>
-                <w:lang w:val="es-ES" w:eastAsia="zh-CN"/>
-              </w:rPr>
-              <w:t>20</w:t>
+              <w:t>.20</w:t>
             </w:r>
           </w:p>
         </w:tc>
@@ -3706,17 +3866,7 @@
                 <w:szCs w:val="20"/>
                 <w:lang w:val="es-ES" w:eastAsia="zh-CN"/>
               </w:rPr>
-              <w:t>.</w:t>
-            </w:r>
-            <w:r>
-              <w:rPr>
-                <w:rFonts w:eastAsia="SimSun" w:cstheme="minorHAnsi"/>
-                <w:color w:val="0070C0"/>
-                <w:sz w:val="20"/>
-                <w:szCs w:val="20"/>
-                <w:lang w:val="es-ES" w:eastAsia="zh-CN"/>
-              </w:rPr>
-              <w:t>21</w:t>
+              <w:t>.21</w:t>
             </w:r>
           </w:p>
         </w:tc>
@@ -3773,17 +3923,7 @@
                 <w:szCs w:val="20"/>
                 <w:lang w:val="es-ES" w:eastAsia="zh-CN"/>
               </w:rPr>
-              <w:t>.</w:t>
-            </w:r>
-            <w:r>
-              <w:rPr>
-                <w:rFonts w:eastAsia="SimSun" w:cstheme="minorHAnsi"/>
-                <w:color w:val="0070C0"/>
-                <w:sz w:val="20"/>
-                <w:szCs w:val="20"/>
-                <w:lang w:val="es-ES" w:eastAsia="zh-CN"/>
-              </w:rPr>
-              <w:t>22</w:t>
+              <w:t>.22</w:t>
             </w:r>
           </w:p>
         </w:tc>
@@ -3840,17 +3980,7 @@
                 <w:szCs w:val="20"/>
                 <w:lang w:val="es-ES" w:eastAsia="zh-CN"/>
               </w:rPr>
-              <w:t>.</w:t>
-            </w:r>
-            <w:r>
-              <w:rPr>
-                <w:rFonts w:eastAsia="SimSun" w:cstheme="minorHAnsi"/>
-                <w:color w:val="0070C0"/>
-                <w:sz w:val="20"/>
-                <w:szCs w:val="20"/>
-                <w:lang w:val="es-ES" w:eastAsia="zh-CN"/>
-              </w:rPr>
-              <w:t>23</w:t>
+              <w:t>.23</w:t>
             </w:r>
           </w:p>
         </w:tc>
@@ -3908,17 +4038,7 @@
                 <w:szCs w:val="20"/>
                 <w:lang w:val="es-ES" w:eastAsia="zh-CN"/>
               </w:rPr>
-              <w:t>.</w:t>
-            </w:r>
-            <w:r>
-              <w:rPr>
-                <w:rFonts w:eastAsia="SimSun" w:cstheme="minorHAnsi"/>
-                <w:color w:val="0070C0"/>
-                <w:sz w:val="20"/>
-                <w:szCs w:val="20"/>
-                <w:lang w:val="es-ES" w:eastAsia="zh-CN"/>
-              </w:rPr>
-              <w:t>24</w:t>
+              <w:t>.24</w:t>
             </w:r>
           </w:p>
         </w:tc>
@@ -3976,17 +4096,7 @@
                 <w:szCs w:val="20"/>
                 <w:lang w:val="es-ES" w:eastAsia="zh-CN"/>
               </w:rPr>
-              <w:t>.</w:t>
-            </w:r>
-            <w:r>
-              <w:rPr>
-                <w:rFonts w:eastAsia="SimSun" w:cstheme="minorHAnsi"/>
-                <w:color w:val="0070C0"/>
-                <w:sz w:val="20"/>
-                <w:szCs w:val="20"/>
-                <w:lang w:val="es-ES" w:eastAsia="zh-CN"/>
-              </w:rPr>
-              <w:t>25</w:t>
+              <w:t>.25</w:t>
             </w:r>
           </w:p>
         </w:tc>
@@ -4044,17 +4154,7 @@
                 <w:szCs w:val="20"/>
                 <w:lang w:val="es-ES" w:eastAsia="zh-CN"/>
               </w:rPr>
-              <w:t>.</w:t>
-            </w:r>
-            <w:r>
-              <w:rPr>
-                <w:rFonts w:eastAsia="SimSun" w:cstheme="minorHAnsi"/>
-                <w:color w:val="0070C0"/>
-                <w:sz w:val="20"/>
-                <w:szCs w:val="20"/>
-                <w:lang w:val="es-ES" w:eastAsia="zh-CN"/>
-              </w:rPr>
-              <w:t>26</w:t>
+              <w:t>.26</w:t>
             </w:r>
           </w:p>
         </w:tc>
@@ -4111,17 +4211,7 @@
                 <w:szCs w:val="20"/>
                 <w:lang w:val="es-ES" w:eastAsia="zh-CN"/>
               </w:rPr>
-              <w:t>.</w:t>
-            </w:r>
-            <w:r>
-              <w:rPr>
-                <w:rFonts w:eastAsia="SimSun" w:cstheme="minorHAnsi"/>
-                <w:color w:val="0070C0"/>
-                <w:sz w:val="20"/>
-                <w:szCs w:val="20"/>
-                <w:lang w:val="es-ES" w:eastAsia="zh-CN"/>
-              </w:rPr>
-              <w:t>27</w:t>
+              <w:t>.27</w:t>
             </w:r>
           </w:p>
         </w:tc>
@@ -4179,17 +4269,7 @@
                 <w:szCs w:val="20"/>
                 <w:lang w:val="es-ES" w:eastAsia="zh-CN"/>
               </w:rPr>
-              <w:t>.</w:t>
-            </w:r>
-            <w:r>
-              <w:rPr>
-                <w:rFonts w:eastAsia="SimSun" w:cstheme="minorHAnsi"/>
-                <w:color w:val="0070C0"/>
-                <w:sz w:val="20"/>
-                <w:szCs w:val="20"/>
-                <w:lang w:val="es-ES" w:eastAsia="zh-CN"/>
-              </w:rPr>
-              <w:t>28</w:t>
+              <w:t>.28</w:t>
             </w:r>
           </w:p>
         </w:tc>
@@ -4247,17 +4327,7 @@
                 <w:szCs w:val="20"/>
                 <w:lang w:val="es-ES" w:eastAsia="zh-CN"/>
               </w:rPr>
-              <w:t>.</w:t>
-            </w:r>
-            <w:r>
-              <w:rPr>
-                <w:rFonts w:eastAsia="SimSun" w:cstheme="minorHAnsi"/>
-                <w:color w:val="0070C0"/>
-                <w:sz w:val="20"/>
-                <w:szCs w:val="20"/>
-                <w:lang w:val="es-ES" w:eastAsia="zh-CN"/>
-              </w:rPr>
-              <w:t>29</w:t>
+              <w:t>.29</w:t>
             </w:r>
           </w:p>
         </w:tc>
@@ -4315,17 +4385,7 @@
                 <w:szCs w:val="20"/>
                 <w:lang w:val="es-ES" w:eastAsia="zh-CN"/>
               </w:rPr>
-              <w:t>.</w:t>
-            </w:r>
-            <w:r>
-              <w:rPr>
-                <w:rFonts w:eastAsia="SimSun" w:cstheme="minorHAnsi"/>
-                <w:color w:val="0070C0"/>
-                <w:sz w:val="20"/>
-                <w:szCs w:val="20"/>
-                <w:lang w:val="es-ES" w:eastAsia="zh-CN"/>
-              </w:rPr>
-              <w:t>30</w:t>
+              <w:t>.30</w:t>
             </w:r>
           </w:p>
         </w:tc>
@@ -4383,17 +4443,7 @@
                 <w:szCs w:val="20"/>
                 <w:lang w:val="es-ES" w:eastAsia="zh-CN"/>
               </w:rPr>
-              <w:t>.</w:t>
-            </w:r>
-            <w:r>
-              <w:rPr>
-                <w:rFonts w:eastAsia="SimSun" w:cstheme="minorHAnsi"/>
-                <w:color w:val="0070C0"/>
-                <w:sz w:val="20"/>
-                <w:szCs w:val="20"/>
-                <w:lang w:val="es-ES" w:eastAsia="zh-CN"/>
-              </w:rPr>
-              <w:t>31</w:t>
+              <w:t>.31</w:t>
             </w:r>
           </w:p>
         </w:tc>
@@ -4451,17 +4501,7 @@
                 <w:szCs w:val="20"/>
                 <w:lang w:val="es-ES" w:eastAsia="zh-CN"/>
               </w:rPr>
-              <w:t>.</w:t>
-            </w:r>
-            <w:r>
-              <w:rPr>
-                <w:rFonts w:eastAsia="SimSun" w:cstheme="minorHAnsi"/>
-                <w:color w:val="0070C0"/>
-                <w:sz w:val="20"/>
-                <w:szCs w:val="20"/>
-                <w:lang w:val="es-ES" w:eastAsia="zh-CN"/>
-              </w:rPr>
-              <w:t>32</w:t>
+              <w:t>.32</w:t>
             </w:r>
           </w:p>
         </w:tc>
@@ -4698,6 +4738,7 @@
         <w:rPr>
           <w:b/>
         </w:rPr>
+        <w:lastRenderedPageBreak/>
         <w:t>HITOS</w:t>
       </w:r>
       <w:r>
@@ -5881,7 +5922,6 @@
         <w:rPr>
           <w:b/>
         </w:rPr>
-        <w:lastRenderedPageBreak/>
         <w:t>APRO</w:t>
       </w:r>
       <w:r>
@@ -5926,6 +5966,7 @@
               <w:rPr>
                 <w:b/>
               </w:rPr>
+              <w:lastRenderedPageBreak/>
               <w:t>Cargo</w:t>
             </w:r>
           </w:p>
@@ -6088,11 +6129,12 @@
       </w:pPr>
     </w:p>
     <w:sectPr>
-      <w:headerReference w:type="default" r:id="rId10"/>
-      <w:footerReference w:type="default" r:id="rId11"/>
+      <w:headerReference w:type="default" r:id="rId11"/>
+      <w:footerReference w:type="default" r:id="rId12"/>
       <w:pgSz w:w="12240" w:h="15840"/>
       <w:pgMar w:top="720" w:right="720" w:bottom="720" w:left="720" w:header="708" w:footer="708" w:gutter="0"/>
       <w:cols w:space="708"/>
+      <w:titlePg/>
       <w:docGrid w:linePitch="360"/>
     </w:sectPr>
   </w:body>
@@ -7899,6 +7941,67 @@
 </file>
 
 <file path=customXml/item1.xml><?xml version="1.0" encoding="utf-8"?>
+<p:properties xmlns:p="http://schemas.microsoft.com/office/2006/metadata/properties" xmlns:xsi="http://www.w3.org/2001/XMLSchema-instance" xmlns:pc="http://schemas.microsoft.com/office/infopath/2007/PartnerControls">
+  <documentManagement>
+    <Has_Teacher_Only_SectionGroup xmlns="aa1b221f-73c9-4a68-852c-edef620d9b64" xsi:nil="true"/>
+    <Teachers xmlns="aa1b221f-73c9-4a68-852c-edef620d9b64">
+      <UserInfo>
+        <DisplayName/>
+        <AccountId xsi:nil="true"/>
+        <AccountType/>
+      </UserInfo>
+    </Teachers>
+    <IsNotebookLocked xmlns="aa1b221f-73c9-4a68-852c-edef620d9b64" xsi:nil="true"/>
+    <CultureName xmlns="aa1b221f-73c9-4a68-852c-edef620d9b64" xsi:nil="true"/>
+    <Owner xmlns="aa1b221f-73c9-4a68-852c-edef620d9b64">
+      <UserInfo>
+        <DisplayName/>
+        <AccountId xsi:nil="true"/>
+        <AccountType/>
+      </UserInfo>
+    </Owner>
+    <Distribution_Groups xmlns="aa1b221f-73c9-4a68-852c-edef620d9b64" xsi:nil="true"/>
+    <TeamsChannelId xmlns="aa1b221f-73c9-4a68-852c-edef620d9b64" xsi:nil="true"/>
+    <Invited_Teachers xmlns="aa1b221f-73c9-4a68-852c-edef620d9b64" xsi:nil="true"/>
+    <NotebookType xmlns="aa1b221f-73c9-4a68-852c-edef620d9b64" xsi:nil="true"/>
+    <AppVersion xmlns="aa1b221f-73c9-4a68-852c-edef620d9b64" xsi:nil="true"/>
+    <DefaultSectionNames xmlns="aa1b221f-73c9-4a68-852c-edef620d9b64" xsi:nil="true"/>
+    <Is_Collaboration_Space_Locked xmlns="aa1b221f-73c9-4a68-852c-edef620d9b64" xsi:nil="true"/>
+    <Templates xmlns="aa1b221f-73c9-4a68-852c-edef620d9b64" xsi:nil="true"/>
+    <FolderType xmlns="aa1b221f-73c9-4a68-852c-edef620d9b64" xsi:nil="true"/>
+    <Student_Groups xmlns="aa1b221f-73c9-4a68-852c-edef620d9b64">
+      <UserInfo>
+        <DisplayName/>
+        <AccountId xsi:nil="true"/>
+        <AccountType/>
+      </UserInfo>
+    </Student_Groups>
+    <Math_Settings xmlns="aa1b221f-73c9-4a68-852c-edef620d9b64" xsi:nil="true"/>
+    <Self_Registration_Enabled xmlns="aa1b221f-73c9-4a68-852c-edef620d9b64" xsi:nil="true"/>
+    <Students xmlns="aa1b221f-73c9-4a68-852c-edef620d9b64">
+      <UserInfo>
+        <DisplayName/>
+        <AccountId xsi:nil="true"/>
+        <AccountType/>
+      </UserInfo>
+    </Students>
+    <LMS_Mappings xmlns="aa1b221f-73c9-4a68-852c-edef620d9b64" xsi:nil="true"/>
+    <Invited_Students xmlns="aa1b221f-73c9-4a68-852c-edef620d9b64" xsi:nil="true"/>
+    <_activity xmlns="aa1b221f-73c9-4a68-852c-edef620d9b64" xsi:nil="true"/>
+  </documentManagement>
+</p:properties>
+</file>
+
+<file path=customXml/item2.xml><?xml version="1.0" encoding="utf-8"?>
+<?mso-contentType ?>
+<FormTemplates xmlns="http://schemas.microsoft.com/sharepoint/v3/contenttype/forms">
+  <Display>DocumentLibraryForm</Display>
+  <Edit>DocumentLibraryForm</Edit>
+  <New>DocumentLibraryForm</New>
+</FormTemplates>
+</file>
+
+<file path=customXml/item3.xml><?xml version="1.0" encoding="utf-8"?>
 <ct:contentTypeSchema xmlns:ct="http://schemas.microsoft.com/office/2006/metadata/contentType" xmlns:ma="http://schemas.microsoft.com/office/2006/metadata/properties/metaAttributes" ct:_="" ma:_="" ma:contentTypeName="Documento" ma:contentTypeID="0x01010004B9778079CC1F4AA5349450C37B1B85" ma:contentTypeVersion="29" ma:contentTypeDescription="Crear nuevo documento." ma:contentTypeScope="" ma:versionID="62435c44699f876d581df23dd1a8ce19">
   <xsd:schema xmlns:xsd="http://www.w3.org/2001/XMLSchema" xmlns:xs="http://www.w3.org/2001/XMLSchema" xmlns:p="http://schemas.microsoft.com/office/2006/metadata/properties" xmlns:ns3="aa1b221f-73c9-4a68-852c-edef620d9b64" xmlns:ns4="dddfc035-4e9b-413a-bec3-777fe120d358" targetNamespace="http://schemas.microsoft.com/office/2006/metadata/properties" ma:root="true" ma:fieldsID="ed4dc94ea12d8e23d5739eb0f525b66e" ns3:_="" ns4:_="">
     <xsd:import namespace="aa1b221f-73c9-4a68-852c-edef620d9b64"/>
@@ -8281,68 +8384,25 @@
 </ct:contentTypeSchema>
 </file>
 
-<file path=customXml/item2.xml><?xml version="1.0" encoding="utf-8"?>
-<?mso-contentType ?>
-<FormTemplates xmlns="http://schemas.microsoft.com/sharepoint/v3/contenttype/forms">
-  <Display>DocumentLibraryForm</Display>
-  <Edit>DocumentLibraryForm</Edit>
-  <New>DocumentLibraryForm</New>
-</FormTemplates>
+<file path=customXml/itemProps1.xml><?xml version="1.0" encoding="utf-8"?>
+<ds:datastoreItem xmlns:ds="http://schemas.openxmlformats.org/officeDocument/2006/customXml" ds:itemID="{4AF9FEA3-A320-4371-8B64-D102E58BF25C}">
+  <ds:schemaRefs>
+    <ds:schemaRef ds:uri="http://schemas.microsoft.com/office/2006/metadata/properties"/>
+    <ds:schemaRef ds:uri="http://schemas.microsoft.com/office/infopath/2007/PartnerControls"/>
+    <ds:schemaRef ds:uri="aa1b221f-73c9-4a68-852c-edef620d9b64"/>
+  </ds:schemaRefs>
+</ds:datastoreItem>
 </file>
 
-<file path=customXml/item3.xml><?xml version="1.0" encoding="utf-8"?>
-<p:properties xmlns:p="http://schemas.microsoft.com/office/2006/metadata/properties" xmlns:xsi="http://www.w3.org/2001/XMLSchema-instance" xmlns:pc="http://schemas.microsoft.com/office/infopath/2007/PartnerControls">
-  <documentManagement>
-    <Has_Teacher_Only_SectionGroup xmlns="aa1b221f-73c9-4a68-852c-edef620d9b64" xsi:nil="true"/>
-    <Teachers xmlns="aa1b221f-73c9-4a68-852c-edef620d9b64">
-      <UserInfo>
-        <DisplayName/>
-        <AccountId xsi:nil="true"/>
-        <AccountType/>
-      </UserInfo>
-    </Teachers>
-    <IsNotebookLocked xmlns="aa1b221f-73c9-4a68-852c-edef620d9b64" xsi:nil="true"/>
-    <CultureName xmlns="aa1b221f-73c9-4a68-852c-edef620d9b64" xsi:nil="true"/>
-    <Owner xmlns="aa1b221f-73c9-4a68-852c-edef620d9b64">
-      <UserInfo>
-        <DisplayName/>
-        <AccountId xsi:nil="true"/>
-        <AccountType/>
-      </UserInfo>
-    </Owner>
-    <Distribution_Groups xmlns="aa1b221f-73c9-4a68-852c-edef620d9b64" xsi:nil="true"/>
-    <TeamsChannelId xmlns="aa1b221f-73c9-4a68-852c-edef620d9b64" xsi:nil="true"/>
-    <Invited_Teachers xmlns="aa1b221f-73c9-4a68-852c-edef620d9b64" xsi:nil="true"/>
-    <NotebookType xmlns="aa1b221f-73c9-4a68-852c-edef620d9b64" xsi:nil="true"/>
-    <AppVersion xmlns="aa1b221f-73c9-4a68-852c-edef620d9b64" xsi:nil="true"/>
-    <DefaultSectionNames xmlns="aa1b221f-73c9-4a68-852c-edef620d9b64" xsi:nil="true"/>
-    <Is_Collaboration_Space_Locked xmlns="aa1b221f-73c9-4a68-852c-edef620d9b64" xsi:nil="true"/>
-    <Templates xmlns="aa1b221f-73c9-4a68-852c-edef620d9b64" xsi:nil="true"/>
-    <FolderType xmlns="aa1b221f-73c9-4a68-852c-edef620d9b64" xsi:nil="true"/>
-    <Student_Groups xmlns="aa1b221f-73c9-4a68-852c-edef620d9b64">
-      <UserInfo>
-        <DisplayName/>
-        <AccountId xsi:nil="true"/>
-        <AccountType/>
-      </UserInfo>
-    </Student_Groups>
-    <Math_Settings xmlns="aa1b221f-73c9-4a68-852c-edef620d9b64" xsi:nil="true"/>
-    <Self_Registration_Enabled xmlns="aa1b221f-73c9-4a68-852c-edef620d9b64" xsi:nil="true"/>
-    <Students xmlns="aa1b221f-73c9-4a68-852c-edef620d9b64">
-      <UserInfo>
-        <DisplayName/>
-        <AccountId xsi:nil="true"/>
-        <AccountType/>
-      </UserInfo>
-    </Students>
-    <LMS_Mappings xmlns="aa1b221f-73c9-4a68-852c-edef620d9b64" xsi:nil="true"/>
-    <Invited_Students xmlns="aa1b221f-73c9-4a68-852c-edef620d9b64" xsi:nil="true"/>
-    <_activity xmlns="aa1b221f-73c9-4a68-852c-edef620d9b64" xsi:nil="true"/>
-  </documentManagement>
-</p:properties>
+<file path=customXml/itemProps2.xml><?xml version="1.0" encoding="utf-8"?>
+<ds:datastoreItem xmlns:ds="http://schemas.openxmlformats.org/officeDocument/2006/customXml" ds:itemID="{CD214313-0E10-4562-9F90-DE60EE9BBB37}">
+  <ds:schemaRefs>
+    <ds:schemaRef ds:uri="http://schemas.microsoft.com/sharepoint/v3/contenttype/forms"/>
+  </ds:schemaRefs>
+</ds:datastoreItem>
 </file>
 
-<file path=customXml/itemProps1.xml><?xml version="1.0" encoding="utf-8"?>
+<file path=customXml/itemProps3.xml><?xml version="1.0" encoding="utf-8"?>
 <ds:datastoreItem xmlns:ds="http://schemas.openxmlformats.org/officeDocument/2006/customXml" ds:itemID="{EDF2F3D3-3A22-41A4-A8CB-E04C4C996384}">
   <ds:schemaRefs>
     <ds:schemaRef ds:uri="http://schemas.microsoft.com/office/2006/metadata/contentType"/>
@@ -8359,22 +8419,4 @@
     <ds:schemaRef ds:uri="http://schemas.microsoft.com/internal/obd"/>
   </ds:schemaRefs>
 </ds:datastoreItem>
-</file>
-
-<file path=customXml/itemProps2.xml><?xml version="1.0" encoding="utf-8"?>
-<ds:datastoreItem xmlns:ds="http://schemas.openxmlformats.org/officeDocument/2006/customXml" ds:itemID="{CD214313-0E10-4562-9F90-DE60EE9BBB37}">
-  <ds:schemaRefs>
-    <ds:schemaRef ds:uri="http://schemas.microsoft.com/sharepoint/v3/contenttype/forms"/>
-  </ds:schemaRefs>
-</ds:datastoreItem>
-</file>
-
-<file path=customXml/itemProps3.xml><?xml version="1.0" encoding="utf-8"?>
-<ds:datastoreItem xmlns:ds="http://schemas.openxmlformats.org/officeDocument/2006/customXml" ds:itemID="{4AF9FEA3-A320-4371-8B64-D102E58BF25C}">
-  <ds:schemaRefs>
-    <ds:schemaRef ds:uri="http://schemas.microsoft.com/office/2006/metadata/properties"/>
-    <ds:schemaRef ds:uri="http://schemas.microsoft.com/office/infopath/2007/PartnerControls"/>
-    <ds:schemaRef ds:uri="aa1b221f-73c9-4a68-852c-edef620d9b64"/>
-  </ds:schemaRefs>
-</ds:datastoreItem>
 </file>
</xml_diff>

<commit_message>
todos con portada y lista de actividades a rellenar
</commit_message>
<xml_diff>
--- a/docs/words/ACTA DE CONSTITUCIÓN_v1.3.docx
+++ b/docs/words/ACTA DE CONSTITUCIÓN_v1.3.docx
@@ -140,7 +140,7 @@
           <w:sz w:val="36"/>
           <w:szCs w:val="36"/>
         </w:rPr>
-        <w:t>Acta de constitución</w:t>
+        <w:t>ACTA DE CONSTITUCIÓN</w:t>
       </w:r>
     </w:p>
     <w:p>
@@ -4573,17 +4573,7 @@
                 <w:szCs w:val="20"/>
                 <w:lang w:val="es-ES" w:eastAsia="zh-CN"/>
               </w:rPr>
-              <w:t>.3</w:t>
-            </w:r>
-            <w:r>
-              <w:rPr>
-                <w:rFonts w:eastAsia="SimSun" w:cstheme="minorHAnsi"/>
-                <w:color w:val="0070C0"/>
-                <w:sz w:val="20"/>
-                <w:szCs w:val="20"/>
-                <w:lang w:val="es-ES" w:eastAsia="zh-CN"/>
-              </w:rPr>
-              <w:t>3</w:t>
+              <w:t>.33</w:t>
             </w:r>
           </w:p>
         </w:tc>
@@ -4646,17 +4636,7 @@
                 <w:szCs w:val="20"/>
                 <w:lang w:val="es-ES" w:eastAsia="zh-CN"/>
               </w:rPr>
-              <w:t>.3</w:t>
-            </w:r>
-            <w:r>
-              <w:rPr>
-                <w:rFonts w:eastAsia="SimSun" w:cstheme="minorHAnsi"/>
-                <w:color w:val="0070C0"/>
-                <w:sz w:val="20"/>
-                <w:szCs w:val="20"/>
-                <w:lang w:val="es-ES" w:eastAsia="zh-CN"/>
-              </w:rPr>
-              <w:t>4</w:t>
+              <w:t>.34</w:t>
             </w:r>
           </w:p>
         </w:tc>
@@ -4719,17 +4699,7 @@
                 <w:szCs w:val="20"/>
                 <w:lang w:val="es-ES" w:eastAsia="zh-CN"/>
               </w:rPr>
-              <w:t>.3</w:t>
-            </w:r>
-            <w:r>
-              <w:rPr>
-                <w:rFonts w:eastAsia="SimSun" w:cstheme="minorHAnsi"/>
-                <w:color w:val="0070C0"/>
-                <w:sz w:val="20"/>
-                <w:szCs w:val="20"/>
-                <w:lang w:val="es-ES" w:eastAsia="zh-CN"/>
-              </w:rPr>
-              <w:t>5</w:t>
+              <w:t>.35</w:t>
             </w:r>
           </w:p>
         </w:tc>
@@ -4792,17 +4762,7 @@
                 <w:szCs w:val="20"/>
                 <w:lang w:val="es-ES" w:eastAsia="zh-CN"/>
               </w:rPr>
-              <w:t>.3</w:t>
-            </w:r>
-            <w:r>
-              <w:rPr>
-                <w:rFonts w:eastAsia="SimSun" w:cstheme="minorHAnsi"/>
-                <w:color w:val="0070C0"/>
-                <w:sz w:val="20"/>
-                <w:szCs w:val="20"/>
-                <w:lang w:val="es-ES" w:eastAsia="zh-CN"/>
-              </w:rPr>
-              <w:t>6</w:t>
+              <w:t>.36</w:t>
             </w:r>
           </w:p>
         </w:tc>
@@ -4879,6 +4839,112 @@
                 <w:lang w:val="es-ES"/>
               </w:rPr>
               <w:t>Marca corporativa del cliente</w:t>
+            </w:r>
+          </w:p>
+        </w:tc>
+      </w:tr>
+      <w:tr>
+        <w:tc>
+          <w:tcPr>
+            <w:tcW w:w="680" w:type="dxa"/>
+          </w:tcPr>
+          <w:p>
+            <w:pPr>
+              <w:spacing w:afterAutospacing="0"/>
+              <w:jc w:val="center"/>
+              <w:rPr>
+                <w:rFonts w:eastAsia="SimSun" w:cstheme="minorHAnsi"/>
+                <w:color w:val="0070C0"/>
+                <w:sz w:val="20"/>
+                <w:szCs w:val="20"/>
+                <w:lang w:val="es-ES" w:eastAsia="zh-CN"/>
+              </w:rPr>
+            </w:pPr>
+            <w:r>
+              <w:rPr>
+                <w:rFonts w:eastAsia="SimSun" w:cstheme="minorHAnsi"/>
+                <w:color w:val="0070C0"/>
+                <w:sz w:val="20"/>
+                <w:szCs w:val="20"/>
+                <w:lang w:val="es-ES" w:eastAsia="zh-CN"/>
+              </w:rPr>
+              <w:t>R5.38</w:t>
+            </w:r>
+          </w:p>
+        </w:tc>
+        <w:tc>
+          <w:tcPr>
+            <w:tcW w:w="10343" w:type="dxa"/>
+          </w:tcPr>
+          <w:p>
+            <w:pPr>
+              <w:spacing w:afterAutospacing="0"/>
+              <w:rPr>
+                <w:b/>
+                <w:sz w:val="20"/>
+                <w:lang w:val="es-ES"/>
+              </w:rPr>
+            </w:pPr>
+            <w:r>
+              <w:rPr>
+                <w:b/>
+                <w:sz w:val="20"/>
+                <w:lang w:val="es-ES"/>
+              </w:rPr>
+              <w:t>Usuarios</w:t>
+            </w:r>
+          </w:p>
+        </w:tc>
+      </w:tr>
+      <w:tr>
+        <w:tc>
+          <w:tcPr>
+            <w:tcW w:w="680" w:type="dxa"/>
+          </w:tcPr>
+          <w:p>
+            <w:pPr>
+              <w:spacing w:afterAutospacing="0"/>
+              <w:jc w:val="center"/>
+              <w:rPr>
+                <w:rFonts w:eastAsia="SimSun" w:cstheme="minorHAnsi"/>
+                <w:color w:val="0070C0"/>
+                <w:sz w:val="20"/>
+                <w:szCs w:val="20"/>
+                <w:lang w:val="es-ES" w:eastAsia="zh-CN"/>
+              </w:rPr>
+            </w:pPr>
+            <w:r>
+              <w:rPr>
+                <w:rFonts w:eastAsia="SimSun" w:cstheme="minorHAnsi"/>
+                <w:color w:val="0070C0"/>
+                <w:sz w:val="20"/>
+                <w:szCs w:val="20"/>
+                <w:lang w:val="es-ES" w:eastAsia="zh-CN"/>
+              </w:rPr>
+              <w:t>R5.39</w:t>
+            </w:r>
+          </w:p>
+        </w:tc>
+        <w:tc>
+          <w:tcPr>
+            <w:tcW w:w="10343" w:type="dxa"/>
+          </w:tcPr>
+          <w:p>
+            <w:pPr>
+              <w:spacing w:afterAutospacing="0"/>
+              <w:rPr>
+                <w:b/>
+                <w:sz w:val="20"/>
+                <w:lang w:val="es-ES"/>
+              </w:rPr>
+            </w:pPr>
+            <w:r>
+              <w:rPr>
+                <w:b/>
+                <w:sz w:val="20"/>
+                <w:lang w:val="es-ES"/>
+              </w:rPr>
+              <w:t>Cursos</w:t>
             </w:r>
           </w:p>
         </w:tc>
@@ -5012,6 +5078,7 @@
                 <w:sz w:val="20"/>
                 <w:szCs w:val="20"/>
               </w:rPr>
+              <w:lastRenderedPageBreak/>
               <w:t>- Documentación entregada</w:t>
             </w:r>
             <w:r>
@@ -5053,7 +5120,6 @@
                 <w:sz w:val="20"/>
                 <w:szCs w:val="20"/>
               </w:rPr>
-              <w:lastRenderedPageBreak/>
               <w:t>- Manual de usuario entregado</w:t>
             </w:r>
             <w:r>
@@ -6472,6 +6538,7 @@
                 <w:sz w:val="20"/>
                 <w:szCs w:val="20"/>
               </w:rPr>
+              <w:lastRenderedPageBreak/>
               <w:t>En caso de toma de decisiones se debe solicitar la aprobación del patrocinador</w:t>
             </w:r>
           </w:p>
@@ -8690,6 +8757,10 @@
 </file>
 
 <file path=customXml/item1.xml><?xml version="1.0" encoding="utf-8"?>
+<b:Sources xmlns:b="http://schemas.openxmlformats.org/officeDocument/2006/bibliography" xmlns="http://schemas.openxmlformats.org/officeDocument/2006/bibliography" SelectedStyle="\APASixthEditionOfficeOnline.xsl" StyleName="APA" Version="6"/>
+</file>
+
+<file path=customXml/item2.xml><?xml version="1.0" encoding="utf-8"?>
 <ct:contentTypeSchema xmlns:ct="http://schemas.microsoft.com/office/2006/metadata/contentType" xmlns:ma="http://schemas.microsoft.com/office/2006/metadata/properties/metaAttributes" ct:_="" ma:_="" ma:contentTypeName="Documento" ma:contentTypeID="0x01010004B9778079CC1F4AA5349450C37B1B85" ma:contentTypeVersion="29" ma:contentTypeDescription="Crear nuevo documento." ma:contentTypeScope="" ma:versionID="62435c44699f876d581df23dd1a8ce19">
   <xsd:schema xmlns:xsd="http://www.w3.org/2001/XMLSchema" xmlns:xs="http://www.w3.org/2001/XMLSchema" xmlns:p="http://schemas.microsoft.com/office/2006/metadata/properties" xmlns:ns3="aa1b221f-73c9-4a68-852c-edef620d9b64" xmlns:ns4="dddfc035-4e9b-413a-bec3-777fe120d358" targetNamespace="http://schemas.microsoft.com/office/2006/metadata/properties" ma:root="true" ma:fieldsID="ed4dc94ea12d8e23d5739eb0f525b66e" ns3:_="" ns4:_="">
     <xsd:import namespace="aa1b221f-73c9-4a68-852c-edef620d9b64"/>
@@ -9072,7 +9143,7 @@
 </ct:contentTypeSchema>
 </file>
 
-<file path=customXml/item2.xml><?xml version="1.0" encoding="utf-8"?>
+<file path=customXml/item3.xml><?xml version="1.0" encoding="utf-8"?>
 <?mso-contentType ?>
 <FormTemplates xmlns="http://schemas.microsoft.com/sharepoint/v3/contenttype/forms">
   <Display>DocumentLibraryForm</Display>
@@ -9081,7 +9152,7 @@
 </FormTemplates>
 </file>
 
-<file path=customXml/item3.xml><?xml version="1.0" encoding="utf-8"?>
+<file path=customXml/item4.xml><?xml version="1.0" encoding="utf-8"?>
 <p:properties xmlns:p="http://schemas.microsoft.com/office/2006/metadata/properties" xmlns:xsi="http://www.w3.org/2001/XMLSchema-instance" xmlns:pc="http://schemas.microsoft.com/office/infopath/2007/PartnerControls">
   <documentManagement>
     <Has_Teacher_Only_SectionGroup xmlns="aa1b221f-73c9-4a68-852c-edef620d9b64" xsi:nil="true"/>
@@ -9133,11 +9204,15 @@
 </p:properties>
 </file>
 
-<file path=customXml/item4.xml><?xml version="1.0" encoding="utf-8"?>
-<b:Sources xmlns:b="http://schemas.openxmlformats.org/officeDocument/2006/bibliography" xmlns="http://schemas.openxmlformats.org/officeDocument/2006/bibliography" SelectedStyle="\APASixthEditionOfficeOnline.xsl" StyleName="APA" Version="6"/>
+<file path=customXml/itemProps1.xml><?xml version="1.0" encoding="utf-8"?>
+<ds:datastoreItem xmlns:ds="http://schemas.openxmlformats.org/officeDocument/2006/customXml" ds:itemID="{0031170D-ACF4-4514-945D-DA2557B642F1}">
+  <ds:schemaRefs>
+    <ds:schemaRef ds:uri="http://schemas.openxmlformats.org/officeDocument/2006/bibliography"/>
+  </ds:schemaRefs>
+</ds:datastoreItem>
 </file>
 
-<file path=customXml/itemProps1.xml><?xml version="1.0" encoding="utf-8"?>
+<file path=customXml/itemProps2.xml><?xml version="1.0" encoding="utf-8"?>
 <ds:datastoreItem xmlns:ds="http://schemas.openxmlformats.org/officeDocument/2006/customXml" ds:itemID="{EDF2F3D3-3A22-41A4-A8CB-E04C4C996384}">
   <ds:schemaRefs>
     <ds:schemaRef ds:uri="http://schemas.microsoft.com/office/2006/metadata/contentType"/>
@@ -9156,7 +9231,7 @@
 </ds:datastoreItem>
 </file>
 
-<file path=customXml/itemProps2.xml><?xml version="1.0" encoding="utf-8"?>
+<file path=customXml/itemProps3.xml><?xml version="1.0" encoding="utf-8"?>
 <ds:datastoreItem xmlns:ds="http://schemas.openxmlformats.org/officeDocument/2006/customXml" ds:itemID="{CD214313-0E10-4562-9F90-DE60EE9BBB37}">
   <ds:schemaRefs>
     <ds:schemaRef ds:uri="http://schemas.microsoft.com/sharepoint/v3/contenttype/forms"/>
@@ -9164,7 +9239,7 @@
 </ds:datastoreItem>
 </file>
 
-<file path=customXml/itemProps3.xml><?xml version="1.0" encoding="utf-8"?>
+<file path=customXml/itemProps4.xml><?xml version="1.0" encoding="utf-8"?>
 <ds:datastoreItem xmlns:ds="http://schemas.openxmlformats.org/officeDocument/2006/customXml" ds:itemID="{4AF9FEA3-A320-4371-8B64-D102E58BF25C}">
   <ds:schemaRefs>
     <ds:schemaRef ds:uri="http://schemas.microsoft.com/office/2006/metadata/properties"/>
@@ -9172,12 +9247,4 @@
     <ds:schemaRef ds:uri="aa1b221f-73c9-4a68-852c-edef620d9b64"/>
   </ds:schemaRefs>
 </ds:datastoreItem>
-</file>
-
-<file path=customXml/itemProps4.xml><?xml version="1.0" encoding="utf-8"?>
-<ds:datastoreItem xmlns:ds="http://schemas.openxmlformats.org/officeDocument/2006/customXml" ds:itemID="{0031170D-ACF4-4514-945D-DA2557B642F1}">
-  <ds:schemaRefs>
-    <ds:schemaRef ds:uri="http://schemas.openxmlformats.org/officeDocument/2006/bibliography"/>
-  </ds:schemaRefs>
-</ds:datastoreItem>
 </file>
</xml_diff>